<commit_message>
i added statistical tests for correlation between the request size and the total turnaround time & completed the first 2 analysis portions.
</commit_message>
<xml_diff>
--- a/Iterative Socket Server.docx
+++ b/Iterative Socket Server.docx
@@ -2001,14 +2001,24 @@
       <w:r>
         <w:t xml:space="preserve">Table </w:t>
       </w:r>
-      <w:fldSimple w:instr=" SEQ Table \* ARABIC ">
-        <w:r>
-          <w:rPr>
-            <w:noProof/>
-          </w:rPr>
-          <w:t>1</w:t>
-        </w:r>
-      </w:fldSimple>
+      <w:r>
+        <w:fldChar w:fldCharType="begin"/>
+      </w:r>
+      <w:r>
+        <w:instrText xml:space="preserve"> SEQ Table \* ARABIC </w:instrText>
+      </w:r>
+      <w:r>
+        <w:fldChar w:fldCharType="separate"/>
+      </w:r>
+      <w:r>
+        <w:rPr>
+          <w:noProof/>
+        </w:rPr>
+        <w:t>1</w:t>
+      </w:r>
+      <w:r>
+        <w:fldChar w:fldCharType="end"/>
+      </w:r>
       <w:r>
         <w:t xml:space="preserve"> - date &amp; time</w:t>
       </w:r>
@@ -2023,7 +2033,7 @@
           <w:noProof/>
         </w:rPr>
         <w:drawing>
-          <wp:inline distT="0" distB="0" distL="0" distR="0" wp14:anchorId="233FD944" wp14:editId="50817911">
+          <wp:inline distT="0" distB="0" distL="0" distR="0" wp14:anchorId="233FD944" wp14:editId="2331EBD1">
             <wp:extent cx="5128260" cy="3078480"/>
             <wp:effectExtent l="0" t="0" r="15240" b="7620"/>
             <wp:docPr id="1255597488" name="Chart 1">
@@ -2051,14 +2061,24 @@
       <w:r>
         <w:t xml:space="preserve">Figure </w:t>
       </w:r>
-      <w:fldSimple w:instr=" SEQ Figure \* ARABIC ">
-        <w:r>
-          <w:rPr>
-            <w:noProof/>
-          </w:rPr>
-          <w:t>1</w:t>
-        </w:r>
-      </w:fldSimple>
+      <w:r>
+        <w:fldChar w:fldCharType="begin"/>
+      </w:r>
+      <w:r>
+        <w:instrText xml:space="preserve"> SEQ Figure \* ARABIC </w:instrText>
+      </w:r>
+      <w:r>
+        <w:fldChar w:fldCharType="separate"/>
+      </w:r>
+      <w:r>
+        <w:rPr>
+          <w:noProof/>
+        </w:rPr>
+        <w:t>1</w:t>
+      </w:r>
+      <w:r>
+        <w:fldChar w:fldCharType="end"/>
+      </w:r>
       <w:r>
         <w:t xml:space="preserve"> - date &amp; </w:t>
       </w:r>
@@ -2418,14 +2438,24 @@
       <w:r>
         <w:t xml:space="preserve">Table </w:t>
       </w:r>
-      <w:fldSimple w:instr=" SEQ Table \* ARABIC ">
-        <w:r>
-          <w:rPr>
-            <w:noProof/>
-          </w:rPr>
-          <w:t>2</w:t>
-        </w:r>
-      </w:fldSimple>
+      <w:r>
+        <w:fldChar w:fldCharType="begin"/>
+      </w:r>
+      <w:r>
+        <w:instrText xml:space="preserve"> SEQ Table \* ARABIC </w:instrText>
+      </w:r>
+      <w:r>
+        <w:fldChar w:fldCharType="separate"/>
+      </w:r>
+      <w:r>
+        <w:rPr>
+          <w:noProof/>
+        </w:rPr>
+        <w:t>2</w:t>
+      </w:r>
+      <w:r>
+        <w:fldChar w:fldCharType="end"/>
+      </w:r>
       <w:r>
         <w:t xml:space="preserve"> </w:t>
       </w:r>
@@ -2449,7 +2479,7 @@
           <w:noProof/>
         </w:rPr>
         <w:drawing>
-          <wp:inline distT="0" distB="0" distL="0" distR="0" wp14:anchorId="215BF688" wp14:editId="0C4FC8AA">
+          <wp:inline distT="0" distB="0" distL="0" distR="0" wp14:anchorId="215BF688" wp14:editId="5831AAEE">
             <wp:extent cx="4800600" cy="3147060"/>
             <wp:effectExtent l="0" t="0" r="0" b="15240"/>
             <wp:docPr id="1307491374" name="Chart 1">
@@ -2477,14 +2507,24 @@
       <w:r>
         <w:t xml:space="preserve">Figure </w:t>
       </w:r>
-      <w:fldSimple w:instr=" SEQ Figure \* ARABIC ">
-        <w:r>
-          <w:rPr>
-            <w:noProof/>
-          </w:rPr>
-          <w:t>2</w:t>
-        </w:r>
-      </w:fldSimple>
+      <w:r>
+        <w:fldChar w:fldCharType="begin"/>
+      </w:r>
+      <w:r>
+        <w:instrText xml:space="preserve"> SEQ Figure \* ARABIC </w:instrText>
+      </w:r>
+      <w:r>
+        <w:fldChar w:fldCharType="separate"/>
+      </w:r>
+      <w:r>
+        <w:rPr>
+          <w:noProof/>
+        </w:rPr>
+        <w:t>2</w:t>
+      </w:r>
+      <w:r>
+        <w:fldChar w:fldCharType="end"/>
+      </w:r>
       <w:r>
         <w:t xml:space="preserve"> - </w:t>
       </w:r>
@@ -2849,14 +2889,24 @@
       <w:r>
         <w:t xml:space="preserve">Table </w:t>
       </w:r>
-      <w:fldSimple w:instr=" SEQ Table \* ARABIC ">
-        <w:r>
-          <w:rPr>
-            <w:noProof/>
-          </w:rPr>
-          <w:t>3</w:t>
-        </w:r>
-      </w:fldSimple>
+      <w:r>
+        <w:fldChar w:fldCharType="begin"/>
+      </w:r>
+      <w:r>
+        <w:instrText xml:space="preserve"> SEQ Table \* ARABIC </w:instrText>
+      </w:r>
+      <w:r>
+        <w:fldChar w:fldCharType="separate"/>
+      </w:r>
+      <w:r>
+        <w:rPr>
+          <w:noProof/>
+        </w:rPr>
+        <w:t>3</w:t>
+      </w:r>
+      <w:r>
+        <w:fldChar w:fldCharType="end"/>
+      </w:r>
       <w:r>
         <w:t xml:space="preserve"> - Memory Used</w:t>
       </w:r>
@@ -2872,7 +2922,7 @@
         </w:rPr>
         <w:lastRenderedPageBreak/>
         <w:drawing>
-          <wp:inline distT="0" distB="0" distL="0" distR="0" wp14:anchorId="489B7FB9" wp14:editId="087922CD">
+          <wp:inline distT="0" distB="0" distL="0" distR="0" wp14:anchorId="489B7FB9" wp14:editId="0113189B">
             <wp:extent cx="4526280" cy="3314700"/>
             <wp:effectExtent l="0" t="0" r="7620" b="0"/>
             <wp:docPr id="1492647034" name="Chart 1">
@@ -2900,14 +2950,24 @@
       <w:r>
         <w:t xml:space="preserve">Figure </w:t>
       </w:r>
-      <w:fldSimple w:instr=" SEQ Figure \* ARABIC ">
-        <w:r>
-          <w:rPr>
-            <w:noProof/>
-          </w:rPr>
-          <w:t>3</w:t>
-        </w:r>
-      </w:fldSimple>
+      <w:r>
+        <w:fldChar w:fldCharType="begin"/>
+      </w:r>
+      <w:r>
+        <w:instrText xml:space="preserve"> SEQ Figure \* ARABIC </w:instrText>
+      </w:r>
+      <w:r>
+        <w:fldChar w:fldCharType="separate"/>
+      </w:r>
+      <w:r>
+        <w:rPr>
+          <w:noProof/>
+        </w:rPr>
+        <w:t>3</w:t>
+      </w:r>
+      <w:r>
+        <w:fldChar w:fldCharType="end"/>
+      </w:r>
       <w:r>
         <w:t xml:space="preserve"> - Memory Used</w:t>
       </w:r>
@@ -3264,14 +3324,24 @@
       <w:r>
         <w:t xml:space="preserve">Table </w:t>
       </w:r>
-      <w:fldSimple w:instr=" SEQ Table \* ARABIC ">
-        <w:r>
-          <w:rPr>
-            <w:noProof/>
-          </w:rPr>
-          <w:t>4</w:t>
-        </w:r>
-      </w:fldSimple>
+      <w:r>
+        <w:fldChar w:fldCharType="begin"/>
+      </w:r>
+      <w:r>
+        <w:instrText xml:space="preserve"> SEQ Table \* ARABIC </w:instrText>
+      </w:r>
+      <w:r>
+        <w:fldChar w:fldCharType="separate"/>
+      </w:r>
+      <w:r>
+        <w:rPr>
+          <w:noProof/>
+        </w:rPr>
+        <w:t>4</w:t>
+      </w:r>
+      <w:r>
+        <w:fldChar w:fldCharType="end"/>
+      </w:r>
       <w:r>
         <w:t xml:space="preserve"> </w:t>
       </w:r>
@@ -3293,7 +3363,7 @@
         </w:rPr>
         <w:lastRenderedPageBreak/>
         <w:drawing>
-          <wp:inline distT="0" distB="0" distL="0" distR="0" wp14:anchorId="2E4974A7" wp14:editId="530CFA51">
+          <wp:inline distT="0" distB="0" distL="0" distR="0" wp14:anchorId="2E4974A7" wp14:editId="54A3B19F">
             <wp:extent cx="4572000" cy="2758440"/>
             <wp:effectExtent l="0" t="0" r="0" b="3810"/>
             <wp:docPr id="1079991562" name="Chart 1">
@@ -3321,14 +3391,24 @@
       <w:r>
         <w:t xml:space="preserve">Figure </w:t>
       </w:r>
-      <w:fldSimple w:instr=" SEQ Figure \* ARABIC ">
-        <w:r>
-          <w:rPr>
-            <w:noProof/>
-          </w:rPr>
-          <w:t>4</w:t>
-        </w:r>
-      </w:fldSimple>
+      <w:r>
+        <w:fldChar w:fldCharType="begin"/>
+      </w:r>
+      <w:r>
+        <w:instrText xml:space="preserve"> SEQ Figure \* ARABIC </w:instrText>
+      </w:r>
+      <w:r>
+        <w:fldChar w:fldCharType="separate"/>
+      </w:r>
+      <w:r>
+        <w:rPr>
+          <w:noProof/>
+        </w:rPr>
+        <w:t>4</w:t>
+      </w:r>
+      <w:r>
+        <w:fldChar w:fldCharType="end"/>
+      </w:r>
       <w:r>
         <w:t xml:space="preserve"> - </w:t>
       </w:r>
@@ -3687,14 +3767,24 @@
       <w:r>
         <w:t xml:space="preserve">Table </w:t>
       </w:r>
-      <w:fldSimple w:instr=" SEQ Table \* ARABIC ">
-        <w:r>
-          <w:rPr>
-            <w:noProof/>
-          </w:rPr>
-          <w:t>5</w:t>
-        </w:r>
-      </w:fldSimple>
+      <w:r>
+        <w:fldChar w:fldCharType="begin"/>
+      </w:r>
+      <w:r>
+        <w:instrText xml:space="preserve"> SEQ Table \* ARABIC </w:instrText>
+      </w:r>
+      <w:r>
+        <w:fldChar w:fldCharType="separate"/>
+      </w:r>
+      <w:r>
+        <w:rPr>
+          <w:noProof/>
+        </w:rPr>
+        <w:t>5</w:t>
+      </w:r>
+      <w:r>
+        <w:fldChar w:fldCharType="end"/>
+      </w:r>
       <w:r>
         <w:t xml:space="preserve"> - Current Users</w:t>
       </w:r>
@@ -3710,7 +3800,7 @@
         </w:rPr>
         <w:lastRenderedPageBreak/>
         <w:drawing>
-          <wp:inline distT="0" distB="0" distL="0" distR="0" wp14:anchorId="181E48A6" wp14:editId="69C4CDD1">
+          <wp:inline distT="0" distB="0" distL="0" distR="0" wp14:anchorId="181E48A6" wp14:editId="6EA2CBB6">
             <wp:extent cx="4747260" cy="3093720"/>
             <wp:effectExtent l="0" t="0" r="15240" b="11430"/>
             <wp:docPr id="34428242" name="Chart 1">
@@ -3738,14 +3828,24 @@
       <w:r>
         <w:t xml:space="preserve">Figure </w:t>
       </w:r>
-      <w:fldSimple w:instr=" SEQ Figure \* ARABIC ">
-        <w:r>
-          <w:rPr>
-            <w:noProof/>
-          </w:rPr>
-          <w:t>5</w:t>
-        </w:r>
-      </w:fldSimple>
+      <w:r>
+        <w:fldChar w:fldCharType="begin"/>
+      </w:r>
+      <w:r>
+        <w:instrText xml:space="preserve"> SEQ Figure \* ARABIC </w:instrText>
+      </w:r>
+      <w:r>
+        <w:fldChar w:fldCharType="separate"/>
+      </w:r>
+      <w:r>
+        <w:rPr>
+          <w:noProof/>
+        </w:rPr>
+        <w:t>5</w:t>
+      </w:r>
+      <w:r>
+        <w:fldChar w:fldCharType="end"/>
+      </w:r>
       <w:r>
         <w:t xml:space="preserve"> - Current Users</w:t>
       </w:r>
@@ -4099,14 +4199,24 @@
       <w:r>
         <w:t xml:space="preserve">Table </w:t>
       </w:r>
-      <w:fldSimple w:instr=" SEQ Table \* ARABIC ">
-        <w:r>
-          <w:rPr>
-            <w:noProof/>
-          </w:rPr>
-          <w:t>6</w:t>
-        </w:r>
-      </w:fldSimple>
+      <w:r>
+        <w:fldChar w:fldCharType="begin"/>
+      </w:r>
+      <w:r>
+        <w:instrText xml:space="preserve"> SEQ Table \* ARABIC </w:instrText>
+      </w:r>
+      <w:r>
+        <w:fldChar w:fldCharType="separate"/>
+      </w:r>
+      <w:r>
+        <w:rPr>
+          <w:noProof/>
+        </w:rPr>
+        <w:t>6</w:t>
+      </w:r>
+      <w:r>
+        <w:fldChar w:fldCharType="end"/>
+      </w:r>
       <w:r>
         <w:t xml:space="preserve"> - Running Processes</w:t>
       </w:r>
@@ -4122,7 +4232,7 @@
         </w:rPr>
         <w:lastRenderedPageBreak/>
         <w:drawing>
-          <wp:inline distT="0" distB="0" distL="0" distR="0" wp14:anchorId="09104052" wp14:editId="14F8CCA4">
+          <wp:inline distT="0" distB="0" distL="0" distR="0" wp14:anchorId="09104052" wp14:editId="766DFA14">
             <wp:extent cx="5113020" cy="3329940"/>
             <wp:effectExtent l="0" t="0" r="11430" b="3810"/>
             <wp:docPr id="95297420" name="Chart 1">
@@ -4150,14 +4260,24 @@
       <w:r>
         <w:t xml:space="preserve">Figure </w:t>
       </w:r>
-      <w:fldSimple w:instr=" SEQ Figure \* ARABIC ">
-        <w:r>
-          <w:rPr>
-            <w:noProof/>
-          </w:rPr>
-          <w:t>6</w:t>
-        </w:r>
-      </w:fldSimple>
+      <w:r>
+        <w:fldChar w:fldCharType="begin"/>
+      </w:r>
+      <w:r>
+        <w:instrText xml:space="preserve"> SEQ Figure \* ARABIC </w:instrText>
+      </w:r>
+      <w:r>
+        <w:fldChar w:fldCharType="separate"/>
+      </w:r>
+      <w:r>
+        <w:rPr>
+          <w:noProof/>
+        </w:rPr>
+        <w:t>6</w:t>
+      </w:r>
+      <w:r>
+        <w:fldChar w:fldCharType="end"/>
+      </w:r>
       <w:r>
         <w:t xml:space="preserve"> - Running Processes</w:t>
       </w:r>
@@ -4201,6 +4321,911 @@
       </w:r>
     </w:p>
     <w:p>
+      <w:r>
+        <w:t xml:space="preserve">Hypothesis </w:t>
+      </w:r>
+      <w:proofErr w:type="gramStart"/>
+      <w:r>
+        <w:t>tested</w:t>
+      </w:r>
+      <w:proofErr w:type="gramEnd"/>
+      <w:r>
+        <w:t xml:space="preserve"> for each operation at α = </w:t>
+      </w:r>
+      <w:proofErr w:type="gramStart"/>
+      <w:r>
+        <w:t xml:space="preserve">0.05 </w:t>
+      </w:r>
+      <w:r>
+        <w:t xml:space="preserve"> :</w:t>
+      </w:r>
+      <w:proofErr w:type="gramEnd"/>
+    </w:p>
+    <w:p>
+      <w:pPr>
+        <w:pStyle w:val="NormalWeb"/>
+        <w:rPr>
+          <w:rFonts w:asciiTheme="minorHAnsi" w:hAnsiTheme="minorHAnsi"/>
+        </w:rPr>
+      </w:pPr>
+      <w:r>
+        <w:rPr>
+          <w:rStyle w:val="Strong"/>
+          <w:rFonts w:asciiTheme="minorHAnsi" w:eastAsiaTheme="majorEastAsia" w:hAnsiTheme="minorHAnsi"/>
+        </w:rPr>
+        <w:t>Null hypothesis (</w:t>
+      </w:r>
+      <w:bookmarkStart w:id="0" w:name="_Hlk202267606"/>
+      <w:r>
+        <w:rPr>
+          <w:rStyle w:val="Strong"/>
+          <w:rFonts w:asciiTheme="minorHAnsi" w:eastAsiaTheme="majorEastAsia" w:hAnsiTheme="minorHAnsi"/>
+        </w:rPr>
+        <w:t>H₀)</w:t>
+      </w:r>
+      <w:r>
+        <w:rPr>
+          <w:rFonts w:asciiTheme="minorHAnsi" w:hAnsiTheme="minorHAnsi"/>
+        </w:rPr>
+        <w:t xml:space="preserve">: </w:t>
+      </w:r>
+      <w:bookmarkEnd w:id="0"/>
+      <w:r>
+        <w:rPr>
+          <w:rFonts w:asciiTheme="minorHAnsi" w:hAnsiTheme="minorHAnsi"/>
+        </w:rPr>
+        <w:t>ρ = 0 (</w:t>
+      </w:r>
+      <w:r>
+        <w:rPr>
+          <w:rFonts w:asciiTheme="minorHAnsi" w:hAnsiTheme="minorHAnsi"/>
+        </w:rPr>
+        <w:t>there is no correlation</w:t>
+      </w:r>
+      <w:r>
+        <w:rPr>
+          <w:rFonts w:asciiTheme="minorHAnsi" w:hAnsiTheme="minorHAnsi"/>
+        </w:rPr>
+        <w:t>)</w:t>
+      </w:r>
+    </w:p>
+    <w:p>
+      <w:pPr>
+        <w:pStyle w:val="NormalWeb"/>
+        <w:rPr>
+          <w:rFonts w:asciiTheme="minorHAnsi" w:hAnsiTheme="minorHAnsi"/>
+        </w:rPr>
+      </w:pPr>
+      <w:r>
+        <w:rPr>
+          <w:rStyle w:val="Strong"/>
+          <w:rFonts w:asciiTheme="minorHAnsi" w:eastAsiaTheme="majorEastAsia" w:hAnsiTheme="minorHAnsi"/>
+        </w:rPr>
+        <w:t>Alternative (H₁)</w:t>
+      </w:r>
+      <w:r>
+        <w:rPr>
+          <w:rFonts w:asciiTheme="minorHAnsi" w:hAnsiTheme="minorHAnsi"/>
+        </w:rPr>
+        <w:t>: ρ ≠ 0 (</w:t>
+      </w:r>
+      <w:r>
+        <w:rPr>
+          <w:rFonts w:asciiTheme="minorHAnsi" w:hAnsiTheme="minorHAnsi"/>
+        </w:rPr>
+        <w:t xml:space="preserve">there is </w:t>
+      </w:r>
+      <w:proofErr w:type="gramStart"/>
+      <w:r>
+        <w:rPr>
+          <w:rFonts w:asciiTheme="minorHAnsi" w:hAnsiTheme="minorHAnsi"/>
+        </w:rPr>
+        <w:t>some</w:t>
+      </w:r>
+      <w:proofErr w:type="gramEnd"/>
+      <w:r>
+        <w:rPr>
+          <w:rFonts w:asciiTheme="minorHAnsi" w:hAnsiTheme="minorHAnsi"/>
+        </w:rPr>
+        <w:t xml:space="preserve"> correlation)</w:t>
+      </w:r>
+    </w:p>
+    <w:p>
+      <w:pPr>
+        <w:pStyle w:val="NormalWeb"/>
+        <w:rPr>
+          <w:rFonts w:asciiTheme="minorHAnsi" w:hAnsiTheme="minorHAnsi"/>
+        </w:rPr>
+      </w:pPr>
+    </w:p>
+    <w:p>
+      <w:pPr>
+        <w:pStyle w:val="NormalWeb"/>
+        <w:rPr>
+          <w:rFonts w:asciiTheme="minorHAnsi" w:hAnsiTheme="minorHAnsi"/>
+        </w:rPr>
+      </w:pPr>
+      <w:r>
+        <w:rPr>
+          <w:rFonts w:asciiTheme="minorHAnsi" w:hAnsiTheme="minorHAnsi"/>
+        </w:rPr>
+        <w:t xml:space="preserve">(NS) = Not Significant = fail to reject </w:t>
+      </w:r>
+      <w:r>
+        <w:rPr>
+          <w:rFonts w:asciiTheme="minorHAnsi" w:hAnsiTheme="minorHAnsi"/>
+        </w:rPr>
+        <w:t>H</w:t>
+      </w:r>
+      <w:r>
+        <w:rPr>
+          <w:rFonts w:asciiTheme="minorHAnsi" w:hAnsiTheme="minorHAnsi"/>
+        </w:rPr>
+        <w:t>₀</w:t>
+      </w:r>
+      <w:r>
+        <w:rPr>
+          <w:rFonts w:asciiTheme="minorHAnsi" w:hAnsiTheme="minorHAnsi"/>
+        </w:rPr>
+        <w:t xml:space="preserve"> =</w:t>
+      </w:r>
+      <w:r>
+        <w:rPr>
+          <w:rFonts w:asciiTheme="minorHAnsi" w:hAnsiTheme="minorHAnsi"/>
+        </w:rPr>
+        <w:t xml:space="preserve"> </w:t>
+      </w:r>
+      <w:r>
+        <w:rPr>
+          <w:rFonts w:asciiTheme="minorHAnsi" w:hAnsiTheme="minorHAnsi"/>
+        </w:rPr>
+        <w:t>(</w:t>
+      </w:r>
+      <w:r>
+        <w:rPr>
+          <w:rFonts w:asciiTheme="minorHAnsi" w:hAnsiTheme="minorHAnsi"/>
+        </w:rPr>
+        <w:t xml:space="preserve">not enough evidence </w:t>
+      </w:r>
+      <w:proofErr w:type="gramStart"/>
+      <w:r>
+        <w:rPr>
+          <w:rFonts w:asciiTheme="minorHAnsi" w:hAnsiTheme="minorHAnsi"/>
+        </w:rPr>
+        <w:t>to  support</w:t>
+      </w:r>
+      <w:proofErr w:type="gramEnd"/>
+      <w:r>
+        <w:rPr>
+          <w:rFonts w:asciiTheme="minorHAnsi" w:hAnsiTheme="minorHAnsi"/>
+        </w:rPr>
+        <w:t xml:space="preserve"> there being a </w:t>
+      </w:r>
+      <w:r>
+        <w:rPr>
+          <w:rFonts w:asciiTheme="minorHAnsi" w:hAnsiTheme="minorHAnsi"/>
+        </w:rPr>
+        <w:t xml:space="preserve">correlation in </w:t>
+      </w:r>
+      <w:r>
+        <w:rPr>
+          <w:rFonts w:asciiTheme="minorHAnsi" w:hAnsiTheme="minorHAnsi"/>
+        </w:rPr>
+        <w:t xml:space="preserve">the </w:t>
+      </w:r>
+      <w:r>
+        <w:rPr>
+          <w:rFonts w:asciiTheme="minorHAnsi" w:hAnsiTheme="minorHAnsi"/>
+        </w:rPr>
+        <w:t>population)</w:t>
+      </w:r>
+    </w:p>
+    <w:p>
+      <w:pPr>
+        <w:pStyle w:val="NormalWeb"/>
+        <w:rPr>
+          <w:rFonts w:asciiTheme="minorHAnsi" w:hAnsiTheme="minorHAnsi"/>
+        </w:rPr>
+      </w:pPr>
+      <w:r>
+        <w:rPr>
+          <w:rFonts w:asciiTheme="minorHAnsi" w:hAnsiTheme="minorHAnsi"/>
+        </w:rPr>
+        <w:t xml:space="preserve">(S) = Significant = reject </w:t>
+      </w:r>
+      <w:r>
+        <w:rPr>
+          <w:rFonts w:asciiTheme="minorHAnsi" w:hAnsiTheme="minorHAnsi"/>
+        </w:rPr>
+        <w:t>H</w:t>
+      </w:r>
+      <w:r>
+        <w:rPr>
+          <w:rFonts w:asciiTheme="minorHAnsi" w:hAnsiTheme="minorHAnsi"/>
+        </w:rPr>
+        <w:t>₀</w:t>
+      </w:r>
+      <w:r>
+        <w:rPr>
+          <w:rFonts w:asciiTheme="minorHAnsi" w:hAnsiTheme="minorHAnsi"/>
+        </w:rPr>
+        <w:t xml:space="preserve"> =</w:t>
+      </w:r>
+      <w:r>
+        <w:rPr>
+          <w:rFonts w:asciiTheme="minorHAnsi" w:hAnsiTheme="minorHAnsi"/>
+        </w:rPr>
+        <w:t xml:space="preserve"> statistically significant evidence </w:t>
+      </w:r>
+      <w:r>
+        <w:rPr>
+          <w:rFonts w:asciiTheme="minorHAnsi" w:hAnsiTheme="minorHAnsi"/>
+        </w:rPr>
+        <w:t xml:space="preserve">of a </w:t>
+      </w:r>
+      <w:r>
+        <w:rPr>
+          <w:rFonts w:asciiTheme="minorHAnsi" w:hAnsiTheme="minorHAnsi"/>
+        </w:rPr>
+        <w:t xml:space="preserve">correlation between the number of client requests and the </w:t>
+      </w:r>
+      <w:r>
+        <w:rPr>
+          <w:rFonts w:asciiTheme="minorHAnsi" w:hAnsiTheme="minorHAnsi"/>
+        </w:rPr>
+        <w:t>average turnaround time for individual clients.</w:t>
+      </w:r>
+    </w:p>
+    <w:tbl>
+      <w:tblPr>
+        <w:tblStyle w:val="TableGrid"/>
+        <w:tblW w:w="9162" w:type="dxa"/>
+        <w:jc w:val="center"/>
+        <w:tblLook w:val="04A0" w:firstRow="1" w:lastRow="0" w:firstColumn="1" w:lastColumn="0" w:noHBand="0" w:noVBand="1"/>
+      </w:tblPr>
+      <w:tblGrid>
+        <w:gridCol w:w="1427"/>
+        <w:gridCol w:w="1585"/>
+        <w:gridCol w:w="1375"/>
+        <w:gridCol w:w="1540"/>
+        <w:gridCol w:w="984"/>
+        <w:gridCol w:w="969"/>
+        <w:gridCol w:w="1282"/>
+      </w:tblGrid>
+      <w:tr>
+        <w:trPr>
+          <w:trHeight w:val="312"/>
+          <w:jc w:val="center"/>
+        </w:trPr>
+        <w:tc>
+          <w:tcPr>
+            <w:tcW w:w="1427" w:type="dxa"/>
+            <w:noWrap/>
+            <w:hideMark/>
+          </w:tcPr>
+          <w:p>
+            <w:r>
+              <w:t> </w:t>
+            </w:r>
+          </w:p>
+        </w:tc>
+        <w:tc>
+          <w:tcPr>
+            <w:tcW w:w="1585" w:type="dxa"/>
+            <w:noWrap/>
+            <w:hideMark/>
+          </w:tcPr>
+          <w:p>
+            <w:r>
+              <w:t>date &amp; time</w:t>
+            </w:r>
+          </w:p>
+        </w:tc>
+        <w:tc>
+          <w:tcPr>
+            <w:tcW w:w="1375" w:type="dxa"/>
+            <w:noWrap/>
+            <w:hideMark/>
+          </w:tcPr>
+          <w:p>
+            <w:r>
+              <w:t>uptime</w:t>
+            </w:r>
+          </w:p>
+        </w:tc>
+        <w:tc>
+          <w:tcPr>
+            <w:tcW w:w="1540" w:type="dxa"/>
+            <w:noWrap/>
+            <w:hideMark/>
+          </w:tcPr>
+          <w:p>
+            <w:r>
+              <w:t>memory used</w:t>
+            </w:r>
+          </w:p>
+        </w:tc>
+        <w:tc>
+          <w:tcPr>
+            <w:tcW w:w="984" w:type="dxa"/>
+            <w:noWrap/>
+            <w:hideMark/>
+          </w:tcPr>
+          <w:p>
+            <w:r>
+              <w:t>Netstat</w:t>
+            </w:r>
+          </w:p>
+        </w:tc>
+        <w:tc>
+          <w:tcPr>
+            <w:tcW w:w="969" w:type="dxa"/>
+            <w:noWrap/>
+            <w:hideMark/>
+          </w:tcPr>
+          <w:p>
+            <w:r>
+              <w:t>current users</w:t>
+            </w:r>
+          </w:p>
+        </w:tc>
+        <w:tc>
+          <w:tcPr>
+            <w:tcW w:w="1282" w:type="dxa"/>
+            <w:noWrap/>
+            <w:hideMark/>
+          </w:tcPr>
+          <w:p>
+            <w:r>
+              <w:t>running processes</w:t>
+            </w:r>
+          </w:p>
+        </w:tc>
+      </w:tr>
+      <w:tr>
+        <w:trPr>
+          <w:trHeight w:val="324"/>
+          <w:jc w:val="center"/>
+        </w:trPr>
+        <w:tc>
+          <w:tcPr>
+            <w:tcW w:w="1427" w:type="dxa"/>
+            <w:noWrap/>
+            <w:hideMark/>
+          </w:tcPr>
+          <w:p>
+            <w:r>
+              <w:t>correlation coefficient</w:t>
+            </w:r>
+          </w:p>
+        </w:tc>
+        <w:tc>
+          <w:tcPr>
+            <w:tcW w:w="1585" w:type="dxa"/>
+            <w:noWrap/>
+            <w:hideMark/>
+          </w:tcPr>
+          <w:p>
+            <w:r>
+              <w:t>-0.725</w:t>
+            </w:r>
+          </w:p>
+        </w:tc>
+        <w:tc>
+          <w:tcPr>
+            <w:tcW w:w="1375" w:type="dxa"/>
+            <w:noWrap/>
+            <w:hideMark/>
+          </w:tcPr>
+          <w:p>
+            <w:r>
+              <w:t>0.146</w:t>
+            </w:r>
+          </w:p>
+        </w:tc>
+        <w:tc>
+          <w:tcPr>
+            <w:tcW w:w="1540" w:type="dxa"/>
+            <w:noWrap/>
+            <w:hideMark/>
+          </w:tcPr>
+          <w:p>
+            <w:r>
+              <w:t>-0.161</w:t>
+            </w:r>
+          </w:p>
+        </w:tc>
+        <w:tc>
+          <w:tcPr>
+            <w:tcW w:w="984" w:type="dxa"/>
+            <w:noWrap/>
+            <w:hideMark/>
+          </w:tcPr>
+          <w:p>
+            <w:r>
+              <w:t>0.902</w:t>
+            </w:r>
+          </w:p>
+        </w:tc>
+        <w:tc>
+          <w:tcPr>
+            <w:tcW w:w="969" w:type="dxa"/>
+            <w:noWrap/>
+            <w:hideMark/>
+          </w:tcPr>
+          <w:p>
+            <w:r>
+              <w:t>0.967</w:t>
+            </w:r>
+          </w:p>
+        </w:tc>
+        <w:tc>
+          <w:tcPr>
+            <w:tcW w:w="1282" w:type="dxa"/>
+            <w:noWrap/>
+            <w:hideMark/>
+          </w:tcPr>
+          <w:p>
+            <w:r>
+              <w:t>0.989</w:t>
+            </w:r>
+          </w:p>
+        </w:tc>
+      </w:tr>
+      <w:tr>
+        <w:trPr>
+          <w:trHeight w:val="312"/>
+          <w:jc w:val="center"/>
+        </w:trPr>
+        <w:tc>
+          <w:tcPr>
+            <w:tcW w:w="1427" w:type="dxa"/>
+            <w:noWrap/>
+            <w:hideMark/>
+          </w:tcPr>
+          <w:p>
+            <w:r>
+              <w:lastRenderedPageBreak/>
+              <w:t xml:space="preserve">t-test </w:t>
+            </w:r>
+          </w:p>
+        </w:tc>
+        <w:tc>
+          <w:tcPr>
+            <w:tcW w:w="1585" w:type="dxa"/>
+            <w:noWrap/>
+            <w:hideMark/>
+          </w:tcPr>
+          <w:p>
+            <w:r>
+              <w:t>-2.108</w:t>
+            </w:r>
+          </w:p>
+        </w:tc>
+        <w:tc>
+          <w:tcPr>
+            <w:tcW w:w="1375" w:type="dxa"/>
+            <w:noWrap/>
+            <w:hideMark/>
+          </w:tcPr>
+          <w:p>
+            <w:r>
+              <w:t>0.295</w:t>
+            </w:r>
+          </w:p>
+        </w:tc>
+        <w:tc>
+          <w:tcPr>
+            <w:tcW w:w="1540" w:type="dxa"/>
+            <w:noWrap/>
+            <w:hideMark/>
+          </w:tcPr>
+          <w:p>
+            <w:r>
+              <w:t>-0.326</w:t>
+            </w:r>
+          </w:p>
+        </w:tc>
+        <w:tc>
+          <w:tcPr>
+            <w:tcW w:w="984" w:type="dxa"/>
+            <w:noWrap/>
+            <w:hideMark/>
+          </w:tcPr>
+          <w:p>
+            <w:r>
+              <w:t>4.175</w:t>
+            </w:r>
+          </w:p>
+        </w:tc>
+        <w:tc>
+          <w:tcPr>
+            <w:tcW w:w="969" w:type="dxa"/>
+            <w:noWrap/>
+            <w:hideMark/>
+          </w:tcPr>
+          <w:p>
+            <w:r>
+              <w:t>7.552</w:t>
+            </w:r>
+          </w:p>
+        </w:tc>
+        <w:tc>
+          <w:tcPr>
+            <w:tcW w:w="1282" w:type="dxa"/>
+            <w:noWrap/>
+            <w:hideMark/>
+          </w:tcPr>
+          <w:p>
+            <w:r>
+              <w:t>13.135</w:t>
+            </w:r>
+          </w:p>
+        </w:tc>
+      </w:tr>
+      <w:tr>
+        <w:trPr>
+          <w:trHeight w:val="324"/>
+          <w:jc w:val="center"/>
+        </w:trPr>
+        <w:tc>
+          <w:tcPr>
+            <w:tcW w:w="1427" w:type="dxa"/>
+            <w:noWrap/>
+            <w:hideMark/>
+          </w:tcPr>
+          <w:p>
+            <w:r>
+              <w:t>t-critical value</w:t>
+            </w:r>
+          </w:p>
+        </w:tc>
+        <w:tc>
+          <w:tcPr>
+            <w:tcW w:w="1585" w:type="dxa"/>
+            <w:noWrap/>
+            <w:hideMark/>
+          </w:tcPr>
+          <w:p>
+            <w:r>
+              <w:t>2.447</w:t>
+            </w:r>
+          </w:p>
+        </w:tc>
+        <w:tc>
+          <w:tcPr>
+            <w:tcW w:w="1375" w:type="dxa"/>
+            <w:noWrap/>
+            <w:hideMark/>
+          </w:tcPr>
+          <w:p>
+            <w:r>
+              <w:t>2.447</w:t>
+            </w:r>
+          </w:p>
+        </w:tc>
+        <w:tc>
+          <w:tcPr>
+            <w:tcW w:w="1540" w:type="dxa"/>
+            <w:noWrap/>
+            <w:hideMark/>
+          </w:tcPr>
+          <w:p>
+            <w:r>
+              <w:t>2.447</w:t>
+            </w:r>
+          </w:p>
+        </w:tc>
+        <w:tc>
+          <w:tcPr>
+            <w:tcW w:w="984" w:type="dxa"/>
+            <w:noWrap/>
+            <w:hideMark/>
+          </w:tcPr>
+          <w:p>
+            <w:r>
+              <w:t>2.447</w:t>
+            </w:r>
+          </w:p>
+        </w:tc>
+        <w:tc>
+          <w:tcPr>
+            <w:tcW w:w="969" w:type="dxa"/>
+            <w:noWrap/>
+            <w:hideMark/>
+          </w:tcPr>
+          <w:p>
+            <w:r>
+              <w:t>2.447</w:t>
+            </w:r>
+          </w:p>
+        </w:tc>
+        <w:tc>
+          <w:tcPr>
+            <w:tcW w:w="1282" w:type="dxa"/>
+            <w:noWrap/>
+            <w:hideMark/>
+          </w:tcPr>
+          <w:p>
+            <w:r>
+              <w:t>2.447</w:t>
+            </w:r>
+          </w:p>
+        </w:tc>
+      </w:tr>
+      <w:tr>
+        <w:trPr>
+          <w:trHeight w:val="324"/>
+          <w:jc w:val="center"/>
+        </w:trPr>
+        <w:tc>
+          <w:tcPr>
+            <w:tcW w:w="1427" w:type="dxa"/>
+            <w:noWrap/>
+          </w:tcPr>
+          <w:p>
+            <w:r>
+              <w:t>conclusion</w:t>
+            </w:r>
+          </w:p>
+        </w:tc>
+        <w:tc>
+          <w:tcPr>
+            <w:tcW w:w="1585" w:type="dxa"/>
+            <w:noWrap/>
+          </w:tcPr>
+          <w:p>
+            <w:r>
+              <w:t>(NS)</w:t>
+            </w:r>
+          </w:p>
+        </w:tc>
+        <w:tc>
+          <w:tcPr>
+            <w:tcW w:w="1375" w:type="dxa"/>
+            <w:noWrap/>
+          </w:tcPr>
+          <w:p>
+            <w:r>
+              <w:t>(NS)</w:t>
+            </w:r>
+          </w:p>
+        </w:tc>
+        <w:tc>
+          <w:tcPr>
+            <w:tcW w:w="1540" w:type="dxa"/>
+            <w:noWrap/>
+          </w:tcPr>
+          <w:p>
+            <w:r>
+              <w:t>(NS)</w:t>
+            </w:r>
+          </w:p>
+        </w:tc>
+        <w:tc>
+          <w:tcPr>
+            <w:tcW w:w="984" w:type="dxa"/>
+            <w:noWrap/>
+          </w:tcPr>
+          <w:p>
+            <w:r>
+              <w:t>(S)</w:t>
+            </w:r>
+          </w:p>
+        </w:tc>
+        <w:tc>
+          <w:tcPr>
+            <w:tcW w:w="969" w:type="dxa"/>
+            <w:noWrap/>
+          </w:tcPr>
+          <w:p>
+            <w:r>
+              <w:t>(S)</w:t>
+            </w:r>
+          </w:p>
+        </w:tc>
+        <w:tc>
+          <w:tcPr>
+            <w:tcW w:w="1282" w:type="dxa"/>
+            <w:noWrap/>
+          </w:tcPr>
+          <w:p>
+            <w:pPr>
+              <w:keepNext/>
+            </w:pPr>
+            <w:r>
+              <w:t>(S)</w:t>
+            </w:r>
+          </w:p>
+        </w:tc>
+      </w:tr>
+    </w:tbl>
+    <w:p>
+      <w:pPr>
+        <w:pStyle w:val="Caption"/>
+      </w:pPr>
+      <w:r>
+        <w:t xml:space="preserve">Table </w:t>
+      </w:r>
+      <w:r>
+        <w:fldChar w:fldCharType="begin"/>
+      </w:r>
+      <w:r>
+        <w:instrText xml:space="preserve"> SEQ Table \* ARABIC </w:instrText>
+      </w:r>
+      <w:r>
+        <w:fldChar w:fldCharType="separate"/>
+      </w:r>
+      <w:r>
+        <w:rPr>
+          <w:noProof/>
+        </w:rPr>
+        <w:t>7</w:t>
+      </w:r>
+      <w:r>
+        <w:fldChar w:fldCharType="end"/>
+      </w:r>
+      <w:r>
+        <w:t xml:space="preserve"> - t-test for correlation between the Average individual response turnaround time</w:t>
+      </w:r>
+      <w:r>
+        <w:rPr>
+          <w:noProof/>
+        </w:rPr>
+        <w:t xml:space="preserve"> and the number of requests</w:t>
+      </w:r>
+    </w:p>
+    <w:p/>
+    <w:p>
+      <w:pPr>
+        <w:keepNext/>
+        <w:jc w:val="center"/>
+      </w:pPr>
+      <w:r>
+        <w:rPr>
+          <w:noProof/>
+        </w:rPr>
+        <w:drawing>
+          <wp:inline distT="0" distB="0" distL="0" distR="0" wp14:anchorId="36627CE4" wp14:editId="26E20D43">
+            <wp:extent cx="4899660" cy="3116580"/>
+            <wp:effectExtent l="0" t="0" r="15240" b="7620"/>
+            <wp:docPr id="568771045" name="Chart 1">
+              <a:extLst xmlns:a="http://schemas.openxmlformats.org/drawingml/2006/main">
+                <a:ext uri="{FF2B5EF4-FFF2-40B4-BE49-F238E27FC236}">
+                  <a16:creationId xmlns:a16="http://schemas.microsoft.com/office/drawing/2014/main" id="{A36FD5EA-56DB-F2ED-9C24-759B6193FA7A}"/>
+                </a:ext>
+              </a:extLst>
+            </wp:docPr>
+            <wp:cNvGraphicFramePr/>
+            <a:graphic xmlns:a="http://schemas.openxmlformats.org/drawingml/2006/main">
+              <a:graphicData uri="http://schemas.openxmlformats.org/drawingml/2006/chart">
+                <c:chart xmlns:c="http://schemas.openxmlformats.org/drawingml/2006/chart" xmlns:r="http://schemas.openxmlformats.org/officeDocument/2006/relationships" r:id="rId15"/>
+              </a:graphicData>
+            </a:graphic>
+          </wp:inline>
+        </w:drawing>
+      </w:r>
+    </w:p>
+    <w:p>
+      <w:pPr>
+        <w:pStyle w:val="Caption"/>
+        <w:jc w:val="center"/>
+      </w:pPr>
+      <w:r>
+        <w:t xml:space="preserve">Figure </w:t>
+      </w:r>
+      <w:r>
+        <w:fldChar w:fldCharType="begin"/>
+      </w:r>
+      <w:r>
+        <w:instrText xml:space="preserve"> SEQ Figure \* ARABIC </w:instrText>
+      </w:r>
+      <w:r>
+        <w:fldChar w:fldCharType="separate"/>
+      </w:r>
+      <w:r>
+        <w:rPr>
+          <w:noProof/>
+        </w:rPr>
+        <w:t>7</w:t>
+      </w:r>
+      <w:r>
+        <w:fldChar w:fldCharType="end"/>
+      </w:r>
+      <w:r>
+        <w:t xml:space="preserve"> - </w:t>
+      </w:r>
+      <w:r>
+        <w:t>Change</w:t>
+      </w:r>
+      <w:r>
+        <w:t xml:space="preserve"> in average individual turnaround </w:t>
+      </w:r>
+      <w:proofErr w:type="gramStart"/>
+      <w:r>
+        <w:t>time</w:t>
+      </w:r>
+      <w:proofErr w:type="gramEnd"/>
+    </w:p>
+    <w:p>
+      <w:r>
+        <w:t>While some operations</w:t>
+      </w:r>
+      <w:r>
+        <w:t xml:space="preserve">( </w:t>
+      </w:r>
+      <w:r>
+        <w:t xml:space="preserve">Netstat, current user, and running processes) had a clear change in average individual response time, </w:t>
+      </w:r>
+      <w:r>
+        <w:t>others</w:t>
+      </w:r>
+      <w:r>
+        <w:t xml:space="preserve"> (</w:t>
+      </w:r>
+      <w:r>
+        <w:t xml:space="preserve">date &amp; time, </w:t>
+      </w:r>
+      <w:r>
+        <w:t>uptime</w:t>
+      </w:r>
+      <w:r>
+        <w:t>, and</w:t>
+      </w:r>
+      <w:r>
+        <w:t xml:space="preserve"> memory usage) had more erratic fluctuation in their times that make it more difficult to determine a </w:t>
+      </w:r>
+      <w:r>
+        <w:t>possible</w:t>
+      </w:r>
+      <w:r>
+        <w:t xml:space="preserve"> relationship between </w:t>
+      </w:r>
+      <w:r>
+        <w:t xml:space="preserve">the </w:t>
+      </w:r>
+      <w:r>
+        <w:t xml:space="preserve">number of requests and average individual </w:t>
+      </w:r>
+      <w:r>
+        <w:t>response</w:t>
+      </w:r>
+      <w:r>
+        <w:t xml:space="preserve"> time</w:t>
+      </w:r>
+      <w:r>
+        <w:t>.</w:t>
+      </w:r>
+      <w:r>
+        <w:t xml:space="preserve"> At a 95% confidence level, there is statistically significant evidence to support that there is a correlation between the number of client requests and the </w:t>
+      </w:r>
+      <w:r>
+        <w:t xml:space="preserve">average individual response </w:t>
+      </w:r>
+      <w:r>
+        <w:t xml:space="preserve">turnaround </w:t>
+      </w:r>
+      <w:r>
+        <w:t>time</w:t>
+      </w:r>
+      <w:r>
+        <w:t xml:space="preserve"> for the </w:t>
+      </w:r>
+      <w:r>
+        <w:t>Netstat, current user, and running processes</w:t>
+      </w:r>
+      <w:r>
+        <w:t xml:space="preserve"> operations, all of which had strong positive correlations. There is insufficient evidence to conclude the same for the </w:t>
+      </w:r>
+      <w:r>
+        <w:t>date &amp; time, uptime, and memory usage</w:t>
+      </w:r>
+      <w:r>
+        <w:t xml:space="preserve"> operations. </w:t>
+      </w:r>
+    </w:p>
+    <w:p/>
+    <w:p>
       <w:pPr>
         <w:pStyle w:val="Heading2"/>
         <w:rPr>
@@ -4240,6 +5265,553 @@
           <w:szCs w:val="28"/>
         </w:rPr>
         <w:t xml:space="preserve"> Turnaround time </w:t>
+      </w:r>
+    </w:p>
+    <w:p/>
+    <w:tbl>
+      <w:tblPr>
+        <w:tblStyle w:val="TableGrid"/>
+        <w:tblW w:w="0" w:type="auto"/>
+        <w:tblLook w:val="04A0" w:firstRow="1" w:lastRow="0" w:firstColumn="1" w:lastColumn="0" w:noHBand="0" w:noVBand="1"/>
+      </w:tblPr>
+      <w:tblGrid>
+        <w:gridCol w:w="1565"/>
+        <w:gridCol w:w="1869"/>
+        <w:gridCol w:w="1260"/>
+        <w:gridCol w:w="1249"/>
+        <w:gridCol w:w="769"/>
+        <w:gridCol w:w="1202"/>
+        <w:gridCol w:w="1436"/>
+      </w:tblGrid>
+      <w:tr>
+        <w:trPr>
+          <w:trHeight w:val="312"/>
+        </w:trPr>
+        <w:tc>
+          <w:tcPr>
+            <w:tcW w:w="2520" w:type="dxa"/>
+            <w:noWrap/>
+            <w:hideMark/>
+          </w:tcPr>
+          <w:p>
+            <w:r>
+              <w:lastRenderedPageBreak/>
+              <w:t> </w:t>
+            </w:r>
+          </w:p>
+        </w:tc>
+        <w:tc>
+          <w:tcPr>
+            <w:tcW w:w="3040" w:type="dxa"/>
+            <w:noWrap/>
+            <w:hideMark/>
+          </w:tcPr>
+          <w:p>
+            <w:r>
+              <w:t>date &amp; time</w:t>
+            </w:r>
+          </w:p>
+        </w:tc>
+        <w:tc>
+          <w:tcPr>
+            <w:tcW w:w="2000" w:type="dxa"/>
+            <w:noWrap/>
+            <w:hideMark/>
+          </w:tcPr>
+          <w:p>
+            <w:r>
+              <w:t>uptime</w:t>
+            </w:r>
+          </w:p>
+        </w:tc>
+        <w:tc>
+          <w:tcPr>
+            <w:tcW w:w="1980" w:type="dxa"/>
+            <w:noWrap/>
+            <w:hideMark/>
+          </w:tcPr>
+          <w:p>
+            <w:r>
+              <w:t>memory used</w:t>
+            </w:r>
+          </w:p>
+        </w:tc>
+        <w:tc>
+          <w:tcPr>
+            <w:tcW w:w="1160" w:type="dxa"/>
+            <w:noWrap/>
+            <w:hideMark/>
+          </w:tcPr>
+          <w:p>
+            <w:r>
+              <w:t>Netstat</w:t>
+            </w:r>
+          </w:p>
+        </w:tc>
+        <w:tc>
+          <w:tcPr>
+            <w:tcW w:w="1900" w:type="dxa"/>
+            <w:noWrap/>
+            <w:hideMark/>
+          </w:tcPr>
+          <w:p>
+            <w:r>
+              <w:t>current users</w:t>
+            </w:r>
+          </w:p>
+        </w:tc>
+        <w:tc>
+          <w:tcPr>
+            <w:tcW w:w="2300" w:type="dxa"/>
+            <w:noWrap/>
+            <w:hideMark/>
+          </w:tcPr>
+          <w:p>
+            <w:r>
+              <w:t>running processes</w:t>
+            </w:r>
+          </w:p>
+        </w:tc>
+      </w:tr>
+      <w:tr>
+        <w:trPr>
+          <w:trHeight w:val="324"/>
+        </w:trPr>
+        <w:tc>
+          <w:tcPr>
+            <w:tcW w:w="2520" w:type="dxa"/>
+            <w:noWrap/>
+            <w:hideMark/>
+          </w:tcPr>
+          <w:p>
+            <w:r>
+              <w:t>correlation coefficient</w:t>
+            </w:r>
+          </w:p>
+        </w:tc>
+        <w:tc>
+          <w:tcPr>
+            <w:tcW w:w="3040" w:type="dxa"/>
+            <w:noWrap/>
+            <w:hideMark/>
+          </w:tcPr>
+          <w:p>
+            <w:r>
+              <w:t>0.875</w:t>
+            </w:r>
+          </w:p>
+        </w:tc>
+        <w:tc>
+          <w:tcPr>
+            <w:tcW w:w="2000" w:type="dxa"/>
+            <w:noWrap/>
+            <w:hideMark/>
+          </w:tcPr>
+          <w:p>
+            <w:r>
+              <w:t>0.701</w:t>
+            </w:r>
+          </w:p>
+        </w:tc>
+        <w:tc>
+          <w:tcPr>
+            <w:tcW w:w="1980" w:type="dxa"/>
+            <w:noWrap/>
+            <w:hideMark/>
+          </w:tcPr>
+          <w:p>
+            <w:r>
+              <w:t>0.841</w:t>
+            </w:r>
+          </w:p>
+        </w:tc>
+        <w:tc>
+          <w:tcPr>
+            <w:tcW w:w="1160" w:type="dxa"/>
+            <w:noWrap/>
+            <w:hideMark/>
+          </w:tcPr>
+          <w:p>
+            <w:r>
+              <w:t>0.926</w:t>
+            </w:r>
+          </w:p>
+        </w:tc>
+        <w:tc>
+          <w:tcPr>
+            <w:tcW w:w="1900" w:type="dxa"/>
+            <w:noWrap/>
+            <w:hideMark/>
+          </w:tcPr>
+          <w:p>
+            <w:r>
+              <w:t>0.964</w:t>
+            </w:r>
+          </w:p>
+        </w:tc>
+        <w:tc>
+          <w:tcPr>
+            <w:tcW w:w="2300" w:type="dxa"/>
+            <w:noWrap/>
+            <w:hideMark/>
+          </w:tcPr>
+          <w:p>
+            <w:r>
+              <w:t>0.975</w:t>
+            </w:r>
+          </w:p>
+        </w:tc>
+      </w:tr>
+      <w:tr>
+        <w:trPr>
+          <w:trHeight w:val="312"/>
+        </w:trPr>
+        <w:tc>
+          <w:tcPr>
+            <w:tcW w:w="2520" w:type="dxa"/>
+            <w:noWrap/>
+            <w:hideMark/>
+          </w:tcPr>
+          <w:p>
+            <w:r>
+              <w:t xml:space="preserve">t-test </w:t>
+            </w:r>
+          </w:p>
+        </w:tc>
+        <w:tc>
+          <w:tcPr>
+            <w:tcW w:w="3040" w:type="dxa"/>
+            <w:noWrap/>
+            <w:hideMark/>
+          </w:tcPr>
+          <w:p>
+            <w:r>
+              <w:t>3.609</w:t>
+            </w:r>
+          </w:p>
+        </w:tc>
+        <w:tc>
+          <w:tcPr>
+            <w:tcW w:w="2000" w:type="dxa"/>
+            <w:noWrap/>
+            <w:hideMark/>
+          </w:tcPr>
+          <w:p>
+            <w:r>
+              <w:t>1.967</w:t>
+            </w:r>
+          </w:p>
+        </w:tc>
+        <w:tc>
+          <w:tcPr>
+            <w:tcW w:w="1980" w:type="dxa"/>
+            <w:noWrap/>
+            <w:hideMark/>
+          </w:tcPr>
+          <w:p>
+            <w:r>
+              <w:t>3.111</w:t>
+            </w:r>
+          </w:p>
+        </w:tc>
+        <w:tc>
+          <w:tcPr>
+            <w:tcW w:w="1160" w:type="dxa"/>
+            <w:noWrap/>
+            <w:hideMark/>
+          </w:tcPr>
+          <w:p>
+            <w:r>
+              <w:t>4.893</w:t>
+            </w:r>
+          </w:p>
+        </w:tc>
+        <w:tc>
+          <w:tcPr>
+            <w:tcW w:w="1900" w:type="dxa"/>
+            <w:noWrap/>
+            <w:hideMark/>
+          </w:tcPr>
+          <w:p>
+            <w:r>
+              <w:t>7.228</w:t>
+            </w:r>
+          </w:p>
+        </w:tc>
+        <w:tc>
+          <w:tcPr>
+            <w:tcW w:w="2300" w:type="dxa"/>
+            <w:noWrap/>
+            <w:hideMark/>
+          </w:tcPr>
+          <w:p>
+            <w:r>
+              <w:t>8.756</w:t>
+            </w:r>
+          </w:p>
+        </w:tc>
+      </w:tr>
+      <w:tr>
+        <w:trPr>
+          <w:trHeight w:val="324"/>
+        </w:trPr>
+        <w:tc>
+          <w:tcPr>
+            <w:tcW w:w="2520" w:type="dxa"/>
+            <w:noWrap/>
+            <w:hideMark/>
+          </w:tcPr>
+          <w:p>
+            <w:r>
+              <w:t>t-critical value</w:t>
+            </w:r>
+          </w:p>
+        </w:tc>
+        <w:tc>
+          <w:tcPr>
+            <w:tcW w:w="3040" w:type="dxa"/>
+            <w:noWrap/>
+            <w:hideMark/>
+          </w:tcPr>
+          <w:p>
+            <w:r>
+              <w:t>2.447</w:t>
+            </w:r>
+          </w:p>
+        </w:tc>
+        <w:tc>
+          <w:tcPr>
+            <w:tcW w:w="2000" w:type="dxa"/>
+            <w:noWrap/>
+            <w:hideMark/>
+          </w:tcPr>
+          <w:p>
+            <w:r>
+              <w:t>2.447</w:t>
+            </w:r>
+          </w:p>
+        </w:tc>
+        <w:tc>
+          <w:tcPr>
+            <w:tcW w:w="1980" w:type="dxa"/>
+            <w:noWrap/>
+            <w:hideMark/>
+          </w:tcPr>
+          <w:p>
+            <w:r>
+              <w:t>2.447</w:t>
+            </w:r>
+          </w:p>
+        </w:tc>
+        <w:tc>
+          <w:tcPr>
+            <w:tcW w:w="1160" w:type="dxa"/>
+            <w:noWrap/>
+            <w:hideMark/>
+          </w:tcPr>
+          <w:p>
+            <w:r>
+              <w:t>2.447</w:t>
+            </w:r>
+          </w:p>
+        </w:tc>
+        <w:tc>
+          <w:tcPr>
+            <w:tcW w:w="1900" w:type="dxa"/>
+            <w:noWrap/>
+            <w:hideMark/>
+          </w:tcPr>
+          <w:p>
+            <w:r>
+              <w:t>2.447</w:t>
+            </w:r>
+          </w:p>
+        </w:tc>
+        <w:tc>
+          <w:tcPr>
+            <w:tcW w:w="2300" w:type="dxa"/>
+            <w:noWrap/>
+            <w:hideMark/>
+          </w:tcPr>
+          <w:p>
+            <w:r>
+              <w:t>2.447</w:t>
+            </w:r>
+          </w:p>
+        </w:tc>
+      </w:tr>
+      <w:tr>
+        <w:trPr>
+          <w:trHeight w:val="324"/>
+        </w:trPr>
+        <w:tc>
+          <w:tcPr>
+            <w:tcW w:w="2520" w:type="dxa"/>
+            <w:noWrap/>
+            <w:hideMark/>
+          </w:tcPr>
+          <w:p>
+            <w:r>
+              <w:t> </w:t>
+            </w:r>
+            <w:r>
+              <w:t>conclusion</w:t>
+            </w:r>
+          </w:p>
+        </w:tc>
+        <w:tc>
+          <w:tcPr>
+            <w:tcW w:w="3040" w:type="dxa"/>
+            <w:noWrap/>
+            <w:hideMark/>
+          </w:tcPr>
+          <w:p>
+            <w:r>
+              <w:t>(S)</w:t>
+            </w:r>
+          </w:p>
+        </w:tc>
+        <w:tc>
+          <w:tcPr>
+            <w:tcW w:w="2000" w:type="dxa"/>
+            <w:noWrap/>
+            <w:hideMark/>
+          </w:tcPr>
+          <w:p>
+            <w:r>
+              <w:t>(NS)</w:t>
+            </w:r>
+          </w:p>
+        </w:tc>
+        <w:tc>
+          <w:tcPr>
+            <w:tcW w:w="1980" w:type="dxa"/>
+            <w:noWrap/>
+            <w:hideMark/>
+          </w:tcPr>
+          <w:p>
+            <w:r>
+              <w:t>(S)</w:t>
+            </w:r>
+          </w:p>
+        </w:tc>
+        <w:tc>
+          <w:tcPr>
+            <w:tcW w:w="1160" w:type="dxa"/>
+            <w:noWrap/>
+            <w:hideMark/>
+          </w:tcPr>
+          <w:p>
+            <w:r>
+              <w:t>(S)</w:t>
+            </w:r>
+          </w:p>
+        </w:tc>
+        <w:tc>
+          <w:tcPr>
+            <w:tcW w:w="1900" w:type="dxa"/>
+            <w:noWrap/>
+            <w:hideMark/>
+          </w:tcPr>
+          <w:p>
+            <w:r>
+              <w:t>(S)</w:t>
+            </w:r>
+          </w:p>
+        </w:tc>
+        <w:tc>
+          <w:tcPr>
+            <w:tcW w:w="2300" w:type="dxa"/>
+            <w:noWrap/>
+            <w:hideMark/>
+          </w:tcPr>
+          <w:p>
+            <w:pPr>
+              <w:keepNext/>
+            </w:pPr>
+            <w:r>
+              <w:t>(S)</w:t>
+            </w:r>
+          </w:p>
+        </w:tc>
+      </w:tr>
+    </w:tbl>
+    <w:p>
+      <w:pPr>
+        <w:pStyle w:val="Caption"/>
+      </w:pPr>
+      <w:r>
+        <w:t xml:space="preserve">Table </w:t>
+      </w:r>
+      <w:r>
+        <w:fldChar w:fldCharType="begin"/>
+      </w:r>
+      <w:r>
+        <w:instrText xml:space="preserve"> SEQ Table \* ARABIC </w:instrText>
+      </w:r>
+      <w:r>
+        <w:fldChar w:fldCharType="separate"/>
+      </w:r>
+      <w:r>
+        <w:rPr>
+          <w:noProof/>
+        </w:rPr>
+        <w:t>8</w:t>
+      </w:r>
+      <w:r>
+        <w:fldChar w:fldCharType="end"/>
+      </w:r>
+      <w:r>
+        <w:t xml:space="preserve"> - </w:t>
+      </w:r>
+      <w:r>
+        <w:t xml:space="preserve">t-test for correlation between the </w:t>
+      </w:r>
+      <w:r>
+        <w:t>Total</w:t>
+      </w:r>
+      <w:r>
+        <w:t xml:space="preserve"> response</w:t>
+      </w:r>
+      <w:r>
+        <w:t xml:space="preserve"> </w:t>
+      </w:r>
+      <w:proofErr w:type="gramStart"/>
+      <w:r>
+        <w:t xml:space="preserve">turnaround </w:t>
+      </w:r>
+      <w:r>
+        <w:t xml:space="preserve"> time</w:t>
+      </w:r>
+      <w:proofErr w:type="gramEnd"/>
+      <w:r>
+        <w:t xml:space="preserve"> and the number of requests</w:t>
+      </w:r>
+    </w:p>
+    <w:p>
+      <w:r>
+        <w:t>At a 95% confidence level</w:t>
+      </w:r>
+      <w:r>
+        <w:t xml:space="preserve">. there is statistically significant evidence to support </w:t>
+      </w:r>
+      <w:r>
+        <w:t xml:space="preserve">that there is a correlation between the number of client requests and the </w:t>
+      </w:r>
+      <w:r>
+        <w:t>total response turnaround</w:t>
+      </w:r>
+      <w:r>
+        <w:t xml:space="preserve"> time for </w:t>
+      </w:r>
+      <w:r>
+        <w:t xml:space="preserve">the date &amp; time, memory used, Netstat, and current users, and running processes operations, each of which shows a strong positive correlation. </w:t>
+      </w:r>
+      <w:r>
+        <w:t xml:space="preserve">There is insufficient evidence to conclude the same for the </w:t>
+      </w:r>
+      <w:r>
+        <w:t>uptime operation.</w:t>
       </w:r>
     </w:p>
     <w:p>
@@ -5956,7 +7528,6 @@
   <w:style w:type="character" w:default="1" w:styleId="DefaultParagraphFont">
     <w:name w:val="Default Paragraph Font"/>
     <w:uiPriority w:val="1"/>
-    <w:semiHidden/>
     <w:unhideWhenUsed/>
   </w:style>
   <w:style w:type="table" w:default="1" w:styleId="TableNormal">
@@ -6335,6 +7906,32 @@
       <w:color w:val="0E2841" w:themeColor="text2"/>
       <w:sz w:val="18"/>
       <w:szCs w:val="18"/>
+    </w:rPr>
+  </w:style>
+  <w:style w:type="paragraph" w:styleId="NormalWeb">
+    <w:name w:val="Normal (Web)"/>
+    <w:basedOn w:val="Normal"/>
+    <w:uiPriority w:val="99"/>
+    <w:unhideWhenUsed/>
+    <w:rsid w:val="006F5FB2"/>
+    <w:pPr>
+      <w:spacing w:before="100" w:beforeAutospacing="1" w:after="100" w:afterAutospacing="1" w:line="240" w:lineRule="auto"/>
+    </w:pPr>
+    <w:rPr>
+      <w:rFonts w:ascii="Times New Roman" w:eastAsia="Times New Roman" w:hAnsi="Times New Roman" w:cs="Times New Roman"/>
+      <w:kern w:val="0"/>
+      <w14:ligatures w14:val="none"/>
+    </w:rPr>
+  </w:style>
+  <w:style w:type="character" w:styleId="Strong">
+    <w:name w:val="Strong"/>
+    <w:basedOn w:val="DefaultParagraphFont"/>
+    <w:uiPriority w:val="22"/>
+    <w:qFormat/>
+    <w:rsid w:val="006F5FB2"/>
+    <w:rPr>
+      <w:b/>
+      <w:bCs/>
     </w:rPr>
   </w:style>
 </w:styles>
@@ -9705,6 +11302,863 @@
 </c:chartSpace>
 </file>
 
+<file path=word/charts/chart7.xml><?xml version="1.0" encoding="utf-8"?>
+<c:chartSpace xmlns:c="http://schemas.openxmlformats.org/drawingml/2006/chart" xmlns:a="http://schemas.openxmlformats.org/drawingml/2006/main" xmlns:r="http://schemas.openxmlformats.org/officeDocument/2006/relationships" xmlns:c16r2="http://schemas.microsoft.com/office/drawing/2015/06/chart">
+  <c:date1904 val="0"/>
+  <c:lang val="en-US"/>
+  <c:roundedCorners val="0"/>
+  <mc:AlternateContent xmlns:mc="http://schemas.openxmlformats.org/markup-compatibility/2006">
+    <mc:Choice xmlns:c14="http://schemas.microsoft.com/office/drawing/2007/8/2/chart" Requires="c14">
+      <c14:style val="102"/>
+    </mc:Choice>
+    <mc:Fallback>
+      <c:style val="2"/>
+    </mc:Fallback>
+  </mc:AlternateContent>
+  <c:chart>
+    <c:title>
+      <c:tx>
+        <c:rich>
+          <a:bodyPr rot="0" spcFirstLastPara="1" vertOverflow="ellipsis" vert="horz" wrap="square" anchor="ctr" anchorCtr="1"/>
+          <a:lstStyle/>
+          <a:p>
+            <a:pPr>
+              <a:defRPr sz="1400" b="0" i="0" u="none" strike="noStrike" kern="1200" spc="0" baseline="0">
+                <a:solidFill>
+                  <a:schemeClr val="tx1">
+                    <a:lumMod val="65000"/>
+                    <a:lumOff val="35000"/>
+                  </a:schemeClr>
+                </a:solidFill>
+                <a:latin typeface="+mn-lt"/>
+                <a:ea typeface="+mn-ea"/>
+                <a:cs typeface="+mn-cs"/>
+              </a:defRPr>
+            </a:pPr>
+            <a:r>
+              <a:rPr lang="en-US"/>
+              <a:t>change in average individual Turnaround times</a:t>
+            </a:r>
+            <a:r>
+              <a:rPr lang="en-US" baseline="0"/>
+              <a:t> for all operations</a:t>
+            </a:r>
+            <a:endParaRPr lang="en-US"/>
+          </a:p>
+        </c:rich>
+      </c:tx>
+      <c:overlay val="0"/>
+      <c:spPr>
+        <a:noFill/>
+        <a:ln>
+          <a:noFill/>
+        </a:ln>
+        <a:effectLst/>
+      </c:spPr>
+      <c:txPr>
+        <a:bodyPr rot="0" spcFirstLastPara="1" vertOverflow="ellipsis" vert="horz" wrap="square" anchor="ctr" anchorCtr="1"/>
+        <a:lstStyle/>
+        <a:p>
+          <a:pPr>
+            <a:defRPr sz="1400" b="0" i="0" u="none" strike="noStrike" kern="1200" spc="0" baseline="0">
+              <a:solidFill>
+                <a:schemeClr val="tx1">
+                  <a:lumMod val="65000"/>
+                  <a:lumOff val="35000"/>
+                </a:schemeClr>
+              </a:solidFill>
+              <a:latin typeface="+mn-lt"/>
+              <a:ea typeface="+mn-ea"/>
+              <a:cs typeface="+mn-cs"/>
+            </a:defRPr>
+          </a:pPr>
+          <a:endParaRPr lang="en-US"/>
+        </a:p>
+      </c:txPr>
+    </c:title>
+    <c:autoTitleDeleted val="0"/>
+    <c:plotArea>
+      <c:layout/>
+      <c:barChart>
+        <c:barDir val="col"/>
+        <c:grouping val="clustered"/>
+        <c:varyColors val="0"/>
+        <c:ser>
+          <c:idx val="0"/>
+          <c:order val="0"/>
+          <c:tx>
+            <c:strRef>
+              <c:f>Sheet1!$F$20</c:f>
+              <c:strCache>
+                <c:ptCount val="1"/>
+                <c:pt idx="0">
+                  <c:v>date &amp; time</c:v>
+                </c:pt>
+              </c:strCache>
+            </c:strRef>
+          </c:tx>
+          <c:spPr>
+            <a:solidFill>
+              <a:schemeClr val="accent1"/>
+            </a:solidFill>
+            <a:ln>
+              <a:noFill/>
+            </a:ln>
+            <a:effectLst/>
+          </c:spPr>
+          <c:invertIfNegative val="0"/>
+          <c:cat>
+            <c:strRef>
+              <c:f>Sheet1!$E$21:$E$25</c:f>
+              <c:strCache>
+                <c:ptCount val="5"/>
+                <c:pt idx="0">
+                  <c:v>1 to 5</c:v>
+                </c:pt>
+                <c:pt idx="1">
+                  <c:v>5 to 10</c:v>
+                </c:pt>
+                <c:pt idx="2">
+                  <c:v>10 to 15</c:v>
+                </c:pt>
+                <c:pt idx="3">
+                  <c:v>15 to 20</c:v>
+                </c:pt>
+                <c:pt idx="4">
+                  <c:v>20 to 25</c:v>
+                </c:pt>
+              </c:strCache>
+            </c:strRef>
+          </c:cat>
+          <c:val>
+            <c:numRef>
+              <c:f>Sheet1!$F$21:$F$25</c:f>
+              <c:numCache>
+                <c:formatCode>General</c:formatCode>
+                <c:ptCount val="5"/>
+                <c:pt idx="0">
+                  <c:v>221.32796780684109</c:v>
+                </c:pt>
+                <c:pt idx="1">
+                  <c:v>205.63556668753918</c:v>
+                </c:pt>
+                <c:pt idx="2">
+                  <c:v>-36.160622823191972</c:v>
+                </c:pt>
+                <c:pt idx="3">
+                  <c:v>38.222079589216953</c:v>
+                </c:pt>
+                <c:pt idx="4">
+                  <c:v>47.573717204550711</c:v>
+                </c:pt>
+              </c:numCache>
+            </c:numRef>
+          </c:val>
+          <c:extLst>
+            <c:ext xmlns:c16="http://schemas.microsoft.com/office/drawing/2014/chart" uri="{C3380CC4-5D6E-409C-BE32-E72D297353CC}">
+              <c16:uniqueId val="{00000000-1084-498D-B24A-8145B9C471AF}"/>
+            </c:ext>
+          </c:extLst>
+        </c:ser>
+        <c:ser>
+          <c:idx val="1"/>
+          <c:order val="1"/>
+          <c:tx>
+            <c:strRef>
+              <c:f>Sheet1!$G$20</c:f>
+              <c:strCache>
+                <c:ptCount val="1"/>
+                <c:pt idx="0">
+                  <c:v>uptime</c:v>
+                </c:pt>
+              </c:strCache>
+            </c:strRef>
+          </c:tx>
+          <c:spPr>
+            <a:solidFill>
+              <a:schemeClr val="accent2"/>
+            </a:solidFill>
+            <a:ln>
+              <a:noFill/>
+            </a:ln>
+            <a:effectLst/>
+          </c:spPr>
+          <c:invertIfNegative val="0"/>
+          <c:cat>
+            <c:strRef>
+              <c:f>Sheet1!$E$21:$E$25</c:f>
+              <c:strCache>
+                <c:ptCount val="5"/>
+                <c:pt idx="0">
+                  <c:v>1 to 5</c:v>
+                </c:pt>
+                <c:pt idx="1">
+                  <c:v>5 to 10</c:v>
+                </c:pt>
+                <c:pt idx="2">
+                  <c:v>10 to 15</c:v>
+                </c:pt>
+                <c:pt idx="3">
+                  <c:v>15 to 20</c:v>
+                </c:pt>
+                <c:pt idx="4">
+                  <c:v>20 to 25</c:v>
+                </c:pt>
+              </c:strCache>
+            </c:strRef>
+          </c:cat>
+          <c:val>
+            <c:numRef>
+              <c:f>Sheet1!$G$21:$G$25</c:f>
+              <c:numCache>
+                <c:formatCode>General</c:formatCode>
+                <c:ptCount val="5"/>
+                <c:pt idx="0">
+                  <c:v>603.61990950226232</c:v>
+                </c:pt>
+                <c:pt idx="1">
+                  <c:v>168.36012861736339</c:v>
+                </c:pt>
+                <c:pt idx="2">
+                  <c:v>-36.712197459861009</c:v>
+                </c:pt>
+                <c:pt idx="3">
+                  <c:v>332.63915183642558</c:v>
+                </c:pt>
+                <c:pt idx="4">
+                  <c:v>-56.240154034657799</c:v>
+                </c:pt>
+              </c:numCache>
+            </c:numRef>
+          </c:val>
+          <c:extLst>
+            <c:ext xmlns:c16="http://schemas.microsoft.com/office/drawing/2014/chart" uri="{C3380CC4-5D6E-409C-BE32-E72D297353CC}">
+              <c16:uniqueId val="{00000001-1084-498D-B24A-8145B9C471AF}"/>
+            </c:ext>
+          </c:extLst>
+        </c:ser>
+        <c:ser>
+          <c:idx val="2"/>
+          <c:order val="2"/>
+          <c:tx>
+            <c:strRef>
+              <c:f>Sheet1!$H$20</c:f>
+              <c:strCache>
+                <c:ptCount val="1"/>
+                <c:pt idx="0">
+                  <c:v>memory used</c:v>
+                </c:pt>
+              </c:strCache>
+            </c:strRef>
+          </c:tx>
+          <c:spPr>
+            <a:solidFill>
+              <a:schemeClr val="accent3"/>
+            </a:solidFill>
+            <a:ln>
+              <a:noFill/>
+            </a:ln>
+            <a:effectLst/>
+          </c:spPr>
+          <c:invertIfNegative val="0"/>
+          <c:cat>
+            <c:strRef>
+              <c:f>Sheet1!$E$21:$E$25</c:f>
+              <c:strCache>
+                <c:ptCount val="5"/>
+                <c:pt idx="0">
+                  <c:v>1 to 5</c:v>
+                </c:pt>
+                <c:pt idx="1">
+                  <c:v>5 to 10</c:v>
+                </c:pt>
+                <c:pt idx="2">
+                  <c:v>10 to 15</c:v>
+                </c:pt>
+                <c:pt idx="3">
+                  <c:v>15 to 20</c:v>
+                </c:pt>
+                <c:pt idx="4">
+                  <c:v>20 to 25</c:v>
+                </c:pt>
+              </c:strCache>
+            </c:strRef>
+          </c:cat>
+          <c:val>
+            <c:numRef>
+              <c:f>Sheet1!$H$21:$H$25</c:f>
+              <c:numCache>
+                <c:formatCode>General</c:formatCode>
+                <c:ptCount val="5"/>
+                <c:pt idx="0">
+                  <c:v>1542.7450980392157</c:v>
+                </c:pt>
+                <c:pt idx="1">
+                  <c:v>-29.291000238720454</c:v>
+                </c:pt>
+                <c:pt idx="2">
+                  <c:v>-38.858879135719114</c:v>
+                </c:pt>
+                <c:pt idx="3">
+                  <c:v>371.12092766427389</c:v>
+                </c:pt>
+                <c:pt idx="4">
+                  <c:v>17.96765119549929</c:v>
+                </c:pt>
+              </c:numCache>
+            </c:numRef>
+          </c:val>
+          <c:extLst>
+            <c:ext xmlns:c16="http://schemas.microsoft.com/office/drawing/2014/chart" uri="{C3380CC4-5D6E-409C-BE32-E72D297353CC}">
+              <c16:uniqueId val="{00000002-1084-498D-B24A-8145B9C471AF}"/>
+            </c:ext>
+          </c:extLst>
+        </c:ser>
+        <c:ser>
+          <c:idx val="3"/>
+          <c:order val="3"/>
+          <c:tx>
+            <c:strRef>
+              <c:f>Sheet1!$I$20</c:f>
+              <c:strCache>
+                <c:ptCount val="1"/>
+                <c:pt idx="0">
+                  <c:v>Netstat</c:v>
+                </c:pt>
+              </c:strCache>
+            </c:strRef>
+          </c:tx>
+          <c:spPr>
+            <a:solidFill>
+              <a:schemeClr val="accent4"/>
+            </a:solidFill>
+            <a:ln>
+              <a:noFill/>
+            </a:ln>
+            <a:effectLst/>
+          </c:spPr>
+          <c:invertIfNegative val="0"/>
+          <c:cat>
+            <c:strRef>
+              <c:f>Sheet1!$E$21:$E$25</c:f>
+              <c:strCache>
+                <c:ptCount val="5"/>
+                <c:pt idx="0">
+                  <c:v>1 to 5</c:v>
+                </c:pt>
+                <c:pt idx="1">
+                  <c:v>5 to 10</c:v>
+                </c:pt>
+                <c:pt idx="2">
+                  <c:v>10 to 15</c:v>
+                </c:pt>
+                <c:pt idx="3">
+                  <c:v>15 to 20</c:v>
+                </c:pt>
+                <c:pt idx="4">
+                  <c:v>20 to 25</c:v>
+                </c:pt>
+              </c:strCache>
+            </c:strRef>
+          </c:cat>
+          <c:val>
+            <c:numRef>
+              <c:f>Sheet1!$I$21:$I$25</c:f>
+              <c:numCache>
+                <c:formatCode>General</c:formatCode>
+                <c:ptCount val="5"/>
+                <c:pt idx="0">
+                  <c:v>943.34945915094863</c:v>
+                </c:pt>
+                <c:pt idx="1">
+                  <c:v>155.56904321550448</c:v>
+                </c:pt>
+                <c:pt idx="2">
+                  <c:v>17.395709323374469</c:v>
+                </c:pt>
+                <c:pt idx="3">
+                  <c:v>115.9010361407707</c:v>
+                </c:pt>
+                <c:pt idx="4">
+                  <c:v>92.85106478807991</c:v>
+                </c:pt>
+              </c:numCache>
+            </c:numRef>
+          </c:val>
+          <c:extLst>
+            <c:ext xmlns:c16="http://schemas.microsoft.com/office/drawing/2014/chart" uri="{C3380CC4-5D6E-409C-BE32-E72D297353CC}">
+              <c16:uniqueId val="{00000003-1084-498D-B24A-8145B9C471AF}"/>
+            </c:ext>
+          </c:extLst>
+        </c:ser>
+        <c:ser>
+          <c:idx val="4"/>
+          <c:order val="4"/>
+          <c:tx>
+            <c:strRef>
+              <c:f>Sheet1!$J$20</c:f>
+              <c:strCache>
+                <c:ptCount val="1"/>
+                <c:pt idx="0">
+                  <c:v>current users</c:v>
+                </c:pt>
+              </c:strCache>
+            </c:strRef>
+          </c:tx>
+          <c:spPr>
+            <a:solidFill>
+              <a:schemeClr val="accent5"/>
+            </a:solidFill>
+            <a:ln>
+              <a:noFill/>
+            </a:ln>
+            <a:effectLst/>
+          </c:spPr>
+          <c:invertIfNegative val="0"/>
+          <c:cat>
+            <c:strRef>
+              <c:f>Sheet1!$E$21:$E$25</c:f>
+              <c:strCache>
+                <c:ptCount val="5"/>
+                <c:pt idx="0">
+                  <c:v>1 to 5</c:v>
+                </c:pt>
+                <c:pt idx="1">
+                  <c:v>5 to 10</c:v>
+                </c:pt>
+                <c:pt idx="2">
+                  <c:v>10 to 15</c:v>
+                </c:pt>
+                <c:pt idx="3">
+                  <c:v>15 to 20</c:v>
+                </c:pt>
+                <c:pt idx="4">
+                  <c:v>20 to 25</c:v>
+                </c:pt>
+              </c:strCache>
+            </c:strRef>
+          </c:cat>
+          <c:val>
+            <c:numRef>
+              <c:f>Sheet1!$J$21:$J$25</c:f>
+              <c:numCache>
+                <c:formatCode>General</c:formatCode>
+                <c:ptCount val="5"/>
+                <c:pt idx="0">
+                  <c:v>1013.5036496350365</c:v>
+                </c:pt>
+                <c:pt idx="1">
+                  <c:v>77.613897082923614</c:v>
+                </c:pt>
+                <c:pt idx="2">
+                  <c:v>273.25152242111096</c:v>
+                </c:pt>
+                <c:pt idx="3">
+                  <c:v>46.683805898202849</c:v>
+                </c:pt>
+                <c:pt idx="4">
+                  <c:v>60.223634096194665</c:v>
+                </c:pt>
+              </c:numCache>
+            </c:numRef>
+          </c:val>
+          <c:extLst>
+            <c:ext xmlns:c16="http://schemas.microsoft.com/office/drawing/2014/chart" uri="{C3380CC4-5D6E-409C-BE32-E72D297353CC}">
+              <c16:uniqueId val="{00000004-1084-498D-B24A-8145B9C471AF}"/>
+            </c:ext>
+          </c:extLst>
+        </c:ser>
+        <c:ser>
+          <c:idx val="5"/>
+          <c:order val="5"/>
+          <c:tx>
+            <c:strRef>
+              <c:f>Sheet1!$K$20</c:f>
+              <c:strCache>
+                <c:ptCount val="1"/>
+                <c:pt idx="0">
+                  <c:v>running processes</c:v>
+                </c:pt>
+              </c:strCache>
+            </c:strRef>
+          </c:tx>
+          <c:spPr>
+            <a:solidFill>
+              <a:schemeClr val="accent6"/>
+            </a:solidFill>
+            <a:ln>
+              <a:noFill/>
+            </a:ln>
+            <a:effectLst/>
+          </c:spPr>
+          <c:invertIfNegative val="0"/>
+          <c:cat>
+            <c:strRef>
+              <c:f>Sheet1!$E$21:$E$25</c:f>
+              <c:strCache>
+                <c:ptCount val="5"/>
+                <c:pt idx="0">
+                  <c:v>1 to 5</c:v>
+                </c:pt>
+                <c:pt idx="1">
+                  <c:v>5 to 10</c:v>
+                </c:pt>
+                <c:pt idx="2">
+                  <c:v>10 to 15</c:v>
+                </c:pt>
+                <c:pt idx="3">
+                  <c:v>15 to 20</c:v>
+                </c:pt>
+                <c:pt idx="4">
+                  <c:v>20 to 25</c:v>
+                </c:pt>
+              </c:strCache>
+            </c:strRef>
+          </c:cat>
+          <c:val>
+            <c:numRef>
+              <c:f>Sheet1!$K$21:$K$25</c:f>
+              <c:numCache>
+                <c:formatCode>General</c:formatCode>
+                <c:ptCount val="5"/>
+                <c:pt idx="0">
+                  <c:v>663.73019928461929</c:v>
+                </c:pt>
+                <c:pt idx="1">
+                  <c:v>284.35722792415464</c:v>
+                </c:pt>
+                <c:pt idx="2">
+                  <c:v>96.600680977878667</c:v>
+                </c:pt>
+                <c:pt idx="3">
+                  <c:v>97.245459568198584</c:v>
+                </c:pt>
+                <c:pt idx="4">
+                  <c:v>31.39328080096745</c:v>
+                </c:pt>
+              </c:numCache>
+            </c:numRef>
+          </c:val>
+          <c:extLst>
+            <c:ext xmlns:c16="http://schemas.microsoft.com/office/drawing/2014/chart" uri="{C3380CC4-5D6E-409C-BE32-E72D297353CC}">
+              <c16:uniqueId val="{00000005-1084-498D-B24A-8145B9C471AF}"/>
+            </c:ext>
+          </c:extLst>
+        </c:ser>
+        <c:dLbls>
+          <c:showLegendKey val="0"/>
+          <c:showVal val="0"/>
+          <c:showCatName val="0"/>
+          <c:showSerName val="0"/>
+          <c:showPercent val="0"/>
+          <c:showBubbleSize val="0"/>
+        </c:dLbls>
+        <c:gapWidth val="219"/>
+        <c:overlap val="-27"/>
+        <c:axId val="1083389344"/>
+        <c:axId val="1083385984"/>
+      </c:barChart>
+      <c:catAx>
+        <c:axId val="1083389344"/>
+        <c:scaling>
+          <c:orientation val="minMax"/>
+        </c:scaling>
+        <c:delete val="0"/>
+        <c:axPos val="b"/>
+        <c:title>
+          <c:tx>
+            <c:rich>
+              <a:bodyPr rot="0" spcFirstLastPara="1" vertOverflow="ellipsis" vert="horz" wrap="square" anchor="ctr" anchorCtr="1"/>
+              <a:lstStyle/>
+              <a:p>
+                <a:pPr>
+                  <a:defRPr sz="1000" b="0" i="0" u="none" strike="noStrike" kern="1200" baseline="0">
+                    <a:solidFill>
+                      <a:schemeClr val="tx1">
+                        <a:lumMod val="65000"/>
+                        <a:lumOff val="35000"/>
+                      </a:schemeClr>
+                    </a:solidFill>
+                    <a:latin typeface="+mn-lt"/>
+                    <a:ea typeface="+mn-ea"/>
+                    <a:cs typeface="+mn-cs"/>
+                  </a:defRPr>
+                </a:pPr>
+                <a:r>
+                  <a:rPr lang="en-US"/>
+                  <a:t>number of requests</a:t>
+                </a:r>
+                <a:r>
+                  <a:rPr lang="en-US" baseline="0"/>
+                  <a:t> </a:t>
+                </a:r>
+                <a:endParaRPr lang="en-US"/>
+              </a:p>
+            </c:rich>
+          </c:tx>
+          <c:overlay val="0"/>
+          <c:spPr>
+            <a:noFill/>
+            <a:ln>
+              <a:noFill/>
+            </a:ln>
+            <a:effectLst/>
+          </c:spPr>
+          <c:txPr>
+            <a:bodyPr rot="0" spcFirstLastPara="1" vertOverflow="ellipsis" vert="horz" wrap="square" anchor="ctr" anchorCtr="1"/>
+            <a:lstStyle/>
+            <a:p>
+              <a:pPr>
+                <a:defRPr sz="1000" b="0" i="0" u="none" strike="noStrike" kern="1200" baseline="0">
+                  <a:solidFill>
+                    <a:schemeClr val="tx1">
+                      <a:lumMod val="65000"/>
+                      <a:lumOff val="35000"/>
+                    </a:schemeClr>
+                  </a:solidFill>
+                  <a:latin typeface="+mn-lt"/>
+                  <a:ea typeface="+mn-ea"/>
+                  <a:cs typeface="+mn-cs"/>
+                </a:defRPr>
+              </a:pPr>
+              <a:endParaRPr lang="en-US"/>
+            </a:p>
+          </c:txPr>
+        </c:title>
+        <c:numFmt formatCode="General" sourceLinked="1"/>
+        <c:majorTickMark val="none"/>
+        <c:minorTickMark val="none"/>
+        <c:tickLblPos val="nextTo"/>
+        <c:spPr>
+          <a:noFill/>
+          <a:ln w="9525" cap="flat" cmpd="sng" algn="ctr">
+            <a:solidFill>
+              <a:schemeClr val="tx1">
+                <a:lumMod val="15000"/>
+                <a:lumOff val="85000"/>
+              </a:schemeClr>
+            </a:solidFill>
+            <a:round/>
+          </a:ln>
+          <a:effectLst/>
+        </c:spPr>
+        <c:txPr>
+          <a:bodyPr rot="-60000000" spcFirstLastPara="1" vertOverflow="ellipsis" vert="horz" wrap="square" anchor="ctr" anchorCtr="1"/>
+          <a:lstStyle/>
+          <a:p>
+            <a:pPr>
+              <a:defRPr sz="900" b="0" i="0" u="none" strike="noStrike" kern="1200" baseline="0">
+                <a:solidFill>
+                  <a:schemeClr val="tx1">
+                    <a:lumMod val="65000"/>
+                    <a:lumOff val="35000"/>
+                  </a:schemeClr>
+                </a:solidFill>
+                <a:latin typeface="+mn-lt"/>
+                <a:ea typeface="+mn-ea"/>
+                <a:cs typeface="+mn-cs"/>
+              </a:defRPr>
+            </a:pPr>
+            <a:endParaRPr lang="en-US"/>
+          </a:p>
+        </c:txPr>
+        <c:crossAx val="1083385984"/>
+        <c:crosses val="autoZero"/>
+        <c:auto val="1"/>
+        <c:lblAlgn val="ctr"/>
+        <c:lblOffset val="100"/>
+        <c:noMultiLvlLbl val="0"/>
+      </c:catAx>
+      <c:valAx>
+        <c:axId val="1083385984"/>
+        <c:scaling>
+          <c:orientation val="minMax"/>
+        </c:scaling>
+        <c:delete val="0"/>
+        <c:axPos val="l"/>
+        <c:majorGridlines>
+          <c:spPr>
+            <a:ln w="9525" cap="flat" cmpd="sng" algn="ctr">
+              <a:solidFill>
+                <a:schemeClr val="tx1">
+                  <a:lumMod val="15000"/>
+                  <a:lumOff val="85000"/>
+                </a:schemeClr>
+              </a:solidFill>
+              <a:round/>
+            </a:ln>
+            <a:effectLst/>
+          </c:spPr>
+        </c:majorGridlines>
+        <c:title>
+          <c:tx>
+            <c:rich>
+              <a:bodyPr rot="-5400000" spcFirstLastPara="1" vertOverflow="ellipsis" vert="horz" wrap="square" anchor="ctr" anchorCtr="1"/>
+              <a:lstStyle/>
+              <a:p>
+                <a:pPr>
+                  <a:defRPr sz="1000" b="0" i="0" u="none" strike="noStrike" kern="1200" baseline="0">
+                    <a:solidFill>
+                      <a:schemeClr val="tx1">
+                        <a:lumMod val="65000"/>
+                        <a:lumOff val="35000"/>
+                      </a:schemeClr>
+                    </a:solidFill>
+                    <a:latin typeface="+mn-lt"/>
+                    <a:ea typeface="+mn-ea"/>
+                    <a:cs typeface="+mn-cs"/>
+                  </a:defRPr>
+                </a:pPr>
+                <a:r>
+                  <a:rPr lang="en-US"/>
+                  <a:t>Percent</a:t>
+                </a:r>
+                <a:r>
+                  <a:rPr lang="en-US" baseline="0"/>
+                  <a:t> change</a:t>
+                </a:r>
+                <a:endParaRPr lang="en-US"/>
+              </a:p>
+            </c:rich>
+          </c:tx>
+          <c:overlay val="0"/>
+          <c:spPr>
+            <a:noFill/>
+            <a:ln>
+              <a:noFill/>
+            </a:ln>
+            <a:effectLst/>
+          </c:spPr>
+          <c:txPr>
+            <a:bodyPr rot="-5400000" spcFirstLastPara="1" vertOverflow="ellipsis" vert="horz" wrap="square" anchor="ctr" anchorCtr="1"/>
+            <a:lstStyle/>
+            <a:p>
+              <a:pPr>
+                <a:defRPr sz="1000" b="0" i="0" u="none" strike="noStrike" kern="1200" baseline="0">
+                  <a:solidFill>
+                    <a:schemeClr val="tx1">
+                      <a:lumMod val="65000"/>
+                      <a:lumOff val="35000"/>
+                    </a:schemeClr>
+                  </a:solidFill>
+                  <a:latin typeface="+mn-lt"/>
+                  <a:ea typeface="+mn-ea"/>
+                  <a:cs typeface="+mn-cs"/>
+                </a:defRPr>
+              </a:pPr>
+              <a:endParaRPr lang="en-US"/>
+            </a:p>
+          </c:txPr>
+        </c:title>
+        <c:numFmt formatCode="General" sourceLinked="1"/>
+        <c:majorTickMark val="none"/>
+        <c:minorTickMark val="none"/>
+        <c:tickLblPos val="nextTo"/>
+        <c:spPr>
+          <a:noFill/>
+          <a:ln>
+            <a:noFill/>
+          </a:ln>
+          <a:effectLst/>
+        </c:spPr>
+        <c:txPr>
+          <a:bodyPr rot="-60000000" spcFirstLastPara="1" vertOverflow="ellipsis" vert="horz" wrap="square" anchor="ctr" anchorCtr="1"/>
+          <a:lstStyle/>
+          <a:p>
+            <a:pPr>
+              <a:defRPr sz="900" b="0" i="0" u="none" strike="noStrike" kern="1200" baseline="0">
+                <a:solidFill>
+                  <a:schemeClr val="tx1">
+                    <a:lumMod val="65000"/>
+                    <a:lumOff val="35000"/>
+                  </a:schemeClr>
+                </a:solidFill>
+                <a:latin typeface="+mn-lt"/>
+                <a:ea typeface="+mn-ea"/>
+                <a:cs typeface="+mn-cs"/>
+              </a:defRPr>
+            </a:pPr>
+            <a:endParaRPr lang="en-US"/>
+          </a:p>
+        </c:txPr>
+        <c:crossAx val="1083389344"/>
+        <c:crosses val="autoZero"/>
+        <c:crossBetween val="between"/>
+      </c:valAx>
+      <c:spPr>
+        <a:noFill/>
+        <a:ln>
+          <a:noFill/>
+        </a:ln>
+        <a:effectLst/>
+      </c:spPr>
+    </c:plotArea>
+    <c:legend>
+      <c:legendPos val="b"/>
+      <c:overlay val="0"/>
+      <c:spPr>
+        <a:noFill/>
+        <a:ln>
+          <a:noFill/>
+        </a:ln>
+        <a:effectLst/>
+      </c:spPr>
+      <c:txPr>
+        <a:bodyPr rot="0" spcFirstLastPara="1" vertOverflow="ellipsis" vert="horz" wrap="square" anchor="ctr" anchorCtr="1"/>
+        <a:lstStyle/>
+        <a:p>
+          <a:pPr>
+            <a:defRPr sz="900" b="0" i="0" u="none" strike="noStrike" kern="1200" baseline="0">
+              <a:solidFill>
+                <a:schemeClr val="tx1">
+                  <a:lumMod val="65000"/>
+                  <a:lumOff val="35000"/>
+                </a:schemeClr>
+              </a:solidFill>
+              <a:latin typeface="+mn-lt"/>
+              <a:ea typeface="+mn-ea"/>
+              <a:cs typeface="+mn-cs"/>
+            </a:defRPr>
+          </a:pPr>
+          <a:endParaRPr lang="en-US"/>
+        </a:p>
+      </c:txPr>
+    </c:legend>
+    <c:plotVisOnly val="1"/>
+    <c:dispBlanksAs val="gap"/>
+    <c:showDLblsOverMax val="0"/>
+  </c:chart>
+  <c:spPr>
+    <a:solidFill>
+      <a:schemeClr val="bg1"/>
+    </a:solidFill>
+    <a:ln w="9525" cap="flat" cmpd="sng" algn="ctr">
+      <a:solidFill>
+        <a:schemeClr val="tx1">
+          <a:lumMod val="15000"/>
+          <a:lumOff val="85000"/>
+        </a:schemeClr>
+      </a:solidFill>
+      <a:round/>
+    </a:ln>
+    <a:effectLst/>
+  </c:spPr>
+  <c:txPr>
+    <a:bodyPr/>
+    <a:lstStyle/>
+    <a:p>
+      <a:pPr>
+        <a:defRPr/>
+      </a:pPr>
+      <a:endParaRPr lang="en-US"/>
+    </a:p>
+  </c:txPr>
+  <c:externalData r:id="rId3">
+    <c:autoUpdate val="0"/>
+  </c:externalData>
+</c:chartSpace>
+</file>
+
 <file path=word/charts/colors1.xml><?xml version="1.0" encoding="utf-8"?>
 <cs:colorStyle xmlns:cs="http://schemas.microsoft.com/office/drawing/2012/chartStyle" xmlns:a="http://schemas.openxmlformats.org/drawingml/2006/main" meth="cycle" id="10">
   <a:schemeClr val="accent1"/>
@@ -9945,6 +12399,46 @@
 </cs:colorStyle>
 </file>
 
+<file path=word/charts/colors7.xml><?xml version="1.0" encoding="utf-8"?>
+<cs:colorStyle xmlns:cs="http://schemas.microsoft.com/office/drawing/2012/chartStyle" xmlns:a="http://schemas.openxmlformats.org/drawingml/2006/main" meth="cycle" id="10">
+  <a:schemeClr val="accent1"/>
+  <a:schemeClr val="accent2"/>
+  <a:schemeClr val="accent3"/>
+  <a:schemeClr val="accent4"/>
+  <a:schemeClr val="accent5"/>
+  <a:schemeClr val="accent6"/>
+  <cs:variation/>
+  <cs:variation>
+    <a:lumMod val="60000"/>
+  </cs:variation>
+  <cs:variation>
+    <a:lumMod val="80000"/>
+    <a:lumOff val="20000"/>
+  </cs:variation>
+  <cs:variation>
+    <a:lumMod val="80000"/>
+  </cs:variation>
+  <cs:variation>
+    <a:lumMod val="60000"/>
+    <a:lumOff val="40000"/>
+  </cs:variation>
+  <cs:variation>
+    <a:lumMod val="50000"/>
+  </cs:variation>
+  <cs:variation>
+    <a:lumMod val="70000"/>
+    <a:lumOff val="30000"/>
+  </cs:variation>
+  <cs:variation>
+    <a:lumMod val="70000"/>
+  </cs:variation>
+  <cs:variation>
+    <a:lumMod val="50000"/>
+    <a:lumOff val="50000"/>
+  </cs:variation>
+</cs:colorStyle>
+</file>
+
 <file path=word/charts/style1.xml><?xml version="1.0" encoding="utf-8"?>
 <cs:chartStyle xmlns:cs="http://schemas.microsoft.com/office/drawing/2012/chartStyle" xmlns:a="http://schemas.openxmlformats.org/drawingml/2006/main" id="201">
   <cs:axisTitle>
@@ -12461,6 +14955,509 @@
 </file>
 
 <file path=word/charts/style6.xml><?xml version="1.0" encoding="utf-8"?>
+<cs:chartStyle xmlns:cs="http://schemas.microsoft.com/office/drawing/2012/chartStyle" xmlns:a="http://schemas.openxmlformats.org/drawingml/2006/main" id="201">
+  <cs:axisTitle>
+    <cs:lnRef idx="0"/>
+    <cs:fillRef idx="0"/>
+    <cs:effectRef idx="0"/>
+    <cs:fontRef idx="minor">
+      <a:schemeClr val="tx1">
+        <a:lumMod val="65000"/>
+        <a:lumOff val="35000"/>
+      </a:schemeClr>
+    </cs:fontRef>
+    <cs:defRPr sz="1000" kern="1200"/>
+  </cs:axisTitle>
+  <cs:categoryAxis>
+    <cs:lnRef idx="0"/>
+    <cs:fillRef idx="0"/>
+    <cs:effectRef idx="0"/>
+    <cs:fontRef idx="minor">
+      <a:schemeClr val="tx1">
+        <a:lumMod val="65000"/>
+        <a:lumOff val="35000"/>
+      </a:schemeClr>
+    </cs:fontRef>
+    <cs:spPr>
+      <a:ln w="9525" cap="flat" cmpd="sng" algn="ctr">
+        <a:solidFill>
+          <a:schemeClr val="tx1">
+            <a:lumMod val="15000"/>
+            <a:lumOff val="85000"/>
+          </a:schemeClr>
+        </a:solidFill>
+        <a:round/>
+      </a:ln>
+    </cs:spPr>
+    <cs:defRPr sz="900" kern="1200"/>
+  </cs:categoryAxis>
+  <cs:chartArea mods="allowNoFillOverride allowNoLineOverride">
+    <cs:lnRef idx="0"/>
+    <cs:fillRef idx="0"/>
+    <cs:effectRef idx="0"/>
+    <cs:fontRef idx="minor">
+      <a:schemeClr val="tx1"/>
+    </cs:fontRef>
+    <cs:spPr>
+      <a:solidFill>
+        <a:schemeClr val="bg1"/>
+      </a:solidFill>
+      <a:ln w="9525" cap="flat" cmpd="sng" algn="ctr">
+        <a:solidFill>
+          <a:schemeClr val="tx1">
+            <a:lumMod val="15000"/>
+            <a:lumOff val="85000"/>
+          </a:schemeClr>
+        </a:solidFill>
+        <a:round/>
+      </a:ln>
+    </cs:spPr>
+    <cs:defRPr sz="1000" kern="1200"/>
+  </cs:chartArea>
+  <cs:dataLabel>
+    <cs:lnRef idx="0"/>
+    <cs:fillRef idx="0"/>
+    <cs:effectRef idx="0"/>
+    <cs:fontRef idx="minor">
+      <a:schemeClr val="tx1">
+        <a:lumMod val="75000"/>
+        <a:lumOff val="25000"/>
+      </a:schemeClr>
+    </cs:fontRef>
+    <cs:defRPr sz="900" kern="1200"/>
+  </cs:dataLabel>
+  <cs:dataLabelCallout>
+    <cs:lnRef idx="0"/>
+    <cs:fillRef idx="0"/>
+    <cs:effectRef idx="0"/>
+    <cs:fontRef idx="minor">
+      <a:schemeClr val="dk1">
+        <a:lumMod val="65000"/>
+        <a:lumOff val="35000"/>
+      </a:schemeClr>
+    </cs:fontRef>
+    <cs:spPr>
+      <a:solidFill>
+        <a:schemeClr val="lt1"/>
+      </a:solidFill>
+      <a:ln>
+        <a:solidFill>
+          <a:schemeClr val="dk1">
+            <a:lumMod val="25000"/>
+            <a:lumOff val="75000"/>
+          </a:schemeClr>
+        </a:solidFill>
+      </a:ln>
+    </cs:spPr>
+    <cs:defRPr sz="900" kern="1200"/>
+    <cs:bodyPr rot="0" spcFirstLastPara="1" vertOverflow="clip" horzOverflow="clip" vert="horz" wrap="square" lIns="36576" tIns="18288" rIns="36576" bIns="18288" anchor="ctr" anchorCtr="1">
+      <a:spAutoFit/>
+    </cs:bodyPr>
+  </cs:dataLabelCallout>
+  <cs:dataPoint>
+    <cs:lnRef idx="0"/>
+    <cs:fillRef idx="1">
+      <cs:styleClr val="auto"/>
+    </cs:fillRef>
+    <cs:effectRef idx="0"/>
+    <cs:fontRef idx="minor">
+      <a:schemeClr val="tx1"/>
+    </cs:fontRef>
+  </cs:dataPoint>
+  <cs:dataPoint3D>
+    <cs:lnRef idx="0"/>
+    <cs:fillRef idx="1">
+      <cs:styleClr val="auto"/>
+    </cs:fillRef>
+    <cs:effectRef idx="0"/>
+    <cs:fontRef idx="minor">
+      <a:schemeClr val="tx1"/>
+    </cs:fontRef>
+  </cs:dataPoint3D>
+  <cs:dataPointLine>
+    <cs:lnRef idx="0">
+      <cs:styleClr val="auto"/>
+    </cs:lnRef>
+    <cs:fillRef idx="1"/>
+    <cs:effectRef idx="0"/>
+    <cs:fontRef idx="minor">
+      <a:schemeClr val="tx1"/>
+    </cs:fontRef>
+    <cs:spPr>
+      <a:ln w="28575" cap="rnd">
+        <a:solidFill>
+          <a:schemeClr val="phClr"/>
+        </a:solidFill>
+        <a:round/>
+      </a:ln>
+    </cs:spPr>
+  </cs:dataPointLine>
+  <cs:dataPointMarker>
+    <cs:lnRef idx="0">
+      <cs:styleClr val="auto"/>
+    </cs:lnRef>
+    <cs:fillRef idx="1">
+      <cs:styleClr val="auto"/>
+    </cs:fillRef>
+    <cs:effectRef idx="0"/>
+    <cs:fontRef idx="minor">
+      <a:schemeClr val="tx1"/>
+    </cs:fontRef>
+    <cs:spPr>
+      <a:ln w="9525">
+        <a:solidFill>
+          <a:schemeClr val="phClr"/>
+        </a:solidFill>
+      </a:ln>
+    </cs:spPr>
+  </cs:dataPointMarker>
+  <cs:dataPointMarkerLayout symbol="circle" size="5"/>
+  <cs:dataPointWireframe>
+    <cs:lnRef idx="0">
+      <cs:styleClr val="auto"/>
+    </cs:lnRef>
+    <cs:fillRef idx="1"/>
+    <cs:effectRef idx="0"/>
+    <cs:fontRef idx="minor">
+      <a:schemeClr val="tx1"/>
+    </cs:fontRef>
+    <cs:spPr>
+      <a:ln w="9525" cap="rnd">
+        <a:solidFill>
+          <a:schemeClr val="phClr"/>
+        </a:solidFill>
+        <a:round/>
+      </a:ln>
+    </cs:spPr>
+  </cs:dataPointWireframe>
+  <cs:dataTable>
+    <cs:lnRef idx="0"/>
+    <cs:fillRef idx="0"/>
+    <cs:effectRef idx="0"/>
+    <cs:fontRef idx="minor">
+      <a:schemeClr val="tx1">
+        <a:lumMod val="65000"/>
+        <a:lumOff val="35000"/>
+      </a:schemeClr>
+    </cs:fontRef>
+    <cs:spPr>
+      <a:noFill/>
+      <a:ln w="9525" cap="flat" cmpd="sng" algn="ctr">
+        <a:solidFill>
+          <a:schemeClr val="tx1">
+            <a:lumMod val="15000"/>
+            <a:lumOff val="85000"/>
+          </a:schemeClr>
+        </a:solidFill>
+        <a:round/>
+      </a:ln>
+    </cs:spPr>
+    <cs:defRPr sz="900" kern="1200"/>
+  </cs:dataTable>
+  <cs:downBar>
+    <cs:lnRef idx="0"/>
+    <cs:fillRef idx="0"/>
+    <cs:effectRef idx="0"/>
+    <cs:fontRef idx="minor">
+      <a:schemeClr val="dk1"/>
+    </cs:fontRef>
+    <cs:spPr>
+      <a:solidFill>
+        <a:schemeClr val="dk1">
+          <a:lumMod val="65000"/>
+          <a:lumOff val="35000"/>
+        </a:schemeClr>
+      </a:solidFill>
+      <a:ln w="9525">
+        <a:solidFill>
+          <a:schemeClr val="tx1">
+            <a:lumMod val="65000"/>
+            <a:lumOff val="35000"/>
+          </a:schemeClr>
+        </a:solidFill>
+      </a:ln>
+    </cs:spPr>
+  </cs:downBar>
+  <cs:dropLine>
+    <cs:lnRef idx="0"/>
+    <cs:fillRef idx="0"/>
+    <cs:effectRef idx="0"/>
+    <cs:fontRef idx="minor">
+      <a:schemeClr val="tx1"/>
+    </cs:fontRef>
+    <cs:spPr>
+      <a:ln w="9525" cap="flat" cmpd="sng" algn="ctr">
+        <a:solidFill>
+          <a:schemeClr val="tx1">
+            <a:lumMod val="35000"/>
+            <a:lumOff val="65000"/>
+          </a:schemeClr>
+        </a:solidFill>
+        <a:round/>
+      </a:ln>
+    </cs:spPr>
+  </cs:dropLine>
+  <cs:errorBar>
+    <cs:lnRef idx="0"/>
+    <cs:fillRef idx="0"/>
+    <cs:effectRef idx="0"/>
+    <cs:fontRef idx="minor">
+      <a:schemeClr val="tx1"/>
+    </cs:fontRef>
+    <cs:spPr>
+      <a:ln w="9525" cap="flat" cmpd="sng" algn="ctr">
+        <a:solidFill>
+          <a:schemeClr val="tx1">
+            <a:lumMod val="65000"/>
+            <a:lumOff val="35000"/>
+          </a:schemeClr>
+        </a:solidFill>
+        <a:round/>
+      </a:ln>
+    </cs:spPr>
+  </cs:errorBar>
+  <cs:floor>
+    <cs:lnRef idx="0"/>
+    <cs:fillRef idx="0"/>
+    <cs:effectRef idx="0"/>
+    <cs:fontRef idx="minor">
+      <a:schemeClr val="tx1"/>
+    </cs:fontRef>
+    <cs:spPr>
+      <a:noFill/>
+      <a:ln>
+        <a:noFill/>
+      </a:ln>
+    </cs:spPr>
+  </cs:floor>
+  <cs:gridlineMajor>
+    <cs:lnRef idx="0"/>
+    <cs:fillRef idx="0"/>
+    <cs:effectRef idx="0"/>
+    <cs:fontRef idx="minor">
+      <a:schemeClr val="tx1"/>
+    </cs:fontRef>
+    <cs:spPr>
+      <a:ln w="9525" cap="flat" cmpd="sng" algn="ctr">
+        <a:solidFill>
+          <a:schemeClr val="tx1">
+            <a:lumMod val="15000"/>
+            <a:lumOff val="85000"/>
+          </a:schemeClr>
+        </a:solidFill>
+        <a:round/>
+      </a:ln>
+    </cs:spPr>
+  </cs:gridlineMajor>
+  <cs:gridlineMinor>
+    <cs:lnRef idx="0"/>
+    <cs:fillRef idx="0"/>
+    <cs:effectRef idx="0"/>
+    <cs:fontRef idx="minor">
+      <a:schemeClr val="tx1"/>
+    </cs:fontRef>
+    <cs:spPr>
+      <a:ln w="9525" cap="flat" cmpd="sng" algn="ctr">
+        <a:solidFill>
+          <a:schemeClr val="tx1">
+            <a:lumMod val="5000"/>
+            <a:lumOff val="95000"/>
+          </a:schemeClr>
+        </a:solidFill>
+        <a:round/>
+      </a:ln>
+    </cs:spPr>
+  </cs:gridlineMinor>
+  <cs:hiLoLine>
+    <cs:lnRef idx="0"/>
+    <cs:fillRef idx="0"/>
+    <cs:effectRef idx="0"/>
+    <cs:fontRef idx="minor">
+      <a:schemeClr val="tx1"/>
+    </cs:fontRef>
+    <cs:spPr>
+      <a:ln w="9525" cap="flat" cmpd="sng" algn="ctr">
+        <a:solidFill>
+          <a:schemeClr val="tx1">
+            <a:lumMod val="75000"/>
+            <a:lumOff val="25000"/>
+          </a:schemeClr>
+        </a:solidFill>
+        <a:round/>
+      </a:ln>
+    </cs:spPr>
+  </cs:hiLoLine>
+  <cs:leaderLine>
+    <cs:lnRef idx="0"/>
+    <cs:fillRef idx="0"/>
+    <cs:effectRef idx="0"/>
+    <cs:fontRef idx="minor">
+      <a:schemeClr val="tx1"/>
+    </cs:fontRef>
+    <cs:spPr>
+      <a:ln w="9525" cap="flat" cmpd="sng" algn="ctr">
+        <a:solidFill>
+          <a:schemeClr val="tx1">
+            <a:lumMod val="35000"/>
+            <a:lumOff val="65000"/>
+          </a:schemeClr>
+        </a:solidFill>
+        <a:round/>
+      </a:ln>
+    </cs:spPr>
+  </cs:leaderLine>
+  <cs:legend>
+    <cs:lnRef idx="0"/>
+    <cs:fillRef idx="0"/>
+    <cs:effectRef idx="0"/>
+    <cs:fontRef idx="minor">
+      <a:schemeClr val="tx1">
+        <a:lumMod val="65000"/>
+        <a:lumOff val="35000"/>
+      </a:schemeClr>
+    </cs:fontRef>
+    <cs:defRPr sz="900" kern="1200"/>
+  </cs:legend>
+  <cs:plotArea mods="allowNoFillOverride allowNoLineOverride">
+    <cs:lnRef idx="0"/>
+    <cs:fillRef idx="0"/>
+    <cs:effectRef idx="0"/>
+    <cs:fontRef idx="minor">
+      <a:schemeClr val="tx1"/>
+    </cs:fontRef>
+  </cs:plotArea>
+  <cs:plotArea3D mods="allowNoFillOverride allowNoLineOverride">
+    <cs:lnRef idx="0"/>
+    <cs:fillRef idx="0"/>
+    <cs:effectRef idx="0"/>
+    <cs:fontRef idx="minor">
+      <a:schemeClr val="tx1"/>
+    </cs:fontRef>
+  </cs:plotArea3D>
+  <cs:seriesAxis>
+    <cs:lnRef idx="0"/>
+    <cs:fillRef idx="0"/>
+    <cs:effectRef idx="0"/>
+    <cs:fontRef idx="minor">
+      <a:schemeClr val="tx1">
+        <a:lumMod val="65000"/>
+        <a:lumOff val="35000"/>
+      </a:schemeClr>
+    </cs:fontRef>
+    <cs:defRPr sz="900" kern="1200"/>
+  </cs:seriesAxis>
+  <cs:seriesLine>
+    <cs:lnRef idx="0"/>
+    <cs:fillRef idx="0"/>
+    <cs:effectRef idx="0"/>
+    <cs:fontRef idx="minor">
+      <a:schemeClr val="tx1"/>
+    </cs:fontRef>
+    <cs:spPr>
+      <a:ln w="9525" cap="flat" cmpd="sng" algn="ctr">
+        <a:solidFill>
+          <a:schemeClr val="tx1">
+            <a:lumMod val="35000"/>
+            <a:lumOff val="65000"/>
+          </a:schemeClr>
+        </a:solidFill>
+        <a:round/>
+      </a:ln>
+    </cs:spPr>
+  </cs:seriesLine>
+  <cs:title>
+    <cs:lnRef idx="0"/>
+    <cs:fillRef idx="0"/>
+    <cs:effectRef idx="0"/>
+    <cs:fontRef idx="minor">
+      <a:schemeClr val="tx1">
+        <a:lumMod val="65000"/>
+        <a:lumOff val="35000"/>
+      </a:schemeClr>
+    </cs:fontRef>
+    <cs:defRPr sz="1400" b="0" kern="1200" spc="0" baseline="0"/>
+  </cs:title>
+  <cs:trendline>
+    <cs:lnRef idx="0">
+      <cs:styleClr val="auto"/>
+    </cs:lnRef>
+    <cs:fillRef idx="0"/>
+    <cs:effectRef idx="0"/>
+    <cs:fontRef idx="minor">
+      <a:schemeClr val="tx1"/>
+    </cs:fontRef>
+    <cs:spPr>
+      <a:ln w="19050" cap="rnd">
+        <a:solidFill>
+          <a:schemeClr val="phClr"/>
+        </a:solidFill>
+        <a:prstDash val="sysDot"/>
+      </a:ln>
+    </cs:spPr>
+  </cs:trendline>
+  <cs:trendlineLabel>
+    <cs:lnRef idx="0"/>
+    <cs:fillRef idx="0"/>
+    <cs:effectRef idx="0"/>
+    <cs:fontRef idx="minor">
+      <a:schemeClr val="tx1">
+        <a:lumMod val="65000"/>
+        <a:lumOff val="35000"/>
+      </a:schemeClr>
+    </cs:fontRef>
+    <cs:defRPr sz="900" kern="1200"/>
+  </cs:trendlineLabel>
+  <cs:upBar>
+    <cs:lnRef idx="0"/>
+    <cs:fillRef idx="0"/>
+    <cs:effectRef idx="0"/>
+    <cs:fontRef idx="minor">
+      <a:schemeClr val="dk1"/>
+    </cs:fontRef>
+    <cs:spPr>
+      <a:solidFill>
+        <a:schemeClr val="lt1"/>
+      </a:solidFill>
+      <a:ln w="9525">
+        <a:solidFill>
+          <a:schemeClr val="tx1">
+            <a:lumMod val="15000"/>
+            <a:lumOff val="85000"/>
+          </a:schemeClr>
+        </a:solidFill>
+      </a:ln>
+    </cs:spPr>
+  </cs:upBar>
+  <cs:valueAxis>
+    <cs:lnRef idx="0"/>
+    <cs:fillRef idx="0"/>
+    <cs:effectRef idx="0"/>
+    <cs:fontRef idx="minor">
+      <a:schemeClr val="tx1">
+        <a:lumMod val="65000"/>
+        <a:lumOff val="35000"/>
+      </a:schemeClr>
+    </cs:fontRef>
+    <cs:defRPr sz="900" kern="1200"/>
+  </cs:valueAxis>
+  <cs:wall>
+    <cs:lnRef idx="0"/>
+    <cs:fillRef idx="0"/>
+    <cs:effectRef idx="0"/>
+    <cs:fontRef idx="minor">
+      <a:schemeClr val="tx1"/>
+    </cs:fontRef>
+    <cs:spPr>
+      <a:noFill/>
+      <a:ln>
+        <a:noFill/>
+      </a:ln>
+    </cs:spPr>
+  </cs:wall>
+</cs:chartStyle>
+</file>
+
+<file path=word/charts/style7.xml><?xml version="1.0" encoding="utf-8"?>
 <cs:chartStyle xmlns:cs="http://schemas.microsoft.com/office/drawing/2012/chartStyle" xmlns:a="http://schemas.openxmlformats.org/drawingml/2006/main" id="201">
   <cs:axisTitle>
     <cs:lnRef idx="0"/>
@@ -13096,8 +16093,9 @@
   <w:rsids>
     <w:rsidRoot w:val="00A70A61"/>
     <w:rsid w:val="001E3F64"/>
-    <w:rsid w:val="005C70E7"/>
+    <w:rsid w:val="00722160"/>
     <w:rsid w:val="00A70A61"/>
+    <w:rsid w:val="00D20776"/>
     <w:rsid w:val="00DB253F"/>
   </w:rsids>
   <m:mathPr>

</xml_diff>

<commit_message>
I essentially finished it. it might need somme minor revisions, but overall it's complete
</commit_message>
<xml_diff>
--- a/Iterative Socket Server.docx
+++ b/Iterative Socket Server.docx
@@ -8,7 +8,6 @@
           <w:rFonts w:eastAsiaTheme="minorHAnsi"/>
           <w:color w:val="156082" w:themeColor="accent1"/>
           <w:kern w:val="2"/>
-          <w:sz w:val="24"/>
           <w:szCs w:val="24"/>
           <w14:ligatures w14:val="standardContextual"/>
         </w:rPr>
@@ -20,7 +19,10 @@
       </w:sdtPr>
       <w:sdtEndPr>
         <w:rPr>
+          <w:rFonts w:eastAsiaTheme="minorEastAsia"/>
           <w:color w:val="auto"/>
+          <w:kern w:val="0"/>
+          <w14:ligatures w14:val="none"/>
         </w:rPr>
       </w:sdtEndPr>
       <w:sdtContent>
@@ -569,17 +571,19 @@
       <w:pPr>
         <w:pStyle w:val="Heading1"/>
         <w:rPr>
-          <w:b/>
-          <w:bCs/>
+          <w:b w:val="0"/>
+          <w:bCs w:val="0"/>
           <w:color w:val="153D63" w:themeColor="text2" w:themeTint="E6"/>
+          <w:sz w:val="36"/>
+          <w:szCs w:val="36"/>
           <w:u w:val="single"/>
         </w:rPr>
       </w:pPr>
       <w:r>
         <w:rPr>
-          <w:b/>
-          <w:bCs/>
           <w:color w:val="153D63" w:themeColor="text2" w:themeTint="E6"/>
+          <w:sz w:val="36"/>
+          <w:szCs w:val="36"/>
           <w:u w:val="single"/>
         </w:rPr>
         <w:lastRenderedPageBreak/>
@@ -590,8 +594,8 @@
       <w:pPr>
         <w:pStyle w:val="Heading1"/>
         <w:rPr>
-          <w:b/>
-          <w:bCs/>
+          <w:b w:val="0"/>
+          <w:bCs w:val="0"/>
           <w:color w:val="4C94D8" w:themeColor="text2" w:themeTint="80"/>
           <w:sz w:val="28"/>
           <w:szCs w:val="28"/>
@@ -599,8 +603,6 @@
       </w:pPr>
       <w:r>
         <w:rPr>
-          <w:b/>
-          <w:bCs/>
           <w:color w:val="4C94D8" w:themeColor="text2" w:themeTint="80"/>
           <w:sz w:val="28"/>
           <w:szCs w:val="28"/>
@@ -665,8 +667,8 @@
       <w:pPr>
         <w:pStyle w:val="Heading1"/>
         <w:rPr>
-          <w:b/>
-          <w:bCs/>
+          <w:b w:val="0"/>
+          <w:bCs w:val="0"/>
           <w:color w:val="4C94D8" w:themeColor="text2" w:themeTint="80"/>
           <w:sz w:val="28"/>
           <w:szCs w:val="28"/>
@@ -674,8 +676,6 @@
       </w:pPr>
       <w:r>
         <w:rPr>
-          <w:b/>
-          <w:bCs/>
           <w:color w:val="4C94D8" w:themeColor="text2" w:themeTint="80"/>
           <w:sz w:val="28"/>
           <w:szCs w:val="28"/>
@@ -687,10 +687,10 @@
       <w:pPr>
         <w:pStyle w:val="Heading2"/>
         <w:rPr>
-          <w:b/>
-          <w:bCs/>
-          <w:i/>
-          <w:iCs/>
+          <w:b w:val="0"/>
+          <w:bCs w:val="0"/>
+          <w:i w:val="0"/>
+          <w:iCs w:val="0"/>
           <w:color w:val="47D459" w:themeColor="accent3" w:themeTint="99"/>
           <w:sz w:val="24"/>
           <w:szCs w:val="24"/>
@@ -724,10 +724,6 @@
       </w:r>
       <w:r>
         <w:rPr>
-          <w:b/>
-          <w:bCs/>
-          <w:i/>
-          <w:iCs/>
           <w:color w:val="47D459" w:themeColor="accent3" w:themeTint="99"/>
           <w:sz w:val="24"/>
           <w:szCs w:val="24"/>
@@ -984,10 +980,10 @@
       <w:pPr>
         <w:pStyle w:val="Heading2"/>
         <w:rPr>
-          <w:b/>
-          <w:bCs/>
-          <w:i/>
-          <w:iCs/>
+          <w:b w:val="0"/>
+          <w:bCs w:val="0"/>
+          <w:i w:val="0"/>
+          <w:iCs w:val="0"/>
           <w:color w:val="47D459" w:themeColor="accent3" w:themeTint="99"/>
           <w:sz w:val="24"/>
           <w:szCs w:val="24"/>
@@ -995,10 +991,6 @@
       </w:pPr>
       <w:r>
         <w:rPr>
-          <w:b/>
-          <w:bCs/>
-          <w:i/>
-          <w:iCs/>
           <w:color w:val="47D459" w:themeColor="accent3" w:themeTint="99"/>
           <w:sz w:val="24"/>
           <w:szCs w:val="24"/>
@@ -1104,10 +1096,10 @@
       <w:pPr>
         <w:pStyle w:val="Heading2"/>
         <w:rPr>
-          <w:b/>
-          <w:bCs/>
-          <w:i/>
-          <w:iCs/>
+          <w:b w:val="0"/>
+          <w:bCs w:val="0"/>
+          <w:i w:val="0"/>
+          <w:iCs w:val="0"/>
           <w:color w:val="47D459" w:themeColor="accent3" w:themeTint="99"/>
           <w:sz w:val="24"/>
           <w:szCs w:val="24"/>
@@ -1115,10 +1107,6 @@
       </w:pPr>
       <w:r>
         <w:rPr>
-          <w:b/>
-          <w:bCs/>
-          <w:i/>
-          <w:iCs/>
           <w:color w:val="47D459" w:themeColor="accent3" w:themeTint="99"/>
           <w:sz w:val="24"/>
           <w:szCs w:val="24"/>
@@ -1252,57 +1240,6 @@
           <w:numId w:val="4"/>
         </w:numPr>
         <w:rPr>
-          <w:sz w:val="22"/>
-          <w:szCs w:val="22"/>
-        </w:rPr>
-      </w:pPr>
-      <w:r>
-        <w:rPr>
-          <w:sz w:val="22"/>
-          <w:szCs w:val="22"/>
-        </w:rPr>
-        <w:t xml:space="preserve">The average change in time taken to run a single request based on the number of </w:t>
-      </w:r>
-      <w:proofErr w:type="gramStart"/>
-      <w:r>
-        <w:rPr>
-          <w:sz w:val="22"/>
-          <w:szCs w:val="22"/>
-        </w:rPr>
-        <w:t>requests</w:t>
-      </w:r>
-      <w:proofErr w:type="gramEnd"/>
-    </w:p>
-    <w:p>
-      <w:pPr>
-        <w:pStyle w:val="ListParagraph"/>
-      </w:pPr>
-    </w:p>
-    <w:p>
-      <w:pPr>
-        <w:pStyle w:val="ListParagraph"/>
-      </w:pPr>
-    </w:p>
-    <w:p>
-      <w:pPr>
-        <w:pStyle w:val="ListParagraph"/>
-      </w:pPr>
-    </w:p>
-    <w:p>
-      <w:pPr>
-        <w:pStyle w:val="ListParagraph"/>
-        <w:rPr>
-          <w:b/>
-          <w:bCs/>
-          <w:i/>
-          <w:iCs/>
-        </w:rPr>
-      </w:pPr>
-    </w:p>
-    <w:p>
-      <w:pPr>
-        <w:pStyle w:val="Heading1"/>
-        <w:rPr>
           <w:b/>
           <w:bCs/>
           <w:color w:val="4C94D8" w:themeColor="text2" w:themeTint="80"/>
@@ -1312,15 +1249,38 @@
       </w:pPr>
       <w:r>
         <w:rPr>
+          <w:sz w:val="22"/>
+          <w:szCs w:val="22"/>
+        </w:rPr>
+        <w:t xml:space="preserve">The average change in time taken to run a single request based on the number of </w:t>
+      </w:r>
+      <w:proofErr w:type="gramStart"/>
+      <w:r>
+        <w:rPr>
+          <w:sz w:val="22"/>
+          <w:szCs w:val="22"/>
+        </w:rPr>
+        <w:t>requests</w:t>
+      </w:r>
+      <w:proofErr w:type="gramEnd"/>
+    </w:p>
+    <w:p>
+      <w:pPr>
+        <w:pStyle w:val="ListParagraph"/>
+        <w:ind w:left="0"/>
+        <w:rPr>
           <w:b/>
           <w:bCs/>
           <w:color w:val="4C94D8" w:themeColor="text2" w:themeTint="80"/>
           <w:sz w:val="28"/>
           <w:szCs w:val="28"/>
         </w:rPr>
-        <w:t xml:space="preserve">Paper – What </w:t>
-      </w:r>
-      <w:r>
+      </w:pPr>
+    </w:p>
+    <w:p>
+      <w:pPr>
+        <w:pStyle w:val="ListParagraph"/>
+        <w:ind w:left="0"/>
         <w:rPr>
           <w:b/>
           <w:bCs/>
@@ -1328,8 +1288,7 @@
           <w:sz w:val="28"/>
           <w:szCs w:val="28"/>
         </w:rPr>
-        <w:t>to</w:t>
-      </w:r>
+      </w:pPr>
       <w:r>
         <w:rPr>
           <w:b/>
@@ -1338,6 +1297,26 @@
           <w:sz w:val="28"/>
           <w:szCs w:val="28"/>
         </w:rPr>
+        <w:t xml:space="preserve">Paper – What </w:t>
+      </w:r>
+      <w:r>
+        <w:rPr>
+          <w:b/>
+          <w:bCs/>
+          <w:color w:val="4C94D8" w:themeColor="text2" w:themeTint="80"/>
+          <w:sz w:val="28"/>
+          <w:szCs w:val="28"/>
+        </w:rPr>
+        <w:t>to</w:t>
+      </w:r>
+      <w:r>
+        <w:rPr>
+          <w:b/>
+          <w:bCs/>
+          <w:color w:val="4C94D8" w:themeColor="text2" w:themeTint="80"/>
+          <w:sz w:val="28"/>
+          <w:szCs w:val="28"/>
+        </w:rPr>
         <w:t xml:space="preserve"> Expect:</w:t>
       </w:r>
     </w:p>
@@ -1389,7 +1368,7 @@
         <w:t xml:space="preserve">Data Analysis: Analyzing the collected data to determine the effects of increasing the number of clients on the turnaround time for individual clients and on the Average turnaround time in general, as well as </w:t>
       </w:r>
       <w:r>
-        <w:t>determining the primary cause(s) of the effects on the individual client turnaround time and average turnaround time.</w:t>
+        <w:t>determining the primary cause of the effects on the individual client turnaround time and average turnaround time.</w:t>
       </w:r>
     </w:p>
     <w:p>
@@ -1440,24 +1419,28 @@
       <w:pPr>
         <w:pStyle w:val="Heading1"/>
         <w:rPr>
-          <w:b/>
-          <w:bCs/>
+          <w:color w:val="153D63" w:themeColor="text2" w:themeTint="E6"/>
+          <w:sz w:val="36"/>
+          <w:szCs w:val="36"/>
           <w:u w:val="single"/>
         </w:rPr>
       </w:pPr>
       <w:r>
         <w:rPr>
-          <w:b/>
-          <w:bCs/>
+          <w:color w:val="153D63" w:themeColor="text2" w:themeTint="E6"/>
+          <w:sz w:val="36"/>
+          <w:szCs w:val="36"/>
           <w:u w:val="single"/>
         </w:rPr>
+        <w:lastRenderedPageBreak/>
         <w:t xml:space="preserve">Client-Server </w:t>
       </w:r>
       <w:proofErr w:type="gramStart"/>
       <w:r>
         <w:rPr>
-          <w:b/>
-          <w:bCs/>
+          <w:color w:val="153D63" w:themeColor="text2" w:themeTint="E6"/>
+          <w:sz w:val="36"/>
+          <w:szCs w:val="36"/>
           <w:u w:val="single"/>
         </w:rPr>
         <w:t>Setup &amp;&amp;</w:t>
@@ -1465,8 +1448,9 @@
       <w:proofErr w:type="gramEnd"/>
       <w:r>
         <w:rPr>
-          <w:b/>
-          <w:bCs/>
+          <w:color w:val="153D63" w:themeColor="text2" w:themeTint="E6"/>
+          <w:sz w:val="36"/>
+          <w:szCs w:val="36"/>
           <w:u w:val="single"/>
         </w:rPr>
         <w:t xml:space="preserve"> Configuration</w:t>
@@ -1476,20 +1460,16 @@
       <w:pPr>
         <w:pStyle w:val="Heading2"/>
         <w:rPr>
-          <w:b/>
-          <w:bCs/>
+          <w:b w:val="0"/>
+          <w:bCs w:val="0"/>
           <w:color w:val="4C94D8" w:themeColor="text2" w:themeTint="80"/>
-          <w:sz w:val="28"/>
-          <w:szCs w:val="28"/>
-        </w:rPr>
-      </w:pPr>
-      <w:r>
-        <w:rPr>
-          <w:b/>
-          <w:bCs/>
+        </w:rPr>
+      </w:pPr>
+      <w:r>
+        <w:rPr>
+          <w:b w:val="0"/>
+          <w:bCs w:val="0"/>
           <w:color w:val="4C94D8" w:themeColor="text2" w:themeTint="80"/>
-          <w:sz w:val="28"/>
-          <w:szCs w:val="28"/>
         </w:rPr>
         <w:t>Server Program Design &amp; Operation:</w:t>
       </w:r>
@@ -1548,22 +1528,79 @@
       <w:pPr>
         <w:pStyle w:val="Heading2"/>
         <w:rPr>
-          <w:b/>
-          <w:bCs/>
+          <w:b w:val="0"/>
+          <w:bCs w:val="0"/>
           <w:color w:val="4C94D8" w:themeColor="text2" w:themeTint="80"/>
-          <w:sz w:val="28"/>
-          <w:szCs w:val="28"/>
-        </w:rPr>
-      </w:pPr>
-      <w:r>
-        <w:rPr>
-          <w:b/>
-          <w:bCs/>
+        </w:rPr>
+      </w:pPr>
+      <w:r>
+        <w:rPr>
+          <w:b w:val="0"/>
+          <w:bCs w:val="0"/>
           <w:color w:val="4C94D8" w:themeColor="text2" w:themeTint="80"/>
-          <w:sz w:val="28"/>
-          <w:szCs w:val="28"/>
         </w:rPr>
         <w:t>Client Program Design &amp; Operation:</w:t>
+      </w:r>
+    </w:p>
+    <w:p>
+      <w:r>
+        <w:t xml:space="preserve">The client program </w:t>
+      </w:r>
+      <w:proofErr w:type="gramStart"/>
+      <w:r>
+        <w:t xml:space="preserve">is </w:t>
+      </w:r>
+      <w:r>
+        <w:t>designed</w:t>
+      </w:r>
+      <w:proofErr w:type="gramEnd"/>
+      <w:r>
+        <w:t xml:space="preserve"> to connect to a user-specified IP address and </w:t>
+      </w:r>
+      <w:r>
+        <w:t>port;</w:t>
+      </w:r>
+      <w:r>
+        <w:t xml:space="preserve"> to then prompt the user for what operation it wants the server to perform return the results of. Then, the </w:t>
+      </w:r>
+      <w:r>
+        <w:t>user</w:t>
+      </w:r>
+      <w:r>
+        <w:t xml:space="preserve"> I prompted for how </w:t>
+      </w:r>
+      <w:proofErr w:type="gramStart"/>
+      <w:r>
+        <w:t>many</w:t>
+      </w:r>
+      <w:proofErr w:type="gramEnd"/>
+      <w:r>
+        <w:t xml:space="preserve"> requests/ </w:t>
+      </w:r>
+      <w:r>
+        <w:t>iterations</w:t>
+      </w:r>
+      <w:r>
+        <w:t xml:space="preserve"> of the previously specified operation they want to perform. </w:t>
+      </w:r>
+      <w:r>
+        <w:t xml:space="preserve">Then, the corresponding number of threads is created &amp; performs the requests / sends the request to the server, records the amount of time it takes to get the response back in a list, prints out the response, and ends. Once all the threads have </w:t>
+      </w:r>
+      <w:proofErr w:type="gramStart"/>
+      <w:r>
+        <w:t>been run</w:t>
+      </w:r>
+      <w:proofErr w:type="gramEnd"/>
+      <w:r>
+        <w:t xml:space="preserve">, the individual times in the list </w:t>
+      </w:r>
+      <w:proofErr w:type="gramStart"/>
+      <w:r>
+        <w:t>are added</w:t>
+      </w:r>
+      <w:proofErr w:type="gramEnd"/>
+      <w:r>
+        <w:t xml:space="preserve"> up for the um, then divided by the number of requests to get the average. </w:t>
       </w:r>
     </w:p>
     <w:p/>
@@ -1571,18 +1608,19 @@
       <w:pPr>
         <w:pStyle w:val="Heading1"/>
         <w:rPr>
-          <w:b/>
-          <w:bCs/>
+          <w:color w:val="153D63" w:themeColor="text2" w:themeTint="E6"/>
+          <w:sz w:val="36"/>
+          <w:szCs w:val="36"/>
           <w:u w:val="single"/>
         </w:rPr>
       </w:pPr>
       <w:r>
         <w:rPr>
-          <w:b/>
-          <w:bCs/>
+          <w:color w:val="153D63" w:themeColor="text2" w:themeTint="E6"/>
+          <w:sz w:val="36"/>
+          <w:szCs w:val="36"/>
           <w:u w:val="single"/>
         </w:rPr>
-        <w:lastRenderedPageBreak/>
         <w:t>Testing &amp; Data Collection</w:t>
       </w:r>
     </w:p>
@@ -1590,42 +1628,34 @@
       <w:pPr>
         <w:pStyle w:val="Heading2"/>
         <w:rPr>
-          <w:b/>
-          <w:bCs/>
+          <w:b w:val="0"/>
+          <w:bCs w:val="0"/>
           <w:color w:val="4C94D8" w:themeColor="text2" w:themeTint="80"/>
-          <w:sz w:val="28"/>
-          <w:szCs w:val="28"/>
-        </w:rPr>
-      </w:pPr>
-      <w:r>
-        <w:rPr>
-          <w:b/>
-          <w:bCs/>
+        </w:rPr>
+      </w:pPr>
+      <w:r>
+        <w:rPr>
+          <w:b w:val="0"/>
+          <w:bCs w:val="0"/>
           <w:color w:val="4C94D8" w:themeColor="text2" w:themeTint="80"/>
-          <w:sz w:val="28"/>
-          <w:szCs w:val="28"/>
         </w:rPr>
         <w:t xml:space="preserve">How the Programs </w:t>
       </w:r>
       <w:proofErr w:type="gramStart"/>
       <w:r>
         <w:rPr>
-          <w:b/>
-          <w:bCs/>
+          <w:b w:val="0"/>
+          <w:bCs w:val="0"/>
           <w:color w:val="4C94D8" w:themeColor="text2" w:themeTint="80"/>
-          <w:sz w:val="28"/>
-          <w:szCs w:val="28"/>
         </w:rPr>
         <w:t>Were Tested</w:t>
       </w:r>
       <w:proofErr w:type="gramEnd"/>
       <w:r>
         <w:rPr>
-          <w:b/>
-          <w:bCs/>
+          <w:b w:val="0"/>
+          <w:bCs w:val="0"/>
           <w:color w:val="4C94D8" w:themeColor="text2" w:themeTint="80"/>
-          <w:sz w:val="28"/>
-          <w:szCs w:val="28"/>
         </w:rPr>
         <w:t>:</w:t>
       </w:r>
@@ -1639,40 +1669,119 @@
       <w:pPr>
         <w:pStyle w:val="Heading2"/>
         <w:rPr>
-          <w:b/>
-          <w:bCs/>
+          <w:b w:val="0"/>
+          <w:bCs w:val="0"/>
           <w:color w:val="4C94D8" w:themeColor="text2" w:themeTint="80"/>
-          <w:sz w:val="28"/>
-          <w:szCs w:val="28"/>
-        </w:rPr>
-      </w:pPr>
-      <w:r>
-        <w:rPr>
-          <w:b/>
-          <w:bCs/>
+        </w:rPr>
+      </w:pPr>
+      <w:r>
+        <w:rPr>
+          <w:b w:val="0"/>
+          <w:bCs w:val="0"/>
           <w:color w:val="4C94D8" w:themeColor="text2" w:themeTint="80"/>
-          <w:sz w:val="28"/>
-          <w:szCs w:val="28"/>
         </w:rPr>
         <w:t>Data Collected:</w:t>
       </w:r>
     </w:p>
     <w:p>
-      <w:pPr>
-        <w:pStyle w:val="Heading3"/>
-        <w:jc w:val="center"/>
+      <w:r>
+        <w:t xml:space="preserve">The number of requests, corresponding </w:t>
+      </w:r>
+      <w:r>
+        <w:t xml:space="preserve">Total Turnaround Time </w:t>
+      </w:r>
+      <w:r>
+        <w:t xml:space="preserve">in </w:t>
+      </w:r>
+      <w:r>
+        <w:t>m</w:t>
+      </w:r>
+      <w:r>
+        <w:t xml:space="preserve">illiseconds(ms), and corresponding </w:t>
+      </w:r>
+      <w:r>
+        <w:t xml:space="preserve">Average individual request Turnaround time </w:t>
+      </w:r>
+      <w:proofErr w:type="gramStart"/>
+      <w:r>
+        <w:t>( also</w:t>
+      </w:r>
+      <w:proofErr w:type="gramEnd"/>
+      <w:r>
+        <w:t xml:space="preserve"> in milliseconds(ms)) for each operation: Date &amp; time, Uptime, Memory Used, Netstat, Current users, and running processes. </w:t>
+      </w:r>
+    </w:p>
+    <w:p>
+      <w:pPr>
         <w:rPr>
           <w:b/>
           <w:bCs/>
           <w:color w:val="47D459" w:themeColor="accent3" w:themeTint="99"/>
         </w:rPr>
       </w:pPr>
-      <w:r>
-        <w:rPr>
-          <w:b/>
-          <w:bCs/>
+    </w:p>
+    <w:p>
+      <w:pPr>
+        <w:pStyle w:val="Heading3"/>
+        <w:jc w:val="center"/>
+        <w:rPr>
+          <w:b w:val="0"/>
+          <w:bCs w:val="0"/>
           <w:color w:val="47D459" w:themeColor="accent3" w:themeTint="99"/>
         </w:rPr>
+      </w:pPr>
+    </w:p>
+    <w:p>
+      <w:pPr>
+        <w:pStyle w:val="Heading3"/>
+        <w:jc w:val="center"/>
+        <w:rPr>
+          <w:b w:val="0"/>
+          <w:bCs w:val="0"/>
+          <w:color w:val="47D459" w:themeColor="accent3" w:themeTint="99"/>
+        </w:rPr>
+      </w:pPr>
+    </w:p>
+    <w:p>
+      <w:pPr>
+        <w:pStyle w:val="Heading3"/>
+        <w:jc w:val="center"/>
+        <w:rPr>
+          <w:b w:val="0"/>
+          <w:bCs w:val="0"/>
+          <w:color w:val="47D459" w:themeColor="accent3" w:themeTint="99"/>
+        </w:rPr>
+      </w:pPr>
+    </w:p>
+    <w:p>
+      <w:pPr>
+        <w:pStyle w:val="Title"/>
+        <w:rPr>
+          <w:rFonts w:asciiTheme="minorHAnsi" w:hAnsiTheme="minorHAnsi"/>
+          <w:color w:val="47D459" w:themeColor="accent3" w:themeTint="99"/>
+          <w:sz w:val="28"/>
+          <w:szCs w:val="28"/>
+        </w:rPr>
+      </w:pPr>
+    </w:p>
+    <w:p>
+      <w:pPr>
+        <w:pStyle w:val="Title"/>
+        <w:rPr>
+          <w:rFonts w:asciiTheme="minorHAnsi" w:hAnsiTheme="minorHAnsi"/>
+          <w:color w:val="47D459" w:themeColor="accent3" w:themeTint="99"/>
+          <w:sz w:val="36"/>
+          <w:szCs w:val="36"/>
+        </w:rPr>
+      </w:pPr>
+      <w:r>
+        <w:rPr>
+          <w:rFonts w:asciiTheme="minorHAnsi" w:hAnsiTheme="minorHAnsi"/>
+          <w:color w:val="47D459" w:themeColor="accent3" w:themeTint="99"/>
+          <w:sz w:val="36"/>
+          <w:szCs w:val="36"/>
+        </w:rPr>
+        <w:lastRenderedPageBreak/>
         <w:t>Date &amp; Time</w:t>
       </w:r>
     </w:p>
@@ -1680,6 +1789,7 @@
       <w:tblPr>
         <w:tblStyle w:val="TableGrid"/>
         <w:tblW w:w="9805" w:type="dxa"/>
+        <w:jc w:val="center"/>
         <w:tblLook w:val="04A0" w:firstRow="1" w:lastRow="0" w:firstColumn="1" w:lastColumn="0" w:noHBand="0" w:noVBand="1"/>
       </w:tblPr>
       <w:tblGrid>
@@ -1688,55 +1798,9 @@
         <w:gridCol w:w="4860"/>
       </w:tblGrid>
       <w:tr>
-        <w:tc>
-          <w:tcPr>
-            <w:tcW w:w="2425" w:type="dxa"/>
-          </w:tcPr>
-          <w:p>
-            <w:r>
-              <w:t>Number of Requests</w:t>
-            </w:r>
-          </w:p>
-        </w:tc>
-        <w:tc>
-          <w:tcPr>
-            <w:tcW w:w="2520" w:type="dxa"/>
-          </w:tcPr>
-          <w:p>
-            <w:r>
-              <w:t xml:space="preserve">Total Turnaround </w:t>
-            </w:r>
-            <w:proofErr w:type="gramStart"/>
-            <w:r>
-              <w:t>Time</w:t>
-            </w:r>
-            <w:r>
-              <w:t xml:space="preserve"> </w:t>
-            </w:r>
-            <w:r>
-              <w:t xml:space="preserve"> (</w:t>
-            </w:r>
-            <w:proofErr w:type="gramEnd"/>
-            <w:r>
-              <w:t>ms)</w:t>
-            </w:r>
-          </w:p>
-        </w:tc>
-        <w:tc>
-          <w:tcPr>
-            <w:tcW w:w="4860" w:type="dxa"/>
-          </w:tcPr>
-          <w:p>
-            <w:r>
-              <w:t>Average individual request Turnaround time</w:t>
-            </w:r>
-            <w:r>
-              <w:t xml:space="preserve"> (ms)</w:t>
-            </w:r>
-          </w:p>
-        </w:tc>
-      </w:tr>
-      <w:tr>
+        <w:trPr>
+          <w:jc w:val="center"/>
+        </w:trPr>
         <w:tc>
           <w:tcPr>
             <w:tcW w:w="2425" w:type="dxa"/>
@@ -1746,7 +1810,7 @@
               <w:jc w:val="center"/>
             </w:pPr>
             <w:r>
-              <w:t>1</w:t>
+              <w:t>Number of Requests</w:t>
             </w:r>
           </w:p>
         </w:tc>
@@ -1759,7 +1823,21 @@
               <w:jc w:val="center"/>
             </w:pPr>
             <w:r>
-              <w:t>0.497</w:t>
+              <w:t xml:space="preserve">Total Turnaround </w:t>
+            </w:r>
+            <w:proofErr w:type="gramStart"/>
+            <w:r>
+              <w:t>Time</w:t>
+            </w:r>
+            <w:r>
+              <w:t xml:space="preserve"> </w:t>
+            </w:r>
+            <w:r>
+              <w:t xml:space="preserve"> (</w:t>
+            </w:r>
+            <w:proofErr w:type="gramEnd"/>
+            <w:r>
+              <w:t>ms)</w:t>
             </w:r>
           </w:p>
         </w:tc>
@@ -1772,12 +1850,18 @@
               <w:jc w:val="center"/>
             </w:pPr>
             <w:r>
-              <w:t>0.497</w:t>
+              <w:t>Average individual request Turnaround time</w:t>
+            </w:r>
+            <w:r>
+              <w:t xml:space="preserve"> (ms)</w:t>
             </w:r>
           </w:p>
         </w:tc>
       </w:tr>
       <w:tr>
+        <w:trPr>
+          <w:jc w:val="center"/>
+        </w:trPr>
         <w:tc>
           <w:tcPr>
             <w:tcW w:w="2425" w:type="dxa"/>
@@ -1787,7 +1871,7 @@
               <w:jc w:val="center"/>
             </w:pPr>
             <w:r>
-              <w:t>5</w:t>
+              <w:t>1</w:t>
             </w:r>
           </w:p>
         </w:tc>
@@ -1800,7 +1884,7 @@
               <w:jc w:val="center"/>
             </w:pPr>
             <w:r>
-              <w:t>1.597</w:t>
+              <w:t>0.497</w:t>
             </w:r>
           </w:p>
         </w:tc>
@@ -1813,15 +1897,15 @@
               <w:jc w:val="center"/>
             </w:pPr>
             <w:r>
-              <w:t>0.</w:t>
-            </w:r>
-            <w:r>
-              <w:t>319</w:t>
+              <w:t>0.497</w:t>
             </w:r>
           </w:p>
         </w:tc>
       </w:tr>
       <w:tr>
+        <w:trPr>
+          <w:jc w:val="center"/>
+        </w:trPr>
         <w:tc>
           <w:tcPr>
             <w:tcW w:w="2425" w:type="dxa"/>
@@ -1831,7 +1915,7 @@
               <w:jc w:val="center"/>
             </w:pPr>
             <w:r>
-              <w:t>10</w:t>
+              <w:t>5</w:t>
             </w:r>
           </w:p>
         </w:tc>
@@ -1844,7 +1928,7 @@
               <w:jc w:val="center"/>
             </w:pPr>
             <w:r>
-              <w:t>4.881</w:t>
+              <w:t>1.597</w:t>
             </w:r>
           </w:p>
         </w:tc>
@@ -1860,12 +1944,15 @@
               <w:t>0.</w:t>
             </w:r>
             <w:r>
-              <w:t>488</w:t>
+              <w:t>319</w:t>
             </w:r>
           </w:p>
         </w:tc>
       </w:tr>
       <w:tr>
+        <w:trPr>
+          <w:jc w:val="center"/>
+        </w:trPr>
         <w:tc>
           <w:tcPr>
             <w:tcW w:w="2425" w:type="dxa"/>
@@ -1875,7 +1962,7 @@
               <w:jc w:val="center"/>
             </w:pPr>
             <w:r>
-              <w:t>15</w:t>
+              <w:t>10</w:t>
             </w:r>
           </w:p>
         </w:tc>
@@ -1888,7 +1975,7 @@
               <w:jc w:val="center"/>
             </w:pPr>
             <w:r>
-              <w:t>3.116</w:t>
+              <w:t>4.881</w:t>
             </w:r>
           </w:p>
         </w:tc>
@@ -1904,12 +1991,15 @@
               <w:t>0.</w:t>
             </w:r>
             <w:r>
-              <w:t>207</w:t>
+              <w:t>488</w:t>
             </w:r>
           </w:p>
         </w:tc>
       </w:tr>
       <w:tr>
+        <w:trPr>
+          <w:jc w:val="center"/>
+        </w:trPr>
         <w:tc>
           <w:tcPr>
             <w:tcW w:w="2425" w:type="dxa"/>
@@ -1919,7 +2009,7 @@
               <w:jc w:val="center"/>
             </w:pPr>
             <w:r>
-              <w:t>20</w:t>
+              <w:t>15</w:t>
             </w:r>
           </w:p>
         </w:tc>
@@ -1932,7 +2022,7 @@
               <w:jc w:val="center"/>
             </w:pPr>
             <w:r>
-              <w:t>4.307</w:t>
+              <w:t>3.116</w:t>
             </w:r>
           </w:p>
         </w:tc>
@@ -1945,12 +2035,62 @@
               <w:jc w:val="center"/>
             </w:pPr>
             <w:r>
-              <w:t>0.215</w:t>
+              <w:t>0.</w:t>
+            </w:r>
+            <w:r>
+              <w:t>207</w:t>
             </w:r>
           </w:p>
         </w:tc>
       </w:tr>
       <w:tr>
+        <w:trPr>
+          <w:jc w:val="center"/>
+        </w:trPr>
+        <w:tc>
+          <w:tcPr>
+            <w:tcW w:w="2425" w:type="dxa"/>
+          </w:tcPr>
+          <w:p>
+            <w:pPr>
+              <w:jc w:val="center"/>
+            </w:pPr>
+            <w:r>
+              <w:t>20</w:t>
+            </w:r>
+          </w:p>
+        </w:tc>
+        <w:tc>
+          <w:tcPr>
+            <w:tcW w:w="2520" w:type="dxa"/>
+          </w:tcPr>
+          <w:p>
+            <w:pPr>
+              <w:jc w:val="center"/>
+            </w:pPr>
+            <w:r>
+              <w:t>4.307</w:t>
+            </w:r>
+          </w:p>
+        </w:tc>
+        <w:tc>
+          <w:tcPr>
+            <w:tcW w:w="4860" w:type="dxa"/>
+          </w:tcPr>
+          <w:p>
+            <w:pPr>
+              <w:jc w:val="center"/>
+            </w:pPr>
+            <w:r>
+              <w:t>0.215</w:t>
+            </w:r>
+          </w:p>
+        </w:tc>
+      </w:tr>
+      <w:tr>
+        <w:trPr>
+          <w:jc w:val="center"/>
+        </w:trPr>
         <w:tc>
           <w:tcPr>
             <w:tcW w:w="2425" w:type="dxa"/>
@@ -2033,9 +2173,9 @@
           <w:noProof/>
         </w:rPr>
         <w:drawing>
-          <wp:inline distT="0" distB="0" distL="0" distR="0" wp14:anchorId="233FD944" wp14:editId="2331EBD1">
-            <wp:extent cx="5128260" cy="3078480"/>
-            <wp:effectExtent l="0" t="0" r="15240" b="7620"/>
+          <wp:inline distT="0" distB="0" distL="0" distR="0" wp14:anchorId="233FD944" wp14:editId="5CD5E0C0">
+            <wp:extent cx="6217920" cy="4160520"/>
+            <wp:effectExtent l="0" t="0" r="11430" b="11430"/>
             <wp:docPr id="1255597488" name="Chart 1">
               <a:extLst xmlns:a="http://schemas.openxmlformats.org/drawingml/2006/main">
                 <a:ext uri="{FF2B5EF4-FFF2-40B4-BE49-F238E27FC236}">
@@ -2089,20 +2229,93 @@
       <w:proofErr w:type="gramEnd"/>
     </w:p>
     <w:p>
-      <w:pPr>
-        <w:pStyle w:val="Heading3"/>
-        <w:jc w:val="center"/>
-        <w:rPr>
-          <w:b/>
-          <w:bCs/>
+      <w:r>
+        <w:t xml:space="preserve"> </w:t>
+      </w:r>
+    </w:p>
+    <w:p/>
+    <w:p/>
+    <w:p>
+      <w:pPr>
+        <w:pStyle w:val="Title"/>
+        <w:rPr>
+          <w:rFonts w:asciiTheme="minorHAnsi" w:hAnsiTheme="minorHAnsi"/>
+          <w:b w:val="0"/>
+          <w:bCs w:val="0"/>
           <w:color w:val="47D459" w:themeColor="accent3" w:themeTint="99"/>
-        </w:rPr>
-      </w:pPr>
-      <w:r>
-        <w:rPr>
-          <w:b/>
-          <w:bCs/>
+          <w:sz w:val="28"/>
+          <w:szCs w:val="28"/>
+        </w:rPr>
+      </w:pPr>
+    </w:p>
+    <w:p>
+      <w:pPr>
+        <w:pStyle w:val="Title"/>
+        <w:rPr>
+          <w:rFonts w:asciiTheme="minorHAnsi" w:hAnsiTheme="minorHAnsi"/>
+          <w:b w:val="0"/>
+          <w:bCs w:val="0"/>
           <w:color w:val="47D459" w:themeColor="accent3" w:themeTint="99"/>
+          <w:sz w:val="28"/>
+          <w:szCs w:val="28"/>
+        </w:rPr>
+      </w:pPr>
+    </w:p>
+    <w:p>
+      <w:pPr>
+        <w:pStyle w:val="Title"/>
+        <w:rPr>
+          <w:rFonts w:asciiTheme="minorHAnsi" w:hAnsiTheme="minorHAnsi"/>
+          <w:b w:val="0"/>
+          <w:bCs w:val="0"/>
+          <w:color w:val="47D459" w:themeColor="accent3" w:themeTint="99"/>
+          <w:sz w:val="28"/>
+          <w:szCs w:val="28"/>
+        </w:rPr>
+      </w:pPr>
+    </w:p>
+    <w:p>
+      <w:pPr>
+        <w:pStyle w:val="Title"/>
+        <w:rPr>
+          <w:rFonts w:asciiTheme="minorHAnsi" w:hAnsiTheme="minorHAnsi"/>
+          <w:b w:val="0"/>
+          <w:bCs w:val="0"/>
+          <w:color w:val="47D459" w:themeColor="accent3" w:themeTint="99"/>
+          <w:sz w:val="28"/>
+          <w:szCs w:val="28"/>
+        </w:rPr>
+      </w:pPr>
+    </w:p>
+    <w:p>
+      <w:pPr>
+        <w:pStyle w:val="Title"/>
+        <w:rPr>
+          <w:rFonts w:asciiTheme="minorHAnsi" w:hAnsiTheme="minorHAnsi"/>
+          <w:b w:val="0"/>
+          <w:bCs w:val="0"/>
+          <w:color w:val="47D459" w:themeColor="accent3" w:themeTint="99"/>
+          <w:sz w:val="28"/>
+          <w:szCs w:val="28"/>
+        </w:rPr>
+      </w:pPr>
+    </w:p>
+    <w:p>
+      <w:pPr>
+        <w:pStyle w:val="Title"/>
+        <w:rPr>
+          <w:rFonts w:asciiTheme="minorHAnsi" w:hAnsiTheme="minorHAnsi"/>
+          <w:color w:val="47D459" w:themeColor="accent3" w:themeTint="99"/>
+          <w:sz w:val="36"/>
+          <w:szCs w:val="36"/>
+        </w:rPr>
+      </w:pPr>
+      <w:r>
+        <w:rPr>
+          <w:rFonts w:asciiTheme="minorHAnsi" w:hAnsiTheme="minorHAnsi"/>
+          <w:color w:val="47D459" w:themeColor="accent3" w:themeTint="99"/>
+          <w:sz w:val="36"/>
+          <w:szCs w:val="36"/>
         </w:rPr>
         <w:lastRenderedPageBreak/>
         <w:t>Uptime</w:t>
@@ -2112,6 +2325,7 @@
       <w:tblPr>
         <w:tblStyle w:val="TableGrid"/>
         <w:tblW w:w="9805" w:type="dxa"/>
+        <w:tblInd w:w="487" w:type="dxa"/>
         <w:tblLook w:val="04A0" w:firstRow="1" w:lastRow="0" w:firstColumn="1" w:lastColumn="0" w:noHBand="0" w:noVBand="1"/>
       </w:tblPr>
       <w:tblGrid>
@@ -2479,9 +2693,9 @@
           <w:noProof/>
         </w:rPr>
         <w:drawing>
-          <wp:inline distT="0" distB="0" distL="0" distR="0" wp14:anchorId="215BF688" wp14:editId="5831AAEE">
-            <wp:extent cx="4800600" cy="3147060"/>
-            <wp:effectExtent l="0" t="0" r="0" b="15240"/>
+          <wp:inline distT="0" distB="0" distL="0" distR="0" wp14:anchorId="215BF688" wp14:editId="3CB6F31D">
+            <wp:extent cx="6248400" cy="4488180"/>
+            <wp:effectExtent l="0" t="0" r="0" b="7620"/>
             <wp:docPr id="1307491374" name="Chart 1">
               <a:extLst xmlns:a="http://schemas.openxmlformats.org/drawingml/2006/main">
                 <a:ext uri="{FF2B5EF4-FFF2-40B4-BE49-F238E27FC236}">
@@ -2537,22 +2751,68 @@
         <w:t xml:space="preserve"> </w:t>
       </w:r>
     </w:p>
+    <w:p/>
+    <w:p/>
+    <w:p>
+      <w:pPr>
+        <w:pStyle w:val="Title"/>
+        <w:rPr>
+          <w:b w:val="0"/>
+          <w:bCs w:val="0"/>
+        </w:rPr>
+      </w:pPr>
+    </w:p>
+    <w:p>
+      <w:pPr>
+        <w:pStyle w:val="Title"/>
+        <w:rPr>
+          <w:b w:val="0"/>
+          <w:bCs w:val="0"/>
+        </w:rPr>
+      </w:pPr>
+    </w:p>
     <w:p>
       <w:pPr>
         <w:pStyle w:val="Heading3"/>
         <w:jc w:val="center"/>
         <w:rPr>
-          <w:b/>
-          <w:bCs/>
+          <w:b w:val="0"/>
+          <w:bCs w:val="0"/>
           <w:color w:val="47D459" w:themeColor="accent3" w:themeTint="99"/>
         </w:rPr>
       </w:pPr>
-      <w:r>
-        <w:rPr>
-          <w:b/>
-          <w:bCs/>
+    </w:p>
+    <w:p>
+      <w:pPr>
+        <w:pStyle w:val="Title"/>
+        <w:rPr>
+          <w:rFonts w:asciiTheme="minorHAnsi" w:hAnsiTheme="minorHAnsi"/>
+          <w:b w:val="0"/>
+          <w:bCs w:val="0"/>
           <w:color w:val="47D459" w:themeColor="accent3" w:themeTint="99"/>
-        </w:rPr>
+          <w:sz w:val="28"/>
+          <w:szCs w:val="28"/>
+        </w:rPr>
+      </w:pPr>
+    </w:p>
+    <w:p>
+      <w:pPr>
+        <w:pStyle w:val="Title"/>
+        <w:rPr>
+          <w:rFonts w:asciiTheme="minorHAnsi" w:hAnsiTheme="minorHAnsi"/>
+          <w:color w:val="47D459" w:themeColor="accent3" w:themeTint="99"/>
+          <w:sz w:val="36"/>
+          <w:szCs w:val="36"/>
+        </w:rPr>
+      </w:pPr>
+      <w:r>
+        <w:rPr>
+          <w:rFonts w:asciiTheme="minorHAnsi" w:hAnsiTheme="minorHAnsi"/>
+          <w:color w:val="47D459" w:themeColor="accent3" w:themeTint="99"/>
+          <w:sz w:val="36"/>
+          <w:szCs w:val="36"/>
+        </w:rPr>
+        <w:lastRenderedPageBreak/>
         <w:t>Memory Used</w:t>
       </w:r>
     </w:p>
@@ -2560,6 +2820,7 @@
       <w:tblPr>
         <w:tblStyle w:val="TableGrid"/>
         <w:tblW w:w="9805" w:type="dxa"/>
+        <w:tblInd w:w="487" w:type="dxa"/>
         <w:tblLook w:val="04A0" w:firstRow="1" w:lastRow="0" w:firstColumn="1" w:lastColumn="0" w:noHBand="0" w:noVBand="1"/>
       </w:tblPr>
       <w:tblGrid>
@@ -2920,11 +3181,10 @@
         <w:rPr>
           <w:noProof/>
         </w:rPr>
-        <w:lastRenderedPageBreak/>
         <w:drawing>
-          <wp:inline distT="0" distB="0" distL="0" distR="0" wp14:anchorId="489B7FB9" wp14:editId="0113189B">
-            <wp:extent cx="4526280" cy="3314700"/>
-            <wp:effectExtent l="0" t="0" r="7620" b="0"/>
+          <wp:inline distT="0" distB="0" distL="0" distR="0" wp14:anchorId="489B7FB9" wp14:editId="722C4BE8">
+            <wp:extent cx="6187440" cy="4930140"/>
+            <wp:effectExtent l="0" t="0" r="3810" b="3810"/>
             <wp:docPr id="1492647034" name="Chart 1">
               <a:extLst xmlns:a="http://schemas.openxmlformats.org/drawingml/2006/main">
                 <a:ext uri="{FF2B5EF4-FFF2-40B4-BE49-F238E27FC236}">
@@ -2977,16 +3237,72 @@
         <w:pStyle w:val="Heading3"/>
         <w:jc w:val="center"/>
         <w:rPr>
-          <w:b/>
-          <w:bCs/>
+          <w:b w:val="0"/>
+          <w:bCs w:val="0"/>
           <w:color w:val="47D459" w:themeColor="accent3" w:themeTint="99"/>
         </w:rPr>
       </w:pPr>
-      <w:r>
-        <w:rPr>
-          <w:b/>
-          <w:bCs/>
+    </w:p>
+    <w:p>
+      <w:pPr>
+        <w:pStyle w:val="Heading3"/>
+        <w:jc w:val="center"/>
+        <w:rPr>
+          <w:b w:val="0"/>
+          <w:bCs w:val="0"/>
           <w:color w:val="47D459" w:themeColor="accent3" w:themeTint="99"/>
+        </w:rPr>
+      </w:pPr>
+    </w:p>
+    <w:p>
+      <w:pPr>
+        <w:pStyle w:val="Heading3"/>
+        <w:jc w:val="center"/>
+        <w:rPr>
+          <w:b w:val="0"/>
+          <w:bCs w:val="0"/>
+          <w:color w:val="47D459" w:themeColor="accent3" w:themeTint="99"/>
+        </w:rPr>
+      </w:pPr>
+    </w:p>
+    <w:p>
+      <w:pPr>
+        <w:pStyle w:val="Title"/>
+        <w:rPr>
+          <w:rFonts w:asciiTheme="minorHAnsi" w:hAnsiTheme="minorHAnsi"/>
+          <w:color w:val="47D459" w:themeColor="accent3" w:themeTint="99"/>
+          <w:sz w:val="28"/>
+          <w:szCs w:val="28"/>
+        </w:rPr>
+      </w:pPr>
+    </w:p>
+    <w:p>
+      <w:pPr>
+        <w:pStyle w:val="Title"/>
+        <w:rPr>
+          <w:rFonts w:asciiTheme="minorHAnsi" w:hAnsiTheme="minorHAnsi"/>
+          <w:color w:val="47D459" w:themeColor="accent3" w:themeTint="99"/>
+          <w:sz w:val="28"/>
+          <w:szCs w:val="28"/>
+        </w:rPr>
+      </w:pPr>
+    </w:p>
+    <w:p>
+      <w:pPr>
+        <w:pStyle w:val="Title"/>
+        <w:rPr>
+          <w:rFonts w:asciiTheme="minorHAnsi" w:hAnsiTheme="minorHAnsi"/>
+          <w:color w:val="47D459" w:themeColor="accent3" w:themeTint="99"/>
+          <w:sz w:val="36"/>
+          <w:szCs w:val="36"/>
+        </w:rPr>
+      </w:pPr>
+      <w:r>
+        <w:rPr>
+          <w:rFonts w:asciiTheme="minorHAnsi" w:hAnsiTheme="minorHAnsi"/>
+          <w:color w:val="47D459" w:themeColor="accent3" w:themeTint="99"/>
+          <w:sz w:val="36"/>
+          <w:szCs w:val="36"/>
         </w:rPr>
         <w:t>Netstat</w:t>
       </w:r>
@@ -3355,17 +3671,15 @@
     <w:p>
       <w:pPr>
         <w:keepNext/>
-        <w:jc w:val="center"/>
       </w:pPr>
       <w:r>
         <w:rPr>
           <w:noProof/>
         </w:rPr>
-        <w:lastRenderedPageBreak/>
         <w:drawing>
-          <wp:inline distT="0" distB="0" distL="0" distR="0" wp14:anchorId="2E4974A7" wp14:editId="54A3B19F">
-            <wp:extent cx="4572000" cy="2758440"/>
-            <wp:effectExtent l="0" t="0" r="0" b="3810"/>
+          <wp:inline distT="0" distB="0" distL="0" distR="0" wp14:anchorId="2E4974A7" wp14:editId="45F3F202">
+            <wp:extent cx="6263640" cy="4480560"/>
+            <wp:effectExtent l="0" t="0" r="3810" b="15240"/>
             <wp:docPr id="1079991562" name="Chart 1">
               <a:extLst xmlns:a="http://schemas.openxmlformats.org/drawingml/2006/main">
                 <a:ext uri="{FF2B5EF4-FFF2-40B4-BE49-F238E27FC236}">
@@ -3385,55 +3699,77 @@
     </w:p>
     <w:p>
       <w:pPr>
-        <w:pStyle w:val="Caption"/>
+        <w:pStyle w:val="Heading3"/>
         <w:jc w:val="center"/>
-      </w:pPr>
-      <w:r>
-        <w:t xml:space="preserve">Figure </w:t>
-      </w:r>
-      <w:r>
-        <w:fldChar w:fldCharType="begin"/>
-      </w:r>
-      <w:r>
-        <w:instrText xml:space="preserve"> SEQ Figure \* ARABIC </w:instrText>
-      </w:r>
-      <w:r>
-        <w:fldChar w:fldCharType="separate"/>
-      </w:r>
-      <w:r>
-        <w:rPr>
-          <w:noProof/>
-        </w:rPr>
-        <w:t>4</w:t>
-      </w:r>
-      <w:r>
-        <w:fldChar w:fldCharType="end"/>
-      </w:r>
-      <w:r>
-        <w:t xml:space="preserve"> - </w:t>
-      </w:r>
-      <w:proofErr w:type="gramStart"/>
-      <w:r>
-        <w:t>Netstat</w:t>
-      </w:r>
-      <w:proofErr w:type="gramEnd"/>
+        <w:rPr>
+          <w:b w:val="0"/>
+          <w:bCs w:val="0"/>
+          <w:color w:val="47D459" w:themeColor="accent3" w:themeTint="99"/>
+        </w:rPr>
+      </w:pPr>
     </w:p>
     <w:p>
       <w:pPr>
         <w:pStyle w:val="Heading3"/>
         <w:jc w:val="center"/>
         <w:rPr>
-          <w:b/>
-          <w:bCs/>
+          <w:b w:val="0"/>
+          <w:bCs w:val="0"/>
           <w:color w:val="47D459" w:themeColor="accent3" w:themeTint="99"/>
         </w:rPr>
       </w:pPr>
-      <w:r>
-        <w:rPr>
-          <w:b/>
-          <w:bCs/>
+    </w:p>
+    <w:p>
+      <w:pPr>
+        <w:pStyle w:val="Title"/>
+        <w:rPr>
+          <w:rFonts w:asciiTheme="minorHAnsi" w:hAnsiTheme="minorHAnsi"/>
           <w:color w:val="47D459" w:themeColor="accent3" w:themeTint="99"/>
-        </w:rPr>
+          <w:sz w:val="28"/>
+          <w:szCs w:val="28"/>
+        </w:rPr>
+      </w:pPr>
+    </w:p>
+    <w:p>
+      <w:pPr>
+        <w:pStyle w:val="Title"/>
+        <w:rPr>
+          <w:rFonts w:asciiTheme="minorHAnsi" w:hAnsiTheme="minorHAnsi"/>
+          <w:color w:val="47D459" w:themeColor="accent3" w:themeTint="99"/>
+          <w:sz w:val="28"/>
+          <w:szCs w:val="28"/>
+        </w:rPr>
+      </w:pPr>
+    </w:p>
+    <w:p>
+      <w:pPr>
+        <w:pStyle w:val="Title"/>
+        <w:rPr>
+          <w:rFonts w:asciiTheme="minorHAnsi" w:hAnsiTheme="minorHAnsi"/>
+          <w:color w:val="47D459" w:themeColor="accent3" w:themeTint="99"/>
+          <w:sz w:val="28"/>
+          <w:szCs w:val="28"/>
+        </w:rPr>
+      </w:pPr>
+    </w:p>
+    <w:p>
+      <w:pPr>
+        <w:pStyle w:val="Title"/>
+        <w:rPr>
+          <w:rFonts w:asciiTheme="minorHAnsi" w:hAnsiTheme="minorHAnsi"/>
+          <w:color w:val="47D459" w:themeColor="accent3" w:themeTint="99"/>
+          <w:sz w:val="36"/>
+          <w:szCs w:val="36"/>
+        </w:rPr>
+      </w:pPr>
+      <w:r>
+        <w:rPr>
+          <w:rFonts w:asciiTheme="minorHAnsi" w:hAnsiTheme="minorHAnsi"/>
+          <w:color w:val="47D459" w:themeColor="accent3" w:themeTint="99"/>
+          <w:sz w:val="36"/>
+          <w:szCs w:val="36"/>
+        </w:rPr>
+        <w:lastRenderedPageBreak/>
         <w:t>Current Users</w:t>
       </w:r>
     </w:p>
@@ -3792,17 +4128,15 @@
     <w:p>
       <w:pPr>
         <w:keepNext/>
-        <w:jc w:val="center"/>
       </w:pPr>
       <w:r>
         <w:rPr>
           <w:noProof/>
         </w:rPr>
-        <w:lastRenderedPageBreak/>
         <w:drawing>
-          <wp:inline distT="0" distB="0" distL="0" distR="0" wp14:anchorId="181E48A6" wp14:editId="6EA2CBB6">
-            <wp:extent cx="4747260" cy="3093720"/>
-            <wp:effectExtent l="0" t="0" r="15240" b="11430"/>
+          <wp:inline distT="0" distB="0" distL="0" distR="0" wp14:anchorId="181E48A6" wp14:editId="79BF7F8B">
+            <wp:extent cx="6195060" cy="4602480"/>
+            <wp:effectExtent l="0" t="0" r="15240" b="7620"/>
             <wp:docPr id="34428242" name="Chart 1">
               <a:extLst xmlns:a="http://schemas.openxmlformats.org/drawingml/2006/main">
                 <a:ext uri="{FF2B5EF4-FFF2-40B4-BE49-F238E27FC236}">
@@ -3852,20 +4186,77 @@
     </w:p>
     <w:p>
       <w:pPr>
-        <w:pStyle w:val="Heading3"/>
-        <w:jc w:val="center"/>
-        <w:rPr>
-          <w:b/>
-          <w:bCs/>
+        <w:pStyle w:val="Title"/>
+        <w:rPr>
+          <w:rFonts w:asciiTheme="minorHAnsi" w:hAnsiTheme="minorHAnsi"/>
           <w:color w:val="47D459" w:themeColor="accent3" w:themeTint="99"/>
-        </w:rPr>
-      </w:pPr>
-      <w:r>
-        <w:rPr>
-          <w:b/>
-          <w:bCs/>
+          <w:sz w:val="28"/>
+          <w:szCs w:val="28"/>
+        </w:rPr>
+      </w:pPr>
+    </w:p>
+    <w:p>
+      <w:pPr>
+        <w:pStyle w:val="Title"/>
+        <w:rPr>
+          <w:rFonts w:asciiTheme="minorHAnsi" w:hAnsiTheme="minorHAnsi"/>
           <w:color w:val="47D459" w:themeColor="accent3" w:themeTint="99"/>
-        </w:rPr>
+          <w:sz w:val="28"/>
+          <w:szCs w:val="28"/>
+        </w:rPr>
+      </w:pPr>
+    </w:p>
+    <w:p>
+      <w:pPr>
+        <w:pStyle w:val="Title"/>
+        <w:rPr>
+          <w:rFonts w:asciiTheme="minorHAnsi" w:hAnsiTheme="minorHAnsi"/>
+          <w:color w:val="47D459" w:themeColor="accent3" w:themeTint="99"/>
+          <w:sz w:val="28"/>
+          <w:szCs w:val="28"/>
+        </w:rPr>
+      </w:pPr>
+    </w:p>
+    <w:p>
+      <w:pPr>
+        <w:pStyle w:val="Title"/>
+        <w:rPr>
+          <w:rFonts w:asciiTheme="minorHAnsi" w:hAnsiTheme="minorHAnsi"/>
+          <w:color w:val="47D459" w:themeColor="accent3" w:themeTint="99"/>
+          <w:sz w:val="28"/>
+          <w:szCs w:val="28"/>
+        </w:rPr>
+      </w:pPr>
+    </w:p>
+    <w:p>
+      <w:pPr>
+        <w:pStyle w:val="Title"/>
+        <w:rPr>
+          <w:rFonts w:asciiTheme="minorHAnsi" w:hAnsiTheme="minorHAnsi"/>
+          <w:color w:val="47D459" w:themeColor="accent3" w:themeTint="99"/>
+          <w:sz w:val="28"/>
+          <w:szCs w:val="28"/>
+        </w:rPr>
+      </w:pPr>
+    </w:p>
+    <w:p>
+      <w:pPr>
+        <w:pStyle w:val="Title"/>
+        <w:rPr>
+          <w:rFonts w:asciiTheme="minorHAnsi" w:hAnsiTheme="minorHAnsi"/>
+          <w:color w:val="47D459" w:themeColor="accent3" w:themeTint="99"/>
+          <w:sz w:val="36"/>
+          <w:szCs w:val="36"/>
+        </w:rPr>
+      </w:pPr>
+      <w:r>
+        <w:rPr>
+          <w:rFonts w:asciiTheme="minorHAnsi" w:hAnsiTheme="minorHAnsi"/>
+          <w:color w:val="47D459" w:themeColor="accent3" w:themeTint="99"/>
+          <w:sz w:val="36"/>
+          <w:szCs w:val="36"/>
+        </w:rPr>
+        <w:lastRenderedPageBreak/>
         <w:t>Running Processes</w:t>
       </w:r>
     </w:p>
@@ -4224,17 +4615,15 @@
     <w:p>
       <w:pPr>
         <w:keepNext/>
-        <w:jc w:val="center"/>
       </w:pPr>
       <w:r>
         <w:rPr>
           <w:noProof/>
         </w:rPr>
-        <w:lastRenderedPageBreak/>
         <w:drawing>
-          <wp:inline distT="0" distB="0" distL="0" distR="0" wp14:anchorId="09104052" wp14:editId="766DFA14">
-            <wp:extent cx="5113020" cy="3329940"/>
-            <wp:effectExtent l="0" t="0" r="11430" b="3810"/>
+          <wp:inline distT="0" distB="0" distL="0" distR="0" wp14:anchorId="09104052" wp14:editId="24BF5A75">
+            <wp:extent cx="6233160" cy="4145280"/>
+            <wp:effectExtent l="0" t="0" r="15240" b="7620"/>
             <wp:docPr id="95297420" name="Chart 1">
               <a:extLst xmlns:a="http://schemas.openxmlformats.org/drawingml/2006/main">
                 <a:ext uri="{FF2B5EF4-FFF2-40B4-BE49-F238E27FC236}">
@@ -4282,40 +4671,55 @@
         <w:t xml:space="preserve"> - Running Processes</w:t>
       </w:r>
     </w:p>
+    <w:p/>
+    <w:p/>
+    <w:p/>
+    <w:p/>
+    <w:p/>
+    <w:p/>
     <w:p>
       <w:pPr>
         <w:pStyle w:val="Heading1"/>
         <w:rPr>
-          <w:b/>
-          <w:bCs/>
-        </w:rPr>
-      </w:pPr>
-      <w:r>
-        <w:rPr>
-          <w:b/>
-          <w:bCs/>
-        </w:rPr>
-        <w:t>Data Analysis</w:t>
-      </w:r>
+          <w:b w:val="0"/>
+          <w:bCs w:val="0"/>
+        </w:rPr>
+      </w:pPr>
     </w:p>
     <w:p>
       <w:pPr>
+        <w:pStyle w:val="Heading1"/>
+        <w:rPr>
+          <w:color w:val="153D63" w:themeColor="text2" w:themeTint="E6"/>
+          <w:sz w:val="36"/>
+          <w:szCs w:val="36"/>
+          <w:u w:val="single"/>
+        </w:rPr>
+      </w:pPr>
+      <w:r>
+        <w:rPr>
+          <w:color w:val="153D63" w:themeColor="text2" w:themeTint="E6"/>
+          <w:sz w:val="36"/>
+          <w:szCs w:val="36"/>
+          <w:u w:val="single"/>
+        </w:rPr>
+        <w:t>Data Analysis</w:t>
+      </w:r>
+    </w:p>
+    <w:p>
+      <w:pPr>
         <w:pStyle w:val="Heading2"/>
         <w:rPr>
-          <w:b/>
-          <w:bCs/>
+          <w:b w:val="0"/>
+          <w:bCs w:val="0"/>
           <w:color w:val="4C94D8" w:themeColor="text2" w:themeTint="80"/>
-          <w:sz w:val="28"/>
-          <w:szCs w:val="28"/>
-        </w:rPr>
-      </w:pPr>
-      <w:r>
-        <w:rPr>
-          <w:b/>
-          <w:bCs/>
+        </w:rPr>
+      </w:pPr>
+      <w:r>
+        <w:rPr>
+          <w:b w:val="0"/>
+          <w:bCs w:val="0"/>
           <w:color w:val="4C94D8" w:themeColor="text2" w:themeTint="80"/>
-          <w:sz w:val="28"/>
-          <w:szCs w:val="28"/>
         </w:rPr>
         <w:t>Effect of increasing the number of clients on the Turnaround time for individual clients</w:t>
       </w:r>
@@ -4588,9 +4992,9 @@
         <w:gridCol w:w="1585"/>
         <w:gridCol w:w="1375"/>
         <w:gridCol w:w="1540"/>
-        <w:gridCol w:w="984"/>
-        <w:gridCol w:w="969"/>
-        <w:gridCol w:w="1282"/>
+        <w:gridCol w:w="989"/>
+        <w:gridCol w:w="973"/>
+        <w:gridCol w:w="1293"/>
       </w:tblGrid>
       <w:tr>
         <w:trPr>
@@ -4785,7 +5189,6 @@
           </w:tcPr>
           <w:p>
             <w:r>
-              <w:lastRenderedPageBreak/>
               <w:t xml:space="preserve">t-test </w:t>
             </w:r>
           </w:p>
@@ -5149,6 +5552,7 @@
     </w:p>
     <w:p>
       <w:r>
+        <w:lastRenderedPageBreak/>
         <w:t>While some operations</w:t>
       </w:r>
       <w:r>
@@ -5229,40 +5633,32 @@
       <w:pPr>
         <w:pStyle w:val="Heading2"/>
         <w:rPr>
-          <w:b/>
-          <w:bCs/>
+          <w:b w:val="0"/>
+          <w:bCs w:val="0"/>
           <w:color w:val="4C94D8" w:themeColor="text2" w:themeTint="80"/>
-          <w:sz w:val="28"/>
-          <w:szCs w:val="28"/>
-        </w:rPr>
-      </w:pPr>
-      <w:r>
-        <w:rPr>
-          <w:b/>
-          <w:bCs/>
+        </w:rPr>
+      </w:pPr>
+      <w:r>
+        <w:rPr>
+          <w:b w:val="0"/>
+          <w:bCs w:val="0"/>
           <w:color w:val="4C94D8" w:themeColor="text2" w:themeTint="80"/>
-          <w:sz w:val="28"/>
-          <w:szCs w:val="28"/>
         </w:rPr>
         <w:t>Effect of increasing the number of clients on the</w:t>
       </w:r>
       <w:r>
         <w:rPr>
-          <w:b/>
-          <w:bCs/>
+          <w:b w:val="0"/>
+          <w:bCs w:val="0"/>
           <w:color w:val="4C94D8" w:themeColor="text2" w:themeTint="80"/>
-          <w:sz w:val="28"/>
-          <w:szCs w:val="28"/>
         </w:rPr>
         <w:t xml:space="preserve"> average</w:t>
       </w:r>
       <w:r>
         <w:rPr>
-          <w:b/>
-          <w:bCs/>
+          <w:b w:val="0"/>
+          <w:bCs w:val="0"/>
           <w:color w:val="4C94D8" w:themeColor="text2" w:themeTint="80"/>
-          <w:sz w:val="28"/>
-          <w:szCs w:val="28"/>
         </w:rPr>
         <w:t xml:space="preserve"> Turnaround time </w:t>
       </w:r>
@@ -5275,13 +5671,13 @@
         <w:tblLook w:val="04A0" w:firstRow="1" w:lastRow="0" w:firstColumn="1" w:lastColumn="0" w:noHBand="0" w:noVBand="1"/>
       </w:tblPr>
       <w:tblGrid>
-        <w:gridCol w:w="1565"/>
-        <w:gridCol w:w="1869"/>
-        <w:gridCol w:w="1260"/>
-        <w:gridCol w:w="1249"/>
-        <w:gridCol w:w="769"/>
-        <w:gridCol w:w="1202"/>
-        <w:gridCol w:w="1436"/>
+        <w:gridCol w:w="1814"/>
+        <w:gridCol w:w="2173"/>
+        <w:gridCol w:w="1452"/>
+        <w:gridCol w:w="1438"/>
+        <w:gridCol w:w="870"/>
+        <w:gridCol w:w="1383"/>
+        <w:gridCol w:w="1660"/>
       </w:tblGrid>
       <w:tr>
         <w:trPr>
@@ -5295,7 +5691,6 @@
           </w:tcPr>
           <w:p>
             <w:r>
-              <w:lastRenderedPageBreak/>
               <w:t> </w:t>
             </w:r>
           </w:p>
@@ -5776,14 +6171,12 @@
       <w:r>
         <w:t xml:space="preserve"> </w:t>
       </w:r>
-      <w:proofErr w:type="gramStart"/>
       <w:r>
         <w:t xml:space="preserve">turnaround </w:t>
       </w:r>
       <w:r>
-        <w:t xml:space="preserve"> time</w:t>
-      </w:r>
-      <w:proofErr w:type="gramEnd"/>
+        <w:t>time</w:t>
+      </w:r>
       <w:r>
         <w:t xml:space="preserve"> and the number of requests</w:t>
       </w:r>
@@ -5810,69 +6203,336 @@
       <w:r>
         <w:t xml:space="preserve">There is insufficient evidence to conclude the same for the </w:t>
       </w:r>
-      <w:r>
-        <w:t>uptime operation.</w:t>
+      <w:proofErr w:type="gramStart"/>
+      <w:r>
+        <w:t>uptime</w:t>
+      </w:r>
+      <w:proofErr w:type="gramEnd"/>
+      <w:r>
+        <w:t xml:space="preserve"> operation.</w:t>
       </w:r>
     </w:p>
     <w:p>
       <w:pPr>
         <w:pStyle w:val="Heading2"/>
         <w:rPr>
-          <w:b/>
-          <w:bCs/>
+          <w:b w:val="0"/>
+          <w:bCs w:val="0"/>
           <w:color w:val="4C94D8" w:themeColor="text2" w:themeTint="80"/>
-          <w:sz w:val="28"/>
-          <w:szCs w:val="28"/>
-        </w:rPr>
-      </w:pPr>
-      <w:r>
-        <w:rPr>
-          <w:b/>
-          <w:bCs/>
+        </w:rPr>
+      </w:pPr>
+      <w:r>
+        <w:rPr>
+          <w:b w:val="0"/>
+          <w:bCs w:val="0"/>
           <w:color w:val="4C94D8" w:themeColor="text2" w:themeTint="80"/>
-          <w:sz w:val="28"/>
-          <w:szCs w:val="28"/>
-        </w:rPr>
-        <w:t>Primary Cause(s) of the effect on individual client turnaround time and average turnaround time</w:t>
+        </w:rPr>
+        <w:t xml:space="preserve">Primary Cause of the effect on </w:t>
+      </w:r>
+      <w:bookmarkStart w:id="1" w:name="_Hlk202269491"/>
+      <w:r>
+        <w:rPr>
+          <w:b w:val="0"/>
+          <w:bCs w:val="0"/>
+          <w:color w:val="4C94D8" w:themeColor="text2" w:themeTint="80"/>
+        </w:rPr>
+        <w:t>individual client turnaround time and average turnaround time</w:t>
+      </w:r>
+    </w:p>
+    <w:bookmarkEnd w:id="1"/>
+    <w:p>
+      <w:r>
+        <w:t>While we can’t determine a direct causal relationship between (</w:t>
+      </w:r>
+      <w:r>
+        <w:t xml:space="preserve">individual client turnaround time </w:t>
+      </w:r>
+      <w:r>
+        <w:t>&amp;</w:t>
+      </w:r>
+      <w:r>
+        <w:t xml:space="preserve"> average turnaround time</w:t>
+      </w:r>
+      <w:r>
+        <w:t xml:space="preserve">) and </w:t>
+      </w:r>
+      <w:r>
+        <w:t>the volume of requests based on our collected data, we can make an inference that there is a relationship between the two ( though with some exceptions, variability, and/or other external factor influence</w:t>
+      </w:r>
+      <w:r>
+        <w:t xml:space="preserve"> </w:t>
+      </w:r>
+      <w:r>
+        <w:t>). Logically, one would be able to conclude that since the code implementation should take a specific amount of time to run, that multiple iterations would make the total amount of time increase ( larger loads =&gt; larger total time), while the thread creation timing overhead would increase the average individual turnaround time, but through a strictly data-driven lens, you cannot universally determine the primary cause of the change in these times based on this sample/test. On the other hand, we could</w:t>
+      </w:r>
+      <w:r>
+        <w:t xml:space="preserve"> reasonably</w:t>
+      </w:r>
+      <w:r>
+        <w:t xml:space="preserve"> assert that the latency of the network Is a </w:t>
+      </w:r>
+      <w:r>
+        <w:t>more significant</w:t>
+      </w:r>
+      <w:r>
+        <w:t xml:space="preserve"> factor than the number of requests, since </w:t>
+      </w:r>
+      <w:r>
+        <w:t xml:space="preserve">it directly affects the amount of time it take for the requests and responses to be sent, but due to limited scope of the </w:t>
+      </w:r>
+      <w:r>
+        <w:t>recorded</w:t>
+      </w:r>
+      <w:r>
+        <w:t xml:space="preserve"> data, we cannot formally confirm this relationship. </w:t>
       </w:r>
     </w:p>
     <w:p>
       <w:pPr>
-        <w:pStyle w:val="Heading1"/>
-        <w:rPr>
-          <w:b/>
-          <w:bCs/>
-        </w:rPr>
-      </w:pPr>
-      <w:r>
-        <w:rPr>
-          <w:b/>
-          <w:bCs/>
-        </w:rPr>
-        <w:t>Conclusion</w:t>
-      </w:r>
+        <w:pStyle w:val="Title"/>
+        <w:jc w:val="left"/>
+        <w:rPr>
+          <w:color w:val="153D63" w:themeColor="text2" w:themeTint="E6"/>
+          <w:sz w:val="36"/>
+          <w:szCs w:val="36"/>
+          <w:u w:val="single"/>
+        </w:rPr>
+      </w:pPr>
     </w:p>
     <w:p>
       <w:pPr>
-        <w:pStyle w:val="Heading1"/>
-        <w:rPr>
-          <w:b/>
-          <w:bCs/>
-        </w:rPr>
-      </w:pPr>
-      <w:r>
-        <w:rPr>
-          <w:b/>
-          <w:bCs/>
-        </w:rPr>
-        <w:t>Lessons Learned:</w:t>
+        <w:pStyle w:val="Title"/>
+        <w:jc w:val="left"/>
+        <w:rPr>
+          <w:color w:val="153D63" w:themeColor="text2" w:themeTint="E6"/>
+          <w:sz w:val="36"/>
+          <w:szCs w:val="36"/>
+          <w:u w:val="single"/>
+        </w:rPr>
+      </w:pPr>
+    </w:p>
+    <w:p>
+      <w:pPr>
+        <w:pStyle w:val="Title"/>
+        <w:jc w:val="left"/>
+        <w:rPr>
+          <w:color w:val="153D63" w:themeColor="text2" w:themeTint="E6"/>
+          <w:sz w:val="36"/>
+          <w:szCs w:val="36"/>
+          <w:u w:val="single"/>
+        </w:rPr>
+      </w:pPr>
+    </w:p>
+    <w:p>
+      <w:pPr>
+        <w:pStyle w:val="Title"/>
+        <w:jc w:val="left"/>
+        <w:rPr>
+          <w:color w:val="153D63" w:themeColor="text2" w:themeTint="E6"/>
+          <w:sz w:val="36"/>
+          <w:szCs w:val="36"/>
+          <w:u w:val="single"/>
+        </w:rPr>
+      </w:pPr>
+    </w:p>
+    <w:p>
+      <w:pPr>
+        <w:pStyle w:val="Title"/>
+        <w:jc w:val="left"/>
+        <w:rPr>
+          <w:color w:val="153D63" w:themeColor="text2" w:themeTint="E6"/>
+          <w:sz w:val="36"/>
+          <w:szCs w:val="36"/>
+          <w:u w:val="single"/>
+        </w:rPr>
+      </w:pPr>
+      <w:r>
+        <w:rPr>
+          <w:color w:val="153D63" w:themeColor="text2" w:themeTint="E6"/>
+          <w:sz w:val="36"/>
+          <w:szCs w:val="36"/>
+          <w:u w:val="single"/>
+        </w:rPr>
+        <w:lastRenderedPageBreak/>
+        <w:t>Conclusion</w:t>
+      </w:r>
+    </w:p>
+    <w:p>
+      <w:r>
+        <w:t xml:space="preserve">At a 95% confidence level. there is statistically significant evidence to support that there is a correlation between the number of client requests and the total response turnaround time for the date &amp; time, memory used, Netstat, and current users, and running processes operations, each of which shows a strong positive correlation. There is insufficient evidence to conclude the same for the </w:t>
+      </w:r>
+      <w:proofErr w:type="gramStart"/>
+      <w:r>
+        <w:t>uptime</w:t>
+      </w:r>
+      <w:proofErr w:type="gramEnd"/>
+      <w:r>
+        <w:t xml:space="preserve"> operation.</w:t>
       </w:r>
     </w:p>
     <w:p/>
+    <w:p>
+      <w:r>
+        <w:t>At a 95% confidence level, there is statistically significant evidence to support that there is a correlation between the number of client requests and the average individual response turnaround time for the Netstat, current user, and running processes operations, all of which had strong positive correlations. There is insufficient evidence to conclude the same for the date &amp; time, uptime, and memory usage operations</w:t>
+      </w:r>
+      <w:r>
+        <w:t>.</w:t>
+      </w:r>
+    </w:p>
+    <w:p>
+      <w:pPr>
+        <w:pStyle w:val="Heading1"/>
+        <w:rPr>
+          <w:color w:val="153D63" w:themeColor="text2" w:themeTint="E6"/>
+          <w:sz w:val="36"/>
+          <w:szCs w:val="36"/>
+          <w:u w:val="single"/>
+        </w:rPr>
+      </w:pPr>
+      <w:r>
+        <w:rPr>
+          <w:color w:val="153D63" w:themeColor="text2" w:themeTint="E6"/>
+          <w:sz w:val="36"/>
+          <w:szCs w:val="36"/>
+          <w:u w:val="single"/>
+        </w:rPr>
+        <w:t>Lessons Learned</w:t>
+      </w:r>
+    </w:p>
     <w:p/>
+    <w:p>
+      <w:pPr>
+        <w:pStyle w:val="ListParagraph"/>
+        <w:numPr>
+          <w:ilvl w:val="0"/>
+          <w:numId w:val="10"/>
+        </w:numPr>
+      </w:pPr>
+      <w:r>
+        <w:t>How to run our programs through the UNF/ FortiClient VPN &amp; Bitvise</w:t>
+      </w:r>
+    </w:p>
+    <w:p>
+      <w:pPr>
+        <w:pStyle w:val="ListParagraph"/>
+        <w:numPr>
+          <w:ilvl w:val="0"/>
+          <w:numId w:val="10"/>
+        </w:numPr>
+      </w:pPr>
+      <w:r>
+        <w:t xml:space="preserve">How to create a multithreaded client </w:t>
+      </w:r>
+    </w:p>
+    <w:p>
+      <w:pPr>
+        <w:pStyle w:val="ListParagraph"/>
+        <w:numPr>
+          <w:ilvl w:val="0"/>
+          <w:numId w:val="10"/>
+        </w:numPr>
+      </w:pPr>
+      <w:r>
+        <w:t>How to make a server listen to a specified socket</w:t>
+      </w:r>
+    </w:p>
+    <w:p>
+      <w:pPr>
+        <w:pStyle w:val="ListParagraph"/>
+        <w:numPr>
+          <w:ilvl w:val="0"/>
+          <w:numId w:val="10"/>
+        </w:numPr>
+      </w:pPr>
+      <w:r>
+        <w:t>How to send</w:t>
+      </w:r>
+      <w:r>
+        <w:t xml:space="preserve"> and retrieve</w:t>
+      </w:r>
+      <w:r>
+        <w:t xml:space="preserve"> data </w:t>
+      </w:r>
+      <w:r>
+        <w:t>to/</w:t>
+      </w:r>
+      <w:r>
+        <w:t>from a client and server</w:t>
+      </w:r>
+    </w:p>
+    <w:p>
+      <w:pPr>
+        <w:pStyle w:val="ListParagraph"/>
+        <w:numPr>
+          <w:ilvl w:val="0"/>
+          <w:numId w:val="10"/>
+        </w:numPr>
+      </w:pPr>
+      <w:r>
+        <w:t xml:space="preserve">How to perform a </w:t>
+      </w:r>
+      <w:proofErr w:type="gramStart"/>
+      <w:r>
+        <w:t>2</w:t>
+      </w:r>
+      <w:proofErr w:type="gramEnd"/>
+      <w:r>
+        <w:t xml:space="preserve"> tailed t-test in Excel</w:t>
+      </w:r>
+    </w:p>
+    <w:p>
+      <w:pPr>
+        <w:pStyle w:val="ListParagraph"/>
+        <w:numPr>
+          <w:ilvl w:val="0"/>
+          <w:numId w:val="10"/>
+        </w:numPr>
+      </w:pPr>
+      <w:r>
+        <w:t>You</w:t>
+      </w:r>
+      <w:r>
+        <w:t xml:space="preserve"> can add Word documents to a GitHub </w:t>
+      </w:r>
+      <w:r>
+        <w:t>repository.</w:t>
+      </w:r>
+    </w:p>
+    <w:p>
+      <w:pPr>
+        <w:pStyle w:val="ListParagraph"/>
+        <w:numPr>
+          <w:ilvl w:val="0"/>
+          <w:numId w:val="10"/>
+        </w:numPr>
+      </w:pPr>
+      <w:r>
+        <w:t xml:space="preserve">How to </w:t>
+      </w:r>
+      <w:r>
+        <w:t>execute Linux system commands in our code</w:t>
+      </w:r>
+    </w:p>
+    <w:p>
+      <w:pPr>
+        <w:pStyle w:val="ListParagraph"/>
+        <w:numPr>
+          <w:ilvl w:val="0"/>
+          <w:numId w:val="10"/>
+        </w:numPr>
+      </w:pPr>
+      <w:r>
+        <w:t xml:space="preserve">To make my time variables doubles instead of longs for more accurate </w:t>
+      </w:r>
+      <w:proofErr w:type="gramStart"/>
+      <w:r>
+        <w:t>recording</w:t>
+      </w:r>
+      <w:proofErr w:type="gramEnd"/>
+    </w:p>
     <w:sectPr>
       <w:pgSz w:w="12240" w:h="15840"/>
-      <w:pgMar w:top="1440" w:right="1440" w:bottom="1440" w:left="1440" w:header="720" w:footer="720" w:gutter="0"/>
+      <w:pgMar w:top="720" w:right="720" w:bottom="720" w:left="720" w:header="720" w:footer="720" w:gutter="0"/>
       <w:pgNumType w:start="0"/>
       <w:cols w:space="720"/>
       <w:titlePg/>
@@ -6560,6 +7220,119 @@
     </w:lvl>
   </w:abstractNum>
   <w:abstractNum w:abstractNumId="6" w15:restartNumberingAfterBreak="0">
+    <w:nsid w:val="6D5D44BB"/>
+    <w:multiLevelType w:val="hybridMultilevel"/>
+    <w:tmpl w:val="11E027D0"/>
+    <w:lvl w:ilvl="0" w:tplc="04090001">
+      <w:start w:val="1"/>
+      <w:numFmt w:val="bullet"/>
+      <w:lvlText w:val=""/>
+      <w:lvlJc w:val="left"/>
+      <w:pPr>
+        <w:ind w:left="720" w:hanging="360"/>
+      </w:pPr>
+      <w:rPr>
+        <w:rFonts w:ascii="Symbol" w:hAnsi="Symbol" w:hint="default"/>
+      </w:rPr>
+    </w:lvl>
+    <w:lvl w:ilvl="1" w:tplc="04090003" w:tentative="1">
+      <w:start w:val="1"/>
+      <w:numFmt w:val="bullet"/>
+      <w:lvlText w:val="o"/>
+      <w:lvlJc w:val="left"/>
+      <w:pPr>
+        <w:ind w:left="1440" w:hanging="360"/>
+      </w:pPr>
+      <w:rPr>
+        <w:rFonts w:ascii="Courier New" w:hAnsi="Courier New" w:cs="Courier New" w:hint="default"/>
+      </w:rPr>
+    </w:lvl>
+    <w:lvl w:ilvl="2" w:tplc="04090005" w:tentative="1">
+      <w:start w:val="1"/>
+      <w:numFmt w:val="bullet"/>
+      <w:lvlText w:val=""/>
+      <w:lvlJc w:val="left"/>
+      <w:pPr>
+        <w:ind w:left="2160" w:hanging="360"/>
+      </w:pPr>
+      <w:rPr>
+        <w:rFonts w:ascii="Wingdings" w:hAnsi="Wingdings" w:hint="default"/>
+      </w:rPr>
+    </w:lvl>
+    <w:lvl w:ilvl="3" w:tplc="04090001" w:tentative="1">
+      <w:start w:val="1"/>
+      <w:numFmt w:val="bullet"/>
+      <w:lvlText w:val=""/>
+      <w:lvlJc w:val="left"/>
+      <w:pPr>
+        <w:ind w:left="2880" w:hanging="360"/>
+      </w:pPr>
+      <w:rPr>
+        <w:rFonts w:ascii="Symbol" w:hAnsi="Symbol" w:hint="default"/>
+      </w:rPr>
+    </w:lvl>
+    <w:lvl w:ilvl="4" w:tplc="04090003" w:tentative="1">
+      <w:start w:val="1"/>
+      <w:numFmt w:val="bullet"/>
+      <w:lvlText w:val="o"/>
+      <w:lvlJc w:val="left"/>
+      <w:pPr>
+        <w:ind w:left="3600" w:hanging="360"/>
+      </w:pPr>
+      <w:rPr>
+        <w:rFonts w:ascii="Courier New" w:hAnsi="Courier New" w:cs="Courier New" w:hint="default"/>
+      </w:rPr>
+    </w:lvl>
+    <w:lvl w:ilvl="5" w:tplc="04090005" w:tentative="1">
+      <w:start w:val="1"/>
+      <w:numFmt w:val="bullet"/>
+      <w:lvlText w:val=""/>
+      <w:lvlJc w:val="left"/>
+      <w:pPr>
+        <w:ind w:left="4320" w:hanging="360"/>
+      </w:pPr>
+      <w:rPr>
+        <w:rFonts w:ascii="Wingdings" w:hAnsi="Wingdings" w:hint="default"/>
+      </w:rPr>
+    </w:lvl>
+    <w:lvl w:ilvl="6" w:tplc="04090001" w:tentative="1">
+      <w:start w:val="1"/>
+      <w:numFmt w:val="bullet"/>
+      <w:lvlText w:val=""/>
+      <w:lvlJc w:val="left"/>
+      <w:pPr>
+        <w:ind w:left="5040" w:hanging="360"/>
+      </w:pPr>
+      <w:rPr>
+        <w:rFonts w:ascii="Symbol" w:hAnsi="Symbol" w:hint="default"/>
+      </w:rPr>
+    </w:lvl>
+    <w:lvl w:ilvl="7" w:tplc="04090003" w:tentative="1">
+      <w:start w:val="1"/>
+      <w:numFmt w:val="bullet"/>
+      <w:lvlText w:val="o"/>
+      <w:lvlJc w:val="left"/>
+      <w:pPr>
+        <w:ind w:left="5760" w:hanging="360"/>
+      </w:pPr>
+      <w:rPr>
+        <w:rFonts w:ascii="Courier New" w:hAnsi="Courier New" w:cs="Courier New" w:hint="default"/>
+      </w:rPr>
+    </w:lvl>
+    <w:lvl w:ilvl="8" w:tplc="04090005" w:tentative="1">
+      <w:start w:val="1"/>
+      <w:numFmt w:val="bullet"/>
+      <w:lvlText w:val=""/>
+      <w:lvlJc w:val="left"/>
+      <w:pPr>
+        <w:ind w:left="6480" w:hanging="360"/>
+      </w:pPr>
+      <w:rPr>
+        <w:rFonts w:ascii="Wingdings" w:hAnsi="Wingdings" w:hint="default"/>
+      </w:rPr>
+    </w:lvl>
+  </w:abstractNum>
+  <w:abstractNum w:abstractNumId="7" w15:restartNumberingAfterBreak="0">
     <w:nsid w:val="7231161E"/>
     <w:multiLevelType w:val="hybridMultilevel"/>
     <w:tmpl w:val="BCD0EC1C"/>
@@ -6671,7 +7444,7 @@
       </w:rPr>
     </w:lvl>
   </w:abstractNum>
-  <w:abstractNum w:abstractNumId="7" w15:restartNumberingAfterBreak="0">
+  <w:abstractNum w:abstractNumId="8" w15:restartNumberingAfterBreak="0">
     <w:nsid w:val="77EF5D75"/>
     <w:multiLevelType w:val="multilevel"/>
     <w:tmpl w:val="04090021"/>
@@ -6784,7 +7557,7 @@
       </w:rPr>
     </w:lvl>
   </w:abstractNum>
-  <w:abstractNum w:abstractNumId="8" w15:restartNumberingAfterBreak="0">
+  <w:abstractNum w:abstractNumId="9" w15:restartNumberingAfterBreak="0">
     <w:nsid w:val="7D9C0CEF"/>
     <w:multiLevelType w:val="hybridMultilevel"/>
     <w:tmpl w:val="D5D84698"/>
@@ -6897,13 +7670,13 @@
     </w:lvl>
   </w:abstractNum>
   <w:num w:numId="1" w16cid:durableId="687828851">
-    <w:abstractNumId w:val="6"/>
+    <w:abstractNumId w:val="7"/>
   </w:num>
   <w:num w:numId="2" w16cid:durableId="732242230">
     <w:abstractNumId w:val="4"/>
   </w:num>
   <w:num w:numId="3" w16cid:durableId="1325622478">
-    <w:abstractNumId w:val="8"/>
+    <w:abstractNumId w:val="9"/>
   </w:num>
   <w:num w:numId="4" w16cid:durableId="1780298405">
     <w:abstractNumId w:val="0"/>
@@ -6921,7 +7694,10 @@
     <w:abstractNumId w:val="1"/>
   </w:num>
   <w:num w:numId="9" w16cid:durableId="1117216910">
-    <w:abstractNumId w:val="7"/>
+    <w:abstractNumId w:val="8"/>
+  </w:num>
+  <w:num w:numId="10" w16cid:durableId="998269510">
+    <w:abstractNumId w:val="6"/>
   </w:num>
 </w:numbering>
 </file>
@@ -6931,19 +7707,13 @@
   <w:docDefaults>
     <w:rPrDefault>
       <w:rPr>
-        <w:rFonts w:asciiTheme="minorHAnsi" w:eastAsiaTheme="minorHAnsi" w:hAnsiTheme="minorHAnsi" w:cstheme="minorBidi"/>
-        <w:kern w:val="2"/>
-        <w:sz w:val="24"/>
-        <w:szCs w:val="24"/>
+        <w:rFonts w:asciiTheme="minorHAnsi" w:eastAsiaTheme="minorEastAsia" w:hAnsiTheme="minorHAnsi" w:cs="Times New Roman"/>
+        <w:sz w:val="22"/>
+        <w:szCs w:val="22"/>
         <w:lang w:val="en-US" w:eastAsia="en-US" w:bidi="ar-SA"/>
-        <w14:ligatures w14:val="standardContextual"/>
       </w:rPr>
     </w:rPrDefault>
-    <w:pPrDefault>
-      <w:pPr>
-        <w:spacing w:after="160" w:line="278" w:lineRule="auto"/>
-      </w:pPr>
-    </w:pPrDefault>
+    <w:pPrDefault/>
   </w:docDefaults>
   <w:latentStyles w:defLockedState="0" w:defUIPriority="99" w:defSemiHidden="0" w:defUnhideWhenUsed="0" w:defQFormat="0" w:count="376">
     <w:lsdException w:name="Normal" w:uiPriority="0" w:qFormat="1"/>
@@ -6980,7 +7750,7 @@
     <w:lsdException w:name="header" w:semiHidden="1" w:unhideWhenUsed="1"/>
     <w:lsdException w:name="footer" w:semiHidden="1" w:unhideWhenUsed="1"/>
     <w:lsdException w:name="index heading" w:semiHidden="1" w:unhideWhenUsed="1"/>
-    <w:lsdException w:name="caption" w:semiHidden="1" w:uiPriority="35" w:unhideWhenUsed="1" w:qFormat="1"/>
+    <w:lsdException w:name="caption" w:semiHidden="1" w:uiPriority="35" w:unhideWhenUsed="1"/>
     <w:lsdException w:name="table of figures" w:semiHidden="1" w:unhideWhenUsed="1"/>
     <w:lsdException w:name="envelope address" w:semiHidden="1" w:unhideWhenUsed="1"/>
     <w:lsdException w:name="envelope return" w:semiHidden="1" w:unhideWhenUsed="1"/>
@@ -7326,7 +8096,11 @@
   <w:style w:type="paragraph" w:default="1" w:styleId="Normal">
     <w:name w:val="Normal"/>
     <w:qFormat/>
-    <w:rsid w:val="00153D89"/>
+    <w:rsid w:val="00CD04C1"/>
+    <w:rPr>
+      <w:sz w:val="24"/>
+      <w:szCs w:val="24"/>
+    </w:rPr>
   </w:style>
   <w:style w:type="paragraph" w:styleId="Heading1">
     <w:name w:val="heading 1"/>
@@ -7335,18 +8109,19 @@
     <w:link w:val="Heading1Char"/>
     <w:uiPriority w:val="9"/>
     <w:qFormat/>
-    <w:rsid w:val="00EF5998"/>
+    <w:rsid w:val="00CD04C1"/>
     <w:pPr>
       <w:keepNext/>
-      <w:keepLines/>
-      <w:spacing w:before="360" w:after="80"/>
+      <w:spacing w:before="240" w:after="60"/>
       <w:outlineLvl w:val="0"/>
     </w:pPr>
     <w:rPr>
       <w:rFonts w:asciiTheme="majorHAnsi" w:eastAsiaTheme="majorEastAsia" w:hAnsiTheme="majorHAnsi" w:cstheme="majorBidi"/>
-      <w:color w:val="0F4761" w:themeColor="accent1" w:themeShade="BF"/>
-      <w:sz w:val="40"/>
-      <w:szCs w:val="40"/>
+      <w:b/>
+      <w:bCs/>
+      <w:kern w:val="32"/>
+      <w:sz w:val="32"/>
+      <w:szCs w:val="32"/>
     </w:rPr>
   </w:style>
   <w:style w:type="paragraph" w:styleId="Heading2">
@@ -7357,18 +8132,20 @@
     <w:uiPriority w:val="9"/>
     <w:unhideWhenUsed/>
     <w:qFormat/>
-    <w:rsid w:val="00EF5998"/>
+    <w:rsid w:val="00CD04C1"/>
     <w:pPr>
       <w:keepNext/>
-      <w:keepLines/>
-      <w:spacing w:before="160" w:after="80"/>
+      <w:spacing w:before="240" w:after="60"/>
       <w:outlineLvl w:val="1"/>
     </w:pPr>
     <w:rPr>
       <w:rFonts w:asciiTheme="majorHAnsi" w:eastAsiaTheme="majorEastAsia" w:hAnsiTheme="majorHAnsi" w:cstheme="majorBidi"/>
-      <w:color w:val="0F4761" w:themeColor="accent1" w:themeShade="BF"/>
-      <w:sz w:val="32"/>
-      <w:szCs w:val="32"/>
+      <w:b/>
+      <w:bCs/>
+      <w:i/>
+      <w:iCs/>
+      <w:sz w:val="28"/>
+      <w:szCs w:val="28"/>
     </w:rPr>
   </w:style>
   <w:style w:type="paragraph" w:styleId="Heading3">
@@ -7379,18 +8156,18 @@
     <w:uiPriority w:val="9"/>
     <w:unhideWhenUsed/>
     <w:qFormat/>
-    <w:rsid w:val="00EF5998"/>
+    <w:rsid w:val="00CD04C1"/>
     <w:pPr>
       <w:keepNext/>
-      <w:keepLines/>
-      <w:spacing w:before="160" w:after="80"/>
+      <w:spacing w:before="240" w:after="60"/>
       <w:outlineLvl w:val="2"/>
     </w:pPr>
     <w:rPr>
-      <w:rFonts w:eastAsiaTheme="majorEastAsia" w:cstheme="majorBidi"/>
-      <w:color w:val="0F4761" w:themeColor="accent1" w:themeShade="BF"/>
-      <w:sz w:val="28"/>
-      <w:szCs w:val="28"/>
+      <w:rFonts w:asciiTheme="majorHAnsi" w:eastAsiaTheme="majorEastAsia" w:hAnsiTheme="majorHAnsi" w:cstheme="majorBidi"/>
+      <w:b/>
+      <w:bCs/>
+      <w:sz w:val="26"/>
+      <w:szCs w:val="26"/>
     </w:rPr>
   </w:style>
   <w:style w:type="paragraph" w:styleId="Heading4">
@@ -7402,18 +8179,18 @@
     <w:semiHidden/>
     <w:unhideWhenUsed/>
     <w:qFormat/>
-    <w:rsid w:val="00EF5998"/>
+    <w:rsid w:val="00CD04C1"/>
     <w:pPr>
       <w:keepNext/>
-      <w:keepLines/>
-      <w:spacing w:before="80" w:after="40"/>
+      <w:spacing w:before="240" w:after="60"/>
       <w:outlineLvl w:val="3"/>
     </w:pPr>
     <w:rPr>
-      <w:rFonts w:eastAsiaTheme="majorEastAsia" w:cstheme="majorBidi"/>
-      <w:i/>
-      <w:iCs/>
-      <w:color w:val="0F4761" w:themeColor="accent1" w:themeShade="BF"/>
+      <w:rFonts w:cstheme="majorBidi"/>
+      <w:b/>
+      <w:bCs/>
+      <w:sz w:val="28"/>
+      <w:szCs w:val="28"/>
     </w:rPr>
   </w:style>
   <w:style w:type="paragraph" w:styleId="Heading5">
@@ -7425,16 +8202,19 @@
     <w:semiHidden/>
     <w:unhideWhenUsed/>
     <w:qFormat/>
-    <w:rsid w:val="00EF5998"/>
+    <w:rsid w:val="00CD04C1"/>
     <w:pPr>
-      <w:keepNext/>
-      <w:keepLines/>
-      <w:spacing w:before="80" w:after="40"/>
+      <w:spacing w:before="240" w:after="60"/>
       <w:outlineLvl w:val="4"/>
     </w:pPr>
     <w:rPr>
-      <w:rFonts w:eastAsiaTheme="majorEastAsia" w:cstheme="majorBidi"/>
-      <w:color w:val="0F4761" w:themeColor="accent1" w:themeShade="BF"/>
+      <w:rFonts w:cstheme="majorBidi"/>
+      <w:b/>
+      <w:bCs/>
+      <w:i/>
+      <w:iCs/>
+      <w:sz w:val="26"/>
+      <w:szCs w:val="26"/>
     </w:rPr>
   </w:style>
   <w:style w:type="paragraph" w:styleId="Heading6">
@@ -7446,18 +8226,17 @@
     <w:semiHidden/>
     <w:unhideWhenUsed/>
     <w:qFormat/>
-    <w:rsid w:val="00EF5998"/>
+    <w:rsid w:val="00CD04C1"/>
     <w:pPr>
-      <w:keepNext/>
-      <w:keepLines/>
-      <w:spacing w:before="40" w:after="0"/>
+      <w:spacing w:before="240" w:after="60"/>
       <w:outlineLvl w:val="5"/>
     </w:pPr>
     <w:rPr>
-      <w:rFonts w:eastAsiaTheme="majorEastAsia" w:cstheme="majorBidi"/>
-      <w:i/>
-      <w:iCs/>
-      <w:color w:val="595959" w:themeColor="text1" w:themeTint="A6"/>
+      <w:rFonts w:cstheme="majorBidi"/>
+      <w:b/>
+      <w:bCs/>
+      <w:sz w:val="22"/>
+      <w:szCs w:val="22"/>
     </w:rPr>
   </w:style>
   <w:style w:type="paragraph" w:styleId="Heading7">
@@ -7469,16 +8248,13 @@
     <w:semiHidden/>
     <w:unhideWhenUsed/>
     <w:qFormat/>
-    <w:rsid w:val="00EF5998"/>
+    <w:rsid w:val="00CD04C1"/>
     <w:pPr>
-      <w:keepNext/>
-      <w:keepLines/>
-      <w:spacing w:before="40" w:after="0"/>
+      <w:spacing w:before="240" w:after="60"/>
       <w:outlineLvl w:val="6"/>
     </w:pPr>
     <w:rPr>
-      <w:rFonts w:eastAsiaTheme="majorEastAsia" w:cstheme="majorBidi"/>
-      <w:color w:val="595959" w:themeColor="text1" w:themeTint="A6"/>
+      <w:rFonts w:cstheme="majorBidi"/>
     </w:rPr>
   </w:style>
   <w:style w:type="paragraph" w:styleId="Heading8">
@@ -7490,18 +8266,15 @@
     <w:semiHidden/>
     <w:unhideWhenUsed/>
     <w:qFormat/>
-    <w:rsid w:val="00EF5998"/>
+    <w:rsid w:val="00CD04C1"/>
     <w:pPr>
-      <w:keepNext/>
-      <w:keepLines/>
-      <w:spacing w:after="0"/>
+      <w:spacing w:before="240" w:after="60"/>
       <w:outlineLvl w:val="7"/>
     </w:pPr>
     <w:rPr>
-      <w:rFonts w:eastAsiaTheme="majorEastAsia" w:cstheme="majorBidi"/>
+      <w:rFonts w:cstheme="majorBidi"/>
       <w:i/>
       <w:iCs/>
-      <w:color w:val="272727" w:themeColor="text1" w:themeTint="D8"/>
     </w:rPr>
   </w:style>
   <w:style w:type="paragraph" w:styleId="Heading9">
@@ -7513,16 +8286,15 @@
     <w:semiHidden/>
     <w:unhideWhenUsed/>
     <w:qFormat/>
-    <w:rsid w:val="00EF5998"/>
+    <w:rsid w:val="00CD04C1"/>
     <w:pPr>
-      <w:keepNext/>
-      <w:keepLines/>
-      <w:spacing w:after="0"/>
+      <w:spacing w:before="240" w:after="60"/>
       <w:outlineLvl w:val="8"/>
     </w:pPr>
     <w:rPr>
-      <w:rFonts w:eastAsiaTheme="majorEastAsia" w:cstheme="majorBidi"/>
-      <w:color w:val="272727" w:themeColor="text1" w:themeTint="D8"/>
+      <w:rFonts w:asciiTheme="majorHAnsi" w:eastAsiaTheme="majorEastAsia" w:hAnsiTheme="majorHAnsi" w:cstheme="majorBidi"/>
+      <w:sz w:val="22"/>
+      <w:szCs w:val="22"/>
     </w:rPr>
   </w:style>
   <w:style w:type="character" w:default="1" w:styleId="DefaultParagraphFont">
@@ -7556,12 +8328,14 @@
     <w:basedOn w:val="DefaultParagraphFont"/>
     <w:link w:val="Heading1"/>
     <w:uiPriority w:val="9"/>
-    <w:rsid w:val="00EF5998"/>
+    <w:rsid w:val="00CD04C1"/>
     <w:rPr>
       <w:rFonts w:asciiTheme="majorHAnsi" w:eastAsiaTheme="majorEastAsia" w:hAnsiTheme="majorHAnsi" w:cstheme="majorBidi"/>
-      <w:color w:val="0F4761" w:themeColor="accent1" w:themeShade="BF"/>
-      <w:sz w:val="40"/>
-      <w:szCs w:val="40"/>
+      <w:b/>
+      <w:bCs/>
+      <w:kern w:val="32"/>
+      <w:sz w:val="32"/>
+      <w:szCs w:val="32"/>
     </w:rPr>
   </w:style>
   <w:style w:type="character" w:customStyle="1" w:styleId="Heading2Char">
@@ -7569,12 +8343,15 @@
     <w:basedOn w:val="DefaultParagraphFont"/>
     <w:link w:val="Heading2"/>
     <w:uiPriority w:val="9"/>
-    <w:rsid w:val="00EF5998"/>
+    <w:rsid w:val="00CD04C1"/>
     <w:rPr>
       <w:rFonts w:asciiTheme="majorHAnsi" w:eastAsiaTheme="majorEastAsia" w:hAnsiTheme="majorHAnsi" w:cstheme="majorBidi"/>
-      <w:color w:val="0F4761" w:themeColor="accent1" w:themeShade="BF"/>
-      <w:sz w:val="32"/>
-      <w:szCs w:val="32"/>
+      <w:b/>
+      <w:bCs/>
+      <w:i/>
+      <w:iCs/>
+      <w:sz w:val="28"/>
+      <w:szCs w:val="28"/>
     </w:rPr>
   </w:style>
   <w:style w:type="character" w:customStyle="1" w:styleId="Heading3Char">
@@ -7582,12 +8359,13 @@
     <w:basedOn w:val="DefaultParagraphFont"/>
     <w:link w:val="Heading3"/>
     <w:uiPriority w:val="9"/>
-    <w:rsid w:val="00EF5998"/>
+    <w:rsid w:val="00CD04C1"/>
     <w:rPr>
-      <w:rFonts w:eastAsiaTheme="majorEastAsia" w:cstheme="majorBidi"/>
-      <w:color w:val="0F4761" w:themeColor="accent1" w:themeShade="BF"/>
-      <w:sz w:val="28"/>
-      <w:szCs w:val="28"/>
+      <w:rFonts w:asciiTheme="majorHAnsi" w:eastAsiaTheme="majorEastAsia" w:hAnsiTheme="majorHAnsi" w:cstheme="majorBidi"/>
+      <w:b/>
+      <w:bCs/>
+      <w:sz w:val="26"/>
+      <w:szCs w:val="26"/>
     </w:rPr>
   </w:style>
   <w:style w:type="character" w:customStyle="1" w:styleId="Heading4Char">
@@ -7596,12 +8374,13 @@
     <w:link w:val="Heading4"/>
     <w:uiPriority w:val="9"/>
     <w:semiHidden/>
-    <w:rsid w:val="00EF5998"/>
+    <w:rsid w:val="00CD04C1"/>
     <w:rPr>
-      <w:rFonts w:eastAsiaTheme="majorEastAsia" w:cstheme="majorBidi"/>
-      <w:i/>
-      <w:iCs/>
-      <w:color w:val="0F4761" w:themeColor="accent1" w:themeShade="BF"/>
+      <w:rFonts w:cstheme="majorBidi"/>
+      <w:b/>
+      <w:bCs/>
+      <w:sz w:val="28"/>
+      <w:szCs w:val="28"/>
     </w:rPr>
   </w:style>
   <w:style w:type="character" w:customStyle="1" w:styleId="Heading5Char">
@@ -7610,10 +8389,15 @@
     <w:link w:val="Heading5"/>
     <w:uiPriority w:val="9"/>
     <w:semiHidden/>
-    <w:rsid w:val="00EF5998"/>
+    <w:rsid w:val="00CD04C1"/>
     <w:rPr>
-      <w:rFonts w:eastAsiaTheme="majorEastAsia" w:cstheme="majorBidi"/>
-      <w:color w:val="0F4761" w:themeColor="accent1" w:themeShade="BF"/>
+      <w:rFonts w:cstheme="majorBidi"/>
+      <w:b/>
+      <w:bCs/>
+      <w:i/>
+      <w:iCs/>
+      <w:sz w:val="26"/>
+      <w:szCs w:val="26"/>
     </w:rPr>
   </w:style>
   <w:style w:type="character" w:customStyle="1" w:styleId="Heading6Char">
@@ -7622,12 +8406,11 @@
     <w:link w:val="Heading6"/>
     <w:uiPriority w:val="9"/>
     <w:semiHidden/>
-    <w:rsid w:val="00EF5998"/>
+    <w:rsid w:val="00CD04C1"/>
     <w:rPr>
-      <w:rFonts w:eastAsiaTheme="majorEastAsia" w:cstheme="majorBidi"/>
-      <w:i/>
-      <w:iCs/>
-      <w:color w:val="595959" w:themeColor="text1" w:themeTint="A6"/>
+      <w:rFonts w:cstheme="majorBidi"/>
+      <w:b/>
+      <w:bCs/>
     </w:rPr>
   </w:style>
   <w:style w:type="character" w:customStyle="1" w:styleId="Heading7Char">
@@ -7636,10 +8419,11 @@
     <w:link w:val="Heading7"/>
     <w:uiPriority w:val="9"/>
     <w:semiHidden/>
-    <w:rsid w:val="00EF5998"/>
+    <w:rsid w:val="00CD04C1"/>
     <w:rPr>
-      <w:rFonts w:eastAsiaTheme="majorEastAsia" w:cstheme="majorBidi"/>
-      <w:color w:val="595959" w:themeColor="text1" w:themeTint="A6"/>
+      <w:rFonts w:cstheme="majorBidi"/>
+      <w:sz w:val="24"/>
+      <w:szCs w:val="24"/>
     </w:rPr>
   </w:style>
   <w:style w:type="character" w:customStyle="1" w:styleId="Heading8Char">
@@ -7648,12 +8432,13 @@
     <w:link w:val="Heading8"/>
     <w:uiPriority w:val="9"/>
     <w:semiHidden/>
-    <w:rsid w:val="00EF5998"/>
+    <w:rsid w:val="00CD04C1"/>
     <w:rPr>
-      <w:rFonts w:eastAsiaTheme="majorEastAsia" w:cstheme="majorBidi"/>
+      <w:rFonts w:cstheme="majorBidi"/>
       <w:i/>
       <w:iCs/>
-      <w:color w:val="272727" w:themeColor="text1" w:themeTint="D8"/>
+      <w:sz w:val="24"/>
+      <w:szCs w:val="24"/>
     </w:rPr>
   </w:style>
   <w:style w:type="character" w:customStyle="1" w:styleId="Heading9Char">
@@ -7662,10 +8447,9 @@
     <w:link w:val="Heading9"/>
     <w:uiPriority w:val="9"/>
     <w:semiHidden/>
-    <w:rsid w:val="00EF5998"/>
+    <w:rsid w:val="00CD04C1"/>
     <w:rPr>
-      <w:rFonts w:eastAsiaTheme="majorEastAsia" w:cstheme="majorBidi"/>
-      <w:color w:val="272727" w:themeColor="text1" w:themeTint="D8"/>
+      <w:rFonts w:asciiTheme="majorHAnsi" w:eastAsiaTheme="majorEastAsia" w:hAnsiTheme="majorHAnsi" w:cstheme="majorBidi"/>
     </w:rPr>
   </w:style>
   <w:style w:type="paragraph" w:styleId="Title">
@@ -7675,17 +8459,19 @@
     <w:link w:val="TitleChar"/>
     <w:uiPriority w:val="10"/>
     <w:qFormat/>
-    <w:rsid w:val="00EF5998"/>
+    <w:rsid w:val="00CD04C1"/>
     <w:pPr>
-      <w:spacing w:after="80" w:line="240" w:lineRule="auto"/>
-      <w:contextualSpacing/>
+      <w:spacing w:before="240" w:after="60"/>
+      <w:jc w:val="center"/>
+      <w:outlineLvl w:val="0"/>
     </w:pPr>
     <w:rPr>
       <w:rFonts w:asciiTheme="majorHAnsi" w:eastAsiaTheme="majorEastAsia" w:hAnsiTheme="majorHAnsi" w:cstheme="majorBidi"/>
-      <w:spacing w:val="-10"/>
+      <w:b/>
+      <w:bCs/>
       <w:kern w:val="28"/>
-      <w:sz w:val="56"/>
-      <w:szCs w:val="56"/>
+      <w:sz w:val="32"/>
+      <w:szCs w:val="32"/>
     </w:rPr>
   </w:style>
   <w:style w:type="character" w:customStyle="1" w:styleId="TitleChar">
@@ -7693,13 +8479,14 @@
     <w:basedOn w:val="DefaultParagraphFont"/>
     <w:link w:val="Title"/>
     <w:uiPriority w:val="10"/>
-    <w:rsid w:val="00EF5998"/>
+    <w:rsid w:val="00CD04C1"/>
     <w:rPr>
       <w:rFonts w:asciiTheme="majorHAnsi" w:eastAsiaTheme="majorEastAsia" w:hAnsiTheme="majorHAnsi" w:cstheme="majorBidi"/>
-      <w:spacing w:val="-10"/>
+      <w:b/>
+      <w:bCs/>
       <w:kern w:val="28"/>
-      <w:sz w:val="56"/>
-      <w:szCs w:val="56"/>
+      <w:sz w:val="32"/>
+      <w:szCs w:val="32"/>
     </w:rPr>
   </w:style>
   <w:style w:type="paragraph" w:styleId="Subtitle">
@@ -7709,18 +8496,14 @@
     <w:link w:val="SubtitleChar"/>
     <w:uiPriority w:val="11"/>
     <w:qFormat/>
-    <w:rsid w:val="00EF5998"/>
+    <w:rsid w:val="00CD04C1"/>
     <w:pPr>
-      <w:numPr>
-        <w:ilvl w:val="1"/>
-      </w:numPr>
+      <w:spacing w:after="60"/>
+      <w:jc w:val="center"/>
+      <w:outlineLvl w:val="1"/>
     </w:pPr>
     <w:rPr>
-      <w:rFonts w:eastAsiaTheme="majorEastAsia" w:cstheme="majorBidi"/>
-      <w:color w:val="595959" w:themeColor="text1" w:themeTint="A6"/>
-      <w:spacing w:val="15"/>
-      <w:sz w:val="28"/>
-      <w:szCs w:val="28"/>
+      <w:rFonts w:asciiTheme="majorHAnsi" w:eastAsiaTheme="majorEastAsia" w:hAnsiTheme="majorHAnsi" w:cstheme="majorBidi"/>
     </w:rPr>
   </w:style>
   <w:style w:type="character" w:customStyle="1" w:styleId="SubtitleChar">
@@ -7728,13 +8511,11 @@
     <w:basedOn w:val="DefaultParagraphFont"/>
     <w:link w:val="Subtitle"/>
     <w:uiPriority w:val="11"/>
-    <w:rsid w:val="00EF5998"/>
+    <w:rsid w:val="00CD04C1"/>
     <w:rPr>
-      <w:rFonts w:eastAsiaTheme="majorEastAsia" w:cstheme="majorBidi"/>
-      <w:color w:val="595959" w:themeColor="text1" w:themeTint="A6"/>
-      <w:spacing w:val="15"/>
-      <w:sz w:val="28"/>
-      <w:szCs w:val="28"/>
+      <w:rFonts w:asciiTheme="majorHAnsi" w:eastAsiaTheme="majorEastAsia" w:hAnsiTheme="majorHAnsi" w:cstheme="majorBidi"/>
+      <w:sz w:val="24"/>
+      <w:szCs w:val="24"/>
     </w:rPr>
   </w:style>
   <w:style w:type="paragraph" w:styleId="Quote">
@@ -7744,15 +8525,9 @@
     <w:link w:val="QuoteChar"/>
     <w:uiPriority w:val="29"/>
     <w:qFormat/>
-    <w:rsid w:val="00EF5998"/>
-    <w:pPr>
-      <w:spacing w:before="160"/>
-      <w:jc w:val="center"/>
-    </w:pPr>
+    <w:rsid w:val="00CD04C1"/>
     <w:rPr>
       <w:i/>
-      <w:iCs/>
-      <w:color w:val="404040" w:themeColor="text1" w:themeTint="BF"/>
     </w:rPr>
   </w:style>
   <w:style w:type="character" w:customStyle="1" w:styleId="QuoteChar">
@@ -7760,11 +8535,11 @@
     <w:basedOn w:val="DefaultParagraphFont"/>
     <w:link w:val="Quote"/>
     <w:uiPriority w:val="29"/>
-    <w:rsid w:val="00EF5998"/>
+    <w:rsid w:val="00CD04C1"/>
     <w:rPr>
       <w:i/>
-      <w:iCs/>
-      <w:color w:val="404040" w:themeColor="text1" w:themeTint="BF"/>
+      <w:sz w:val="24"/>
+      <w:szCs w:val="24"/>
     </w:rPr>
   </w:style>
   <w:style w:type="paragraph" w:styleId="ListParagraph">
@@ -7772,7 +8547,7 @@
     <w:basedOn w:val="Normal"/>
     <w:uiPriority w:val="34"/>
     <w:qFormat/>
-    <w:rsid w:val="00EF5998"/>
+    <w:rsid w:val="00CD04C1"/>
     <w:pPr>
       <w:ind w:left="720"/>
       <w:contextualSpacing/>
@@ -7783,11 +8558,13 @@
     <w:basedOn w:val="DefaultParagraphFont"/>
     <w:uiPriority w:val="21"/>
     <w:qFormat/>
-    <w:rsid w:val="00EF5998"/>
+    <w:rsid w:val="00CD04C1"/>
     <w:rPr>
+      <w:b/>
       <w:i/>
-      <w:iCs/>
-      <w:color w:val="0F4761" w:themeColor="accent1" w:themeShade="BF"/>
+      <w:sz w:val="24"/>
+      <w:szCs w:val="24"/>
+      <w:u w:val="single"/>
     </w:rPr>
   </w:style>
   <w:style w:type="paragraph" w:styleId="IntenseQuote">
@@ -7797,20 +8574,14 @@
     <w:link w:val="IntenseQuoteChar"/>
     <w:uiPriority w:val="30"/>
     <w:qFormat/>
-    <w:rsid w:val="00EF5998"/>
+    <w:rsid w:val="00CD04C1"/>
     <w:pPr>
-      <w:pBdr>
-        <w:top w:val="single" w:sz="4" w:space="10" w:color="0F4761" w:themeColor="accent1" w:themeShade="BF"/>
-        <w:bottom w:val="single" w:sz="4" w:space="10" w:color="0F4761" w:themeColor="accent1" w:themeShade="BF"/>
-      </w:pBdr>
-      <w:spacing w:before="360" w:after="360"/>
-      <w:ind w:left="864" w:right="864"/>
-      <w:jc w:val="center"/>
+      <w:ind w:left="720" w:right="720"/>
     </w:pPr>
     <w:rPr>
+      <w:b/>
       <w:i/>
-      <w:iCs/>
-      <w:color w:val="0F4761" w:themeColor="accent1" w:themeShade="BF"/>
+      <w:szCs w:val="22"/>
     </w:rPr>
   </w:style>
   <w:style w:type="character" w:customStyle="1" w:styleId="IntenseQuoteChar">
@@ -7818,11 +8589,11 @@
     <w:basedOn w:val="DefaultParagraphFont"/>
     <w:link w:val="IntenseQuote"/>
     <w:uiPriority w:val="30"/>
-    <w:rsid w:val="00EF5998"/>
+    <w:rsid w:val="00CD04C1"/>
     <w:rPr>
+      <w:b/>
       <w:i/>
-      <w:iCs/>
-      <w:color w:val="0F4761" w:themeColor="accent1" w:themeShade="BF"/>
+      <w:sz w:val="24"/>
     </w:rPr>
   </w:style>
   <w:style w:type="character" w:styleId="IntenseReference">
@@ -7830,30 +8601,22 @@
     <w:basedOn w:val="DefaultParagraphFont"/>
     <w:uiPriority w:val="32"/>
     <w:qFormat/>
-    <w:rsid w:val="00EF5998"/>
+    <w:rsid w:val="00CD04C1"/>
     <w:rPr>
       <w:b/>
-      <w:bCs/>
-      <w:smallCaps/>
-      <w:color w:val="0F4761" w:themeColor="accent1" w:themeShade="BF"/>
-      <w:spacing w:val="5"/>
+      <w:sz w:val="24"/>
+      <w:u w:val="single"/>
     </w:rPr>
   </w:style>
   <w:style w:type="paragraph" w:styleId="NoSpacing">
     <w:name w:val="No Spacing"/>
+    <w:basedOn w:val="Normal"/>
     <w:link w:val="NoSpacingChar"/>
     <w:uiPriority w:val="1"/>
     <w:qFormat/>
-    <w:rsid w:val="00EF5998"/>
-    <w:pPr>
-      <w:spacing w:after="0" w:line="240" w:lineRule="auto"/>
-    </w:pPr>
+    <w:rsid w:val="00CD04C1"/>
     <w:rPr>
-      <w:rFonts w:eastAsiaTheme="minorEastAsia"/>
-      <w:kern w:val="0"/>
-      <w:sz w:val="22"/>
-      <w:szCs w:val="22"/>
-      <w14:ligatures w14:val="none"/>
+      <w:szCs w:val="32"/>
     </w:rPr>
   </w:style>
   <w:style w:type="character" w:customStyle="1" w:styleId="NoSpacingChar">
@@ -7863,11 +8626,8 @@
     <w:uiPriority w:val="1"/>
     <w:rsid w:val="00EF5998"/>
     <w:rPr>
-      <w:rFonts w:eastAsiaTheme="minorEastAsia"/>
-      <w:kern w:val="0"/>
-      <w:sz w:val="22"/>
-      <w:szCs w:val="22"/>
-      <w14:ligatures w14:val="none"/>
+      <w:sz w:val="24"/>
+      <w:szCs w:val="32"/>
     </w:rPr>
   </w:style>
   <w:style w:type="table" w:styleId="TableGrid">
@@ -7875,9 +8635,6 @@
     <w:basedOn w:val="TableNormal"/>
     <w:uiPriority w:val="39"/>
     <w:rsid w:val="00153D89"/>
-    <w:pPr>
-      <w:spacing w:after="0" w:line="240" w:lineRule="auto"/>
-    </w:pPr>
     <w:tblPr>
       <w:tblBorders>
         <w:top w:val="single" w:sz="4" w:space="0" w:color="auto"/>
@@ -7895,10 +8652,9 @@
     <w:next w:val="Normal"/>
     <w:uiPriority w:val="35"/>
     <w:unhideWhenUsed/>
-    <w:qFormat/>
     <w:rsid w:val="00531EDA"/>
     <w:pPr>
-      <w:spacing w:after="200" w:line="240" w:lineRule="auto"/>
+      <w:spacing w:after="200"/>
     </w:pPr>
     <w:rPr>
       <w:i/>
@@ -7915,12 +8671,10 @@
     <w:unhideWhenUsed/>
     <w:rsid w:val="006F5FB2"/>
     <w:pPr>
-      <w:spacing w:before="100" w:beforeAutospacing="1" w:after="100" w:afterAutospacing="1" w:line="240" w:lineRule="auto"/>
+      <w:spacing w:before="100" w:beforeAutospacing="1" w:after="100" w:afterAutospacing="1"/>
     </w:pPr>
     <w:rPr>
-      <w:rFonts w:ascii="Times New Roman" w:eastAsia="Times New Roman" w:hAnsi="Times New Roman" w:cs="Times New Roman"/>
-      <w:kern w:val="0"/>
-      <w14:ligatures w14:val="none"/>
+      <w:rFonts w:ascii="Times New Roman" w:eastAsia="Times New Roman" w:hAnsi="Times New Roman"/>
     </w:rPr>
   </w:style>
   <w:style w:type="character" w:styleId="Strong">
@@ -7928,10 +8682,75 @@
     <w:basedOn w:val="DefaultParagraphFont"/>
     <w:uiPriority w:val="22"/>
     <w:qFormat/>
-    <w:rsid w:val="006F5FB2"/>
+    <w:rsid w:val="00CD04C1"/>
     <w:rPr>
       <w:b/>
       <w:bCs/>
+    </w:rPr>
+  </w:style>
+  <w:style w:type="character" w:styleId="Emphasis">
+    <w:name w:val="Emphasis"/>
+    <w:basedOn w:val="DefaultParagraphFont"/>
+    <w:uiPriority w:val="20"/>
+    <w:qFormat/>
+    <w:rsid w:val="00CD04C1"/>
+    <w:rPr>
+      <w:rFonts w:asciiTheme="minorHAnsi" w:hAnsiTheme="minorHAnsi"/>
+      <w:b/>
+      <w:i/>
+      <w:iCs/>
+    </w:rPr>
+  </w:style>
+  <w:style w:type="character" w:styleId="SubtleEmphasis">
+    <w:name w:val="Subtle Emphasis"/>
+    <w:uiPriority w:val="19"/>
+    <w:qFormat/>
+    <w:rsid w:val="00CD04C1"/>
+    <w:rPr>
+      <w:i/>
+      <w:color w:val="5A5A5A" w:themeColor="text1" w:themeTint="A5"/>
+    </w:rPr>
+  </w:style>
+  <w:style w:type="character" w:styleId="SubtleReference">
+    <w:name w:val="Subtle Reference"/>
+    <w:basedOn w:val="DefaultParagraphFont"/>
+    <w:uiPriority w:val="31"/>
+    <w:qFormat/>
+    <w:rsid w:val="00CD04C1"/>
+    <w:rPr>
+      <w:sz w:val="24"/>
+      <w:szCs w:val="24"/>
+      <w:u w:val="single"/>
+    </w:rPr>
+  </w:style>
+  <w:style w:type="character" w:styleId="BookTitle">
+    <w:name w:val="Book Title"/>
+    <w:basedOn w:val="DefaultParagraphFont"/>
+    <w:uiPriority w:val="33"/>
+    <w:qFormat/>
+    <w:rsid w:val="00CD04C1"/>
+    <w:rPr>
+      <w:rFonts w:asciiTheme="majorHAnsi" w:eastAsiaTheme="majorEastAsia" w:hAnsiTheme="majorHAnsi"/>
+      <w:b/>
+      <w:i/>
+      <w:sz w:val="24"/>
+      <w:szCs w:val="24"/>
+    </w:rPr>
+  </w:style>
+  <w:style w:type="paragraph" w:styleId="TOCHeading">
+    <w:name w:val="TOC Heading"/>
+    <w:basedOn w:val="Heading1"/>
+    <w:next w:val="Normal"/>
+    <w:uiPriority w:val="39"/>
+    <w:semiHidden/>
+    <w:unhideWhenUsed/>
+    <w:qFormat/>
+    <w:rsid w:val="00CD04C1"/>
+    <w:pPr>
+      <w:outlineLvl w:val="9"/>
+    </w:pPr>
+    <w:rPr>
+      <w:rFonts w:cs="Times New Roman"/>
     </w:rPr>
   </w:style>
 </w:styles>
@@ -10112,6 +10931,16 @@
     </c:plotArea>
     <c:legend>
       <c:legendPos val="b"/>
+      <c:layout>
+        <c:manualLayout>
+          <c:xMode val="edge"/>
+          <c:yMode val="edge"/>
+          <c:x val="1.4041476040791416E-3"/>
+          <c:y val="0.91886784699857726"/>
+          <c:w val="0.82591370742688786"/>
+          <c:h val="5.5039524169067905E-2"/>
+        </c:manualLayout>
+      </c:layout>
       <c:overlay val="0"/>
       <c:spPr>
         <a:noFill/>
@@ -10164,7 +10993,7 @@
     <a:bodyPr/>
     <a:lstStyle/>
     <a:p>
-      <a:pPr>
+      <a:pPr algn="just">
         <a:defRPr/>
       </a:pPr>
       <a:endParaRPr lang="en-US"/>
@@ -16093,8 +16922,8 @@
   <w:rsids>
     <w:rsidRoot w:val="00A70A61"/>
     <w:rsid w:val="001E3F64"/>
-    <w:rsid w:val="00722160"/>
     <w:rsid w:val="00A70A61"/>
+    <w:rsid w:val="00AC7EB8"/>
     <w:rsid w:val="00D20776"/>
     <w:rsid w:val="00DB253F"/>
   </w:rsids>

</xml_diff>